<commit_message>
Update PROPOSAL SKRIPSI revisi fix.docx
</commit_message>
<xml_diff>
--- a/PROPOSAL SKRIPSI revisi fix.docx
+++ b/PROPOSAL SKRIPSI revisi fix.docx
@@ -807,7 +807,51 @@
           <w:sz w:val="24"/>
           <w:szCs w:val="24"/>
         </w:rPr>
-        <w:t>Hal ini berdasarkan data dari Peta Okupasi nasional di bidang teknologi informasi dan komunikasi ( TIK ) yang di sampaikan oleh bapak Rudiantara pada tahun 2017 selaku menteri komunikasi dan informatika pada saat itu, Pada tahun 2020 di ajang BAPAREKRAF Developer Day 2020 hal ini kembali di sampaikan kembali bahwa Indonesia masih kekurangan Praktisi IT.</w:t>
+        <w:t>Hal ini berdasarkan data dari Peta Okupasi nasional di bidang teknologi informasi dan komunikasi ( TIK ) yang di sampaikan oleh bapak Rudiantara pada tahun 2017 selaku menteri komunikasi dan informatika pada saat itu</w:t>
+      </w:r>
+      <w:r>
+        <w:rPr>
+          <w:rFonts w:ascii="Times New Roman" w:hAnsi="Times New Roman" w:cs="Times New Roman"/>
+          <w:bCs/>
+          <w:noProof/>
+          <w:color w:val="000000" w:themeColor="text1"/>
+          <w:sz w:val="24"/>
+          <w:szCs w:val="24"/>
+        </w:rPr>
+        <w:t xml:space="preserve"> dan</w:t>
+      </w:r>
+      <w:r>
+        <w:rPr>
+          <w:rFonts w:ascii="Times New Roman" w:hAnsi="Times New Roman" w:cs="Times New Roman"/>
+          <w:bCs/>
+          <w:noProof/>
+          <w:color w:val="000000" w:themeColor="text1"/>
+          <w:sz w:val="24"/>
+          <w:szCs w:val="24"/>
+        </w:rPr>
+        <w:t xml:space="preserve"> Pada tahun 2020 di ajang </w:t>
+      </w:r>
+      <w:r>
+        <w:rPr>
+          <w:rFonts w:ascii="Times New Roman" w:hAnsi="Times New Roman" w:cs="Times New Roman"/>
+          <w:bCs/>
+          <w:noProof/>
+          <w:color w:val="000000" w:themeColor="text1"/>
+          <w:sz w:val="24"/>
+          <w:szCs w:val="24"/>
+        </w:rPr>
+        <w:t>Badan Pariwisata dan Ekonomi Kreatif</w:t>
+      </w:r>
+      <w:r>
+        <w:rPr>
+          <w:rFonts w:ascii="Times New Roman" w:hAnsi="Times New Roman" w:cs="Times New Roman"/>
+          <w:bCs/>
+          <w:noProof/>
+          <w:color w:val="000000" w:themeColor="text1"/>
+          <w:sz w:val="24"/>
+          <w:szCs w:val="24"/>
+        </w:rPr>
+        <w:t xml:space="preserve"> Developer Day 2020 hal ini kembali di sampaikan kembali bahwa Indonesia masih kekurangan Praktisi IT.</w:t>
       </w:r>
     </w:p>
     <w:p>
@@ -861,7 +905,7 @@
           <w:sz w:val="24"/>
           <w:szCs w:val="24"/>
         </w:rPr>
-        <w:t xml:space="preserve">Penyebab dari lulusan yang bekerja tidak sesuai dengan bidang yang di pelajari di masa kuliah terutama yang mengambil jurusan yang berkaitan dengan informasi dan teknologi bisa dari berbagai macam faktor,contohnya tidak percaya diri dengan </w:t>
+        <w:t>Hal ini bisa di sebabkan oleh berbagai macam faktor</w:t>
       </w:r>
       <w:r>
         <w:rPr>
@@ -872,6 +916,17 @@
           <w:sz w:val="24"/>
           <w:szCs w:val="24"/>
         </w:rPr>
+        <w:t xml:space="preserve">,contohnya tidak percaya diri dengan </w:t>
+      </w:r>
+      <w:r>
+        <w:rPr>
+          <w:rFonts w:ascii="Times New Roman" w:hAnsi="Times New Roman" w:cs="Times New Roman"/>
+          <w:bCs/>
+          <w:noProof/>
+          <w:color w:val="000000" w:themeColor="text1"/>
+          <w:sz w:val="24"/>
+          <w:szCs w:val="24"/>
+        </w:rPr>
         <w:t>ilm</w:t>
       </w:r>
       <w:r>
@@ -894,7 +949,40 @@
           <w:sz w:val="24"/>
           <w:szCs w:val="24"/>
         </w:rPr>
-        <w:t xml:space="preserve"> yang telah di pelajari semasa perkuliahan.</w:t>
+        <w:t xml:space="preserve"> yang telah di pelajari semasa perkuliahan</w:t>
+      </w:r>
+      <w:r>
+        <w:rPr>
+          <w:rFonts w:ascii="Times New Roman" w:hAnsi="Times New Roman" w:cs="Times New Roman"/>
+          <w:bCs/>
+          <w:noProof/>
+          <w:color w:val="000000" w:themeColor="text1"/>
+          <w:sz w:val="24"/>
+          <w:szCs w:val="24"/>
+        </w:rPr>
+        <w:t xml:space="preserve">, maka muncullah berbagai macam layanan E </w:t>
+      </w:r>
+      <w:r>
+        <w:rPr>
+          <w:rFonts w:ascii="Times New Roman" w:hAnsi="Times New Roman" w:cs="Times New Roman"/>
+          <w:bCs/>
+          <w:noProof/>
+          <w:color w:val="000000" w:themeColor="text1"/>
+          <w:sz w:val="24"/>
+          <w:szCs w:val="24"/>
+        </w:rPr>
+        <w:t>–</w:t>
+      </w:r>
+      <w:r>
+        <w:rPr>
+          <w:rFonts w:ascii="Times New Roman" w:hAnsi="Times New Roman" w:cs="Times New Roman"/>
+          <w:bCs/>
+          <w:noProof/>
+          <w:color w:val="000000" w:themeColor="text1"/>
+          <w:sz w:val="24"/>
+          <w:szCs w:val="24"/>
+        </w:rPr>
+        <w:t xml:space="preserve"> Learning sebagai salah satu solusi terutama ketika masa pandemi.</w:t>
       </w:r>
     </w:p>
     <w:p>
@@ -4775,7 +4863,6 @@
           <w:szCs w:val="24"/>
         </w:rPr>
       </w:pPr>
-      <w:proofErr w:type="spellStart"/>
       <w:r>
         <w:rPr>
           <w:rFonts w:ascii="Times New Roman" w:hAnsi="Times New Roman" w:cs="Times New Roman"/>
@@ -4783,437 +4870,7 @@
           <w:szCs w:val="24"/>
           <w:lang w:val="en-US"/>
         </w:rPr>
-        <w:t>Pengujian</w:t>
-      </w:r>
-      <w:proofErr w:type="spellEnd"/>
-      <w:r>
-        <w:rPr>
-          <w:rFonts w:ascii="Times New Roman" w:hAnsi="Times New Roman" w:cs="Times New Roman"/>
-          <w:sz w:val="24"/>
-          <w:szCs w:val="24"/>
-          <w:lang w:val="en-US"/>
-        </w:rPr>
-        <w:t xml:space="preserve"> </w:t>
-      </w:r>
-      <w:proofErr w:type="spellStart"/>
-      <w:r>
-        <w:rPr>
-          <w:rFonts w:ascii="Times New Roman" w:hAnsi="Times New Roman" w:cs="Times New Roman"/>
-          <w:sz w:val="24"/>
-          <w:szCs w:val="24"/>
-          <w:lang w:val="en-US"/>
-        </w:rPr>
-        <w:t>sistem</w:t>
-      </w:r>
-      <w:proofErr w:type="spellEnd"/>
-      <w:r>
-        <w:rPr>
-          <w:rFonts w:ascii="Times New Roman" w:hAnsi="Times New Roman" w:cs="Times New Roman"/>
-          <w:sz w:val="24"/>
-          <w:szCs w:val="24"/>
-          <w:lang w:val="en-US"/>
-        </w:rPr>
-        <w:t xml:space="preserve"> </w:t>
-      </w:r>
-      <w:proofErr w:type="spellStart"/>
-      <w:r>
-        <w:rPr>
-          <w:rFonts w:ascii="Times New Roman" w:hAnsi="Times New Roman" w:cs="Times New Roman"/>
-          <w:sz w:val="24"/>
-          <w:szCs w:val="24"/>
-          <w:lang w:val="en-US"/>
-        </w:rPr>
-        <w:t>dilakukan</w:t>
-      </w:r>
-      <w:proofErr w:type="spellEnd"/>
-      <w:r>
-        <w:rPr>
-          <w:rFonts w:ascii="Times New Roman" w:hAnsi="Times New Roman" w:cs="Times New Roman"/>
-          <w:sz w:val="24"/>
-          <w:szCs w:val="24"/>
-          <w:lang w:val="en-US"/>
-        </w:rPr>
-        <w:t xml:space="preserve"> </w:t>
-      </w:r>
-      <w:proofErr w:type="spellStart"/>
-      <w:r>
-        <w:rPr>
-          <w:rFonts w:ascii="Times New Roman" w:hAnsi="Times New Roman" w:cs="Times New Roman"/>
-          <w:sz w:val="24"/>
-          <w:szCs w:val="24"/>
-          <w:lang w:val="en-US"/>
-        </w:rPr>
-        <w:t>untuk</w:t>
-      </w:r>
-      <w:proofErr w:type="spellEnd"/>
-      <w:r>
-        <w:rPr>
-          <w:rFonts w:ascii="Times New Roman" w:hAnsi="Times New Roman" w:cs="Times New Roman"/>
-          <w:sz w:val="24"/>
-          <w:szCs w:val="24"/>
-          <w:lang w:val="en-US"/>
-        </w:rPr>
-        <w:t xml:space="preserve"> </w:t>
-      </w:r>
-      <w:proofErr w:type="spellStart"/>
-      <w:r>
-        <w:rPr>
-          <w:rFonts w:ascii="Times New Roman" w:hAnsi="Times New Roman" w:cs="Times New Roman"/>
-          <w:sz w:val="24"/>
-          <w:szCs w:val="24"/>
-          <w:lang w:val="en-US"/>
-        </w:rPr>
-        <w:t>melihat</w:t>
-      </w:r>
-      <w:proofErr w:type="spellEnd"/>
-      <w:r>
-        <w:rPr>
-          <w:rFonts w:ascii="Times New Roman" w:hAnsi="Times New Roman" w:cs="Times New Roman"/>
-          <w:sz w:val="24"/>
-          <w:szCs w:val="24"/>
-          <w:lang w:val="en-US"/>
-        </w:rPr>
-        <w:t xml:space="preserve"> </w:t>
-      </w:r>
-      <w:proofErr w:type="spellStart"/>
-      <w:r>
-        <w:rPr>
-          <w:rFonts w:ascii="Times New Roman" w:hAnsi="Times New Roman" w:cs="Times New Roman"/>
-          <w:sz w:val="24"/>
-          <w:szCs w:val="24"/>
-          <w:lang w:val="en-US"/>
-        </w:rPr>
-        <w:t>apakah</w:t>
-      </w:r>
-      <w:proofErr w:type="spellEnd"/>
-      <w:r>
-        <w:rPr>
-          <w:rFonts w:ascii="Times New Roman" w:hAnsi="Times New Roman" w:cs="Times New Roman"/>
-          <w:sz w:val="24"/>
-          <w:szCs w:val="24"/>
-          <w:lang w:val="en-US"/>
-        </w:rPr>
-        <w:t xml:space="preserve"> program </w:t>
-      </w:r>
-      <w:proofErr w:type="spellStart"/>
-      <w:r>
-        <w:rPr>
-          <w:rFonts w:ascii="Times New Roman" w:hAnsi="Times New Roman" w:cs="Times New Roman"/>
-          <w:sz w:val="24"/>
-          <w:szCs w:val="24"/>
-          <w:lang w:val="en-US"/>
-        </w:rPr>
-        <w:t>sudah</w:t>
-      </w:r>
-      <w:proofErr w:type="spellEnd"/>
-      <w:r>
-        <w:rPr>
-          <w:rFonts w:ascii="Times New Roman" w:hAnsi="Times New Roman" w:cs="Times New Roman"/>
-          <w:sz w:val="24"/>
-          <w:szCs w:val="24"/>
-          <w:lang w:val="en-US"/>
-        </w:rPr>
-        <w:t xml:space="preserve"> </w:t>
-      </w:r>
-      <w:proofErr w:type="spellStart"/>
-      <w:r>
-        <w:rPr>
-          <w:rFonts w:ascii="Times New Roman" w:hAnsi="Times New Roman" w:cs="Times New Roman"/>
-          <w:sz w:val="24"/>
-          <w:szCs w:val="24"/>
-          <w:lang w:val="en-US"/>
-        </w:rPr>
-        <w:t>berjalan</w:t>
-      </w:r>
-      <w:proofErr w:type="spellEnd"/>
-      <w:r>
-        <w:rPr>
-          <w:rFonts w:ascii="Times New Roman" w:hAnsi="Times New Roman" w:cs="Times New Roman"/>
-          <w:sz w:val="24"/>
-          <w:szCs w:val="24"/>
-          <w:lang w:val="en-US"/>
-        </w:rPr>
-        <w:t xml:space="preserve"> </w:t>
-      </w:r>
-      <w:proofErr w:type="spellStart"/>
-      <w:r>
-        <w:rPr>
-          <w:rFonts w:ascii="Times New Roman" w:hAnsi="Times New Roman" w:cs="Times New Roman"/>
-          <w:sz w:val="24"/>
-          <w:szCs w:val="24"/>
-          <w:lang w:val="en-US"/>
-        </w:rPr>
-        <w:t>dengan</w:t>
-      </w:r>
-      <w:proofErr w:type="spellEnd"/>
-      <w:r>
-        <w:rPr>
-          <w:rFonts w:ascii="Times New Roman" w:hAnsi="Times New Roman" w:cs="Times New Roman"/>
-          <w:sz w:val="24"/>
-          <w:szCs w:val="24"/>
-          <w:lang w:val="en-US"/>
-        </w:rPr>
-        <w:t xml:space="preserve"> </w:t>
-      </w:r>
-      <w:proofErr w:type="spellStart"/>
-      <w:r>
-        <w:rPr>
-          <w:rFonts w:ascii="Times New Roman" w:hAnsi="Times New Roman" w:cs="Times New Roman"/>
-          <w:sz w:val="24"/>
-          <w:szCs w:val="24"/>
-          <w:lang w:val="en-US"/>
-        </w:rPr>
-        <w:t>sebagaimana</w:t>
-      </w:r>
-      <w:proofErr w:type="spellEnd"/>
-      <w:r>
-        <w:rPr>
-          <w:rFonts w:ascii="Times New Roman" w:hAnsi="Times New Roman" w:cs="Times New Roman"/>
-          <w:sz w:val="24"/>
-          <w:szCs w:val="24"/>
-          <w:lang w:val="en-US"/>
-        </w:rPr>
-        <w:t xml:space="preserve"> </w:t>
-      </w:r>
-      <w:proofErr w:type="spellStart"/>
-      <w:r>
-        <w:rPr>
-          <w:rFonts w:ascii="Times New Roman" w:hAnsi="Times New Roman" w:cs="Times New Roman"/>
-          <w:sz w:val="24"/>
-          <w:szCs w:val="24"/>
-          <w:lang w:val="en-US"/>
-        </w:rPr>
-        <w:t>mestinya</w:t>
-      </w:r>
-      <w:proofErr w:type="spellEnd"/>
-      <w:r>
-        <w:rPr>
-          <w:rFonts w:ascii="Times New Roman" w:hAnsi="Times New Roman" w:cs="Times New Roman"/>
-          <w:sz w:val="24"/>
-          <w:szCs w:val="24"/>
-          <w:lang w:val="en-US"/>
-        </w:rPr>
-        <w:t xml:space="preserve"> </w:t>
-      </w:r>
-      <w:proofErr w:type="spellStart"/>
-      <w:r>
-        <w:rPr>
-          <w:rFonts w:ascii="Times New Roman" w:hAnsi="Times New Roman" w:cs="Times New Roman"/>
-          <w:sz w:val="24"/>
-          <w:szCs w:val="24"/>
-          <w:lang w:val="en-US"/>
-        </w:rPr>
-        <w:t>atau</w:t>
-      </w:r>
-      <w:proofErr w:type="spellEnd"/>
-      <w:r>
-        <w:rPr>
-          <w:rFonts w:ascii="Times New Roman" w:hAnsi="Times New Roman" w:cs="Times New Roman"/>
-          <w:sz w:val="24"/>
-          <w:szCs w:val="24"/>
-          <w:lang w:val="en-US"/>
-        </w:rPr>
-        <w:t xml:space="preserve"> </w:t>
-      </w:r>
-      <w:proofErr w:type="spellStart"/>
-      <w:r>
-        <w:rPr>
-          <w:rFonts w:ascii="Times New Roman" w:hAnsi="Times New Roman" w:cs="Times New Roman"/>
-          <w:sz w:val="24"/>
-          <w:szCs w:val="24"/>
-          <w:lang w:val="en-US"/>
-        </w:rPr>
-        <w:t>belum</w:t>
-      </w:r>
-      <w:proofErr w:type="spellEnd"/>
-      <w:r>
-        <w:rPr>
-          <w:rFonts w:ascii="Times New Roman" w:hAnsi="Times New Roman" w:cs="Times New Roman"/>
-          <w:sz w:val="24"/>
-          <w:szCs w:val="24"/>
-          <w:lang w:val="en-US"/>
-        </w:rPr>
-        <w:t xml:space="preserve">, </w:t>
-      </w:r>
-      <w:proofErr w:type="spellStart"/>
-      <w:r>
-        <w:rPr>
-          <w:rFonts w:ascii="Times New Roman" w:hAnsi="Times New Roman" w:cs="Times New Roman"/>
-          <w:sz w:val="24"/>
-          <w:szCs w:val="24"/>
-          <w:lang w:val="en-US"/>
-        </w:rPr>
-        <w:t>Pengujian</w:t>
-      </w:r>
-      <w:proofErr w:type="spellEnd"/>
-      <w:r>
-        <w:rPr>
-          <w:rFonts w:ascii="Times New Roman" w:hAnsi="Times New Roman" w:cs="Times New Roman"/>
-          <w:sz w:val="24"/>
-          <w:szCs w:val="24"/>
-          <w:lang w:val="en-US"/>
-        </w:rPr>
-        <w:t xml:space="preserve"> </w:t>
-      </w:r>
-      <w:proofErr w:type="spellStart"/>
-      <w:r>
-        <w:rPr>
-          <w:rFonts w:ascii="Times New Roman" w:hAnsi="Times New Roman" w:cs="Times New Roman"/>
-          <w:sz w:val="24"/>
-          <w:szCs w:val="24"/>
-          <w:lang w:val="en-US"/>
-        </w:rPr>
-        <w:t>sistem</w:t>
-      </w:r>
-      <w:proofErr w:type="spellEnd"/>
-      <w:r>
-        <w:rPr>
-          <w:rFonts w:ascii="Times New Roman" w:hAnsi="Times New Roman" w:cs="Times New Roman"/>
-          <w:sz w:val="24"/>
-          <w:szCs w:val="24"/>
-          <w:lang w:val="en-US"/>
-        </w:rPr>
-        <w:t xml:space="preserve"> </w:t>
-      </w:r>
-      <w:proofErr w:type="spellStart"/>
-      <w:r>
-        <w:rPr>
-          <w:rFonts w:ascii="Times New Roman" w:hAnsi="Times New Roman" w:cs="Times New Roman"/>
-          <w:sz w:val="24"/>
-          <w:szCs w:val="24"/>
-          <w:lang w:val="en-US"/>
-        </w:rPr>
-        <w:t>dilakukan</w:t>
-      </w:r>
-      <w:proofErr w:type="spellEnd"/>
-      <w:r>
-        <w:rPr>
-          <w:rFonts w:ascii="Times New Roman" w:hAnsi="Times New Roman" w:cs="Times New Roman"/>
-          <w:sz w:val="24"/>
-          <w:szCs w:val="24"/>
-          <w:lang w:val="en-US"/>
-        </w:rPr>
-        <w:t xml:space="preserve"> </w:t>
-      </w:r>
-      <w:proofErr w:type="spellStart"/>
-      <w:r>
-        <w:rPr>
-          <w:rFonts w:ascii="Times New Roman" w:hAnsi="Times New Roman" w:cs="Times New Roman"/>
-          <w:sz w:val="24"/>
-          <w:szCs w:val="24"/>
-          <w:lang w:val="en-US"/>
-        </w:rPr>
-        <w:t>dengan</w:t>
-      </w:r>
-      <w:proofErr w:type="spellEnd"/>
-      <w:r>
-        <w:rPr>
-          <w:rFonts w:ascii="Times New Roman" w:hAnsi="Times New Roman" w:cs="Times New Roman"/>
-          <w:sz w:val="24"/>
-          <w:szCs w:val="24"/>
-          <w:lang w:val="en-US"/>
-        </w:rPr>
-        <w:t xml:space="preserve"> </w:t>
-      </w:r>
-      <w:proofErr w:type="spellStart"/>
-      <w:r>
-        <w:rPr>
-          <w:rFonts w:ascii="Times New Roman" w:hAnsi="Times New Roman" w:cs="Times New Roman"/>
-          <w:sz w:val="24"/>
-          <w:szCs w:val="24"/>
-          <w:lang w:val="en-US"/>
-        </w:rPr>
-        <w:t>menggunakan</w:t>
-      </w:r>
-      <w:proofErr w:type="spellEnd"/>
-      <w:r>
-        <w:rPr>
-          <w:rFonts w:ascii="Times New Roman" w:hAnsi="Times New Roman" w:cs="Times New Roman"/>
-          <w:sz w:val="24"/>
-          <w:szCs w:val="24"/>
-          <w:lang w:val="en-US"/>
-        </w:rPr>
-        <w:t xml:space="preserve"> </w:t>
-      </w:r>
-      <w:proofErr w:type="spellStart"/>
-      <w:r>
-        <w:rPr>
-          <w:rFonts w:ascii="Times New Roman" w:hAnsi="Times New Roman" w:cs="Times New Roman"/>
-          <w:sz w:val="24"/>
-          <w:szCs w:val="24"/>
-          <w:lang w:val="en-US"/>
-        </w:rPr>
-        <w:t>dua</w:t>
-      </w:r>
-      <w:proofErr w:type="spellEnd"/>
-      <w:r>
-        <w:rPr>
-          <w:rFonts w:ascii="Times New Roman" w:hAnsi="Times New Roman" w:cs="Times New Roman"/>
-          <w:sz w:val="24"/>
-          <w:szCs w:val="24"/>
-          <w:lang w:val="en-US"/>
-        </w:rPr>
-        <w:t xml:space="preserve"> </w:t>
-      </w:r>
-      <w:proofErr w:type="spellStart"/>
-      <w:r>
-        <w:rPr>
-          <w:rFonts w:ascii="Times New Roman" w:hAnsi="Times New Roman" w:cs="Times New Roman"/>
-          <w:sz w:val="24"/>
-          <w:szCs w:val="24"/>
-          <w:lang w:val="en-US"/>
-        </w:rPr>
-        <w:t>metode</w:t>
-      </w:r>
-      <w:proofErr w:type="spellEnd"/>
-      <w:r>
-        <w:rPr>
-          <w:rFonts w:ascii="Times New Roman" w:hAnsi="Times New Roman" w:cs="Times New Roman"/>
-          <w:sz w:val="24"/>
-          <w:szCs w:val="24"/>
-          <w:lang w:val="en-US"/>
-        </w:rPr>
-        <w:t xml:space="preserve"> </w:t>
-      </w:r>
-      <w:proofErr w:type="spellStart"/>
-      <w:r>
-        <w:rPr>
-          <w:rFonts w:ascii="Times New Roman" w:hAnsi="Times New Roman" w:cs="Times New Roman"/>
-          <w:sz w:val="24"/>
-          <w:szCs w:val="24"/>
-          <w:lang w:val="en-US"/>
-        </w:rPr>
-        <w:t>yaitu</w:t>
-      </w:r>
-      <w:proofErr w:type="spellEnd"/>
-      <w:r>
-        <w:rPr>
-          <w:rFonts w:ascii="Times New Roman" w:hAnsi="Times New Roman" w:cs="Times New Roman"/>
-          <w:sz w:val="24"/>
-          <w:szCs w:val="24"/>
-          <w:lang w:val="en-US"/>
-        </w:rPr>
-        <w:t xml:space="preserve"> </w:t>
-      </w:r>
-      <w:proofErr w:type="spellStart"/>
-      <w:r>
-        <w:rPr>
-          <w:rFonts w:ascii="Times New Roman" w:hAnsi="Times New Roman" w:cs="Times New Roman"/>
-          <w:sz w:val="24"/>
-          <w:szCs w:val="24"/>
-          <w:lang w:val="en-US"/>
-        </w:rPr>
-        <w:t>metode</w:t>
-      </w:r>
-      <w:proofErr w:type="spellEnd"/>
-      <w:r>
-        <w:rPr>
-          <w:rFonts w:ascii="Times New Roman" w:hAnsi="Times New Roman" w:cs="Times New Roman"/>
-          <w:sz w:val="24"/>
-          <w:szCs w:val="24"/>
-          <w:lang w:val="en-US"/>
-        </w:rPr>
-        <w:t xml:space="preserve"> </w:t>
+        <w:t xml:space="preserve">Pengujian sistem dilakukan untuk melihat apakah program sudah berjalan dengan sebagaimana mestinya atau belum, Pengujian sistem dilakukan dengan menggunakan dua metode yaitu metode </w:t>
       </w:r>
       <w:r>
         <w:rPr>

</xml_diff>

<commit_message>
update revisi fix typo + paragraf awal
</commit_message>
<xml_diff>
--- a/PROPOSAL SKRIPSI revisi fix.docx
+++ b/PROPOSAL SKRIPSI revisi fix.docx
@@ -949,7 +949,7 @@
           <w:sz w:val="24"/>
           <w:szCs w:val="24"/>
         </w:rPr>
-        <w:t xml:space="preserve"> yang telah di pelajari semasa perkuliahan</w:t>
+        <w:t xml:space="preserve"> yang telah dipelajari semasa perkuliahan</w:t>
       </w:r>
       <w:r>
         <w:rPr>
@@ -1131,29 +1131,111 @@
           <w:szCs w:val="24"/>
         </w:rPr>
         <w:lastRenderedPageBreak/>
-        <w:t>Namun keberagaman metode tersebut tidak menjamin kesuksesan pengguna E – Learning tersebut dikarenakan pada akhirnya ketika sebuah sistem E – Learning telah di desain sedemikian rupa</w:t>
-      </w:r>
-      <w:r>
-        <w:rPr>
-          <w:rFonts w:ascii="Times New Roman" w:hAnsi="Times New Roman" w:cs="Times New Roman"/>
-          <w:bCs/>
-          <w:noProof/>
-          <w:color w:val="000000" w:themeColor="text1"/>
-          <w:sz w:val="24"/>
-          <w:szCs w:val="24"/>
-        </w:rPr>
-        <w:t>,</w:t>
-      </w:r>
-      <w:r>
-        <w:rPr>
-          <w:rFonts w:ascii="Times New Roman" w:hAnsi="Times New Roman" w:cs="Times New Roman"/>
-          <w:bCs/>
-          <w:noProof/>
-          <w:color w:val="000000" w:themeColor="text1"/>
-          <w:sz w:val="24"/>
-          <w:szCs w:val="24"/>
-        </w:rPr>
-        <w:t xml:space="preserve"> itu tidak ada artinya ketika pengguna malah tidak mempraktekan ilmu yang telah di pelajarinya.</w:t>
+        <w:t>Namun keberagaman metode tersebut tidak menjamin</w:t>
+      </w:r>
+      <w:r>
+        <w:rPr>
+          <w:rFonts w:ascii="Times New Roman" w:hAnsi="Times New Roman" w:cs="Times New Roman"/>
+          <w:bCs/>
+          <w:noProof/>
+          <w:color w:val="000000" w:themeColor="text1"/>
+          <w:sz w:val="24"/>
+          <w:szCs w:val="24"/>
+        </w:rPr>
+        <w:t xml:space="preserve"> kesuksesan dalam mempelajari materi</w:t>
+      </w:r>
+      <w:r>
+        <w:rPr>
+          <w:rFonts w:ascii="Times New Roman" w:hAnsi="Times New Roman" w:cs="Times New Roman"/>
+          <w:bCs/>
+          <w:noProof/>
+          <w:color w:val="000000" w:themeColor="text1"/>
+          <w:sz w:val="24"/>
+          <w:szCs w:val="24"/>
+        </w:rPr>
+        <w:t xml:space="preserve"> dikarenakan </w:t>
+      </w:r>
+      <w:r>
+        <w:rPr>
+          <w:rFonts w:ascii="Times New Roman" w:hAnsi="Times New Roman" w:cs="Times New Roman"/>
+          <w:bCs/>
+          <w:noProof/>
+          <w:color w:val="000000" w:themeColor="text1"/>
+          <w:sz w:val="24"/>
+          <w:szCs w:val="24"/>
+        </w:rPr>
+        <w:t>materi yang dipelajari tetap perlu di praktikan</w:t>
+      </w:r>
+      <w:r>
+        <w:rPr>
+          <w:rFonts w:ascii="Times New Roman" w:hAnsi="Times New Roman" w:cs="Times New Roman"/>
+          <w:bCs/>
+          <w:noProof/>
+          <w:color w:val="000000" w:themeColor="text1"/>
+          <w:sz w:val="24"/>
+          <w:szCs w:val="24"/>
+        </w:rPr>
+        <w:t xml:space="preserve">, </w:t>
+      </w:r>
+      <w:r>
+        <w:rPr>
+          <w:rFonts w:ascii="Times New Roman" w:hAnsi="Times New Roman" w:cs="Times New Roman"/>
+          <w:bCs/>
+          <w:noProof/>
+          <w:color w:val="000000" w:themeColor="text1"/>
+          <w:sz w:val="24"/>
+          <w:szCs w:val="24"/>
+        </w:rPr>
+        <w:t>Hal ini berlaku Bagi semua jenis E – Learning yang memanfaatkan media Bacaan atau Modul, Presentasi maupun Video</w:t>
+      </w:r>
+      <w:r>
+        <w:rPr>
+          <w:rFonts w:ascii="Times New Roman" w:hAnsi="Times New Roman" w:cs="Times New Roman"/>
+          <w:bCs/>
+          <w:noProof/>
+          <w:color w:val="000000" w:themeColor="text1"/>
+          <w:sz w:val="24"/>
+          <w:szCs w:val="24"/>
+        </w:rPr>
+        <w:t xml:space="preserve"> karena tidak jarang pengguna malah masuk ke mode </w:t>
+      </w:r>
+      <w:r>
+        <w:rPr>
+          <w:rFonts w:ascii="Times New Roman" w:hAnsi="Times New Roman" w:cs="Times New Roman"/>
+          <w:bCs/>
+          <w:i/>
+          <w:iCs/>
+          <w:noProof/>
+          <w:color w:val="000000" w:themeColor="text1"/>
+          <w:sz w:val="24"/>
+          <w:szCs w:val="24"/>
+        </w:rPr>
+        <w:t xml:space="preserve">Passive </w:t>
+      </w:r>
+      <w:r>
+        <w:rPr>
+          <w:rFonts w:ascii="Times New Roman" w:hAnsi="Times New Roman" w:cs="Times New Roman"/>
+          <w:bCs/>
+          <w:i/>
+          <w:iCs/>
+          <w:noProof/>
+          <w:color w:val="000000" w:themeColor="text1"/>
+          <w:sz w:val="24"/>
+          <w:szCs w:val="24"/>
+          <w:lang w:val="en-US"/>
+        </w:rPr>
+        <w:t>Learning</w:t>
+      </w:r>
+      <w:r>
+        <w:rPr>
+          <w:rFonts w:ascii="Times New Roman" w:hAnsi="Times New Roman" w:cs="Times New Roman"/>
+          <w:bCs/>
+          <w:noProof/>
+          <w:color w:val="000000" w:themeColor="text1"/>
+          <w:sz w:val="24"/>
+          <w:szCs w:val="24"/>
+        </w:rPr>
+        <w:t>.</w:t>
       </w:r>
     </w:p>
     <w:p>
@@ -1169,19 +1251,9 @@
           <w:color w:val="000000" w:themeColor="text1"/>
           <w:sz w:val="24"/>
           <w:szCs w:val="24"/>
-        </w:rPr>
-      </w:pPr>
-      <w:r>
-        <w:rPr>
-          <w:rFonts w:ascii="Times New Roman" w:hAnsi="Times New Roman" w:cs="Times New Roman"/>
-          <w:bCs/>
-          <w:noProof/>
-          <w:color w:val="000000" w:themeColor="text1"/>
-          <w:sz w:val="24"/>
-          <w:szCs w:val="24"/>
-        </w:rPr>
-        <w:t xml:space="preserve">Hal ini berlaku Bagi semua jenis E – Learning yang memanfaatkan media Bacaan atau Modul, Presentasi maupun dalam bentuk Video, ketika materi disajikan dalam bentuk tersebut tidak jarang yang terjadi adalah pengguna malah masuk ke mode </w:t>
-      </w:r>
+          <w:lang w:val="en-US"/>
+        </w:rPr>
+      </w:pPr>
       <w:r>
         <w:rPr>
           <w:rFonts w:ascii="Times New Roman" w:hAnsi="Times New Roman" w:cs="Times New Roman"/>
@@ -1193,18 +1265,30 @@
           <w:sz w:val="24"/>
           <w:szCs w:val="24"/>
         </w:rPr>
-        <w:t>Passive Learning</w:t>
-      </w:r>
-      <w:r>
-        <w:rPr>
-          <w:rFonts w:ascii="Times New Roman" w:hAnsi="Times New Roman" w:cs="Times New Roman"/>
-          <w:bCs/>
-          <w:noProof/>
-          <w:color w:val="000000" w:themeColor="text1"/>
-          <w:sz w:val="24"/>
-          <w:szCs w:val="24"/>
-        </w:rPr>
-        <w:t>.</w:t>
+        <w:t xml:space="preserve">Passive Learning </w:t>
+      </w:r>
+      <w:r>
+        <w:rPr>
+          <w:rFonts w:ascii="Times New Roman" w:hAnsi="Times New Roman" w:cs="Times New Roman"/>
+          <w:bCs/>
+          <w:noProof/>
+          <w:color w:val="000000" w:themeColor="text1"/>
+          <w:sz w:val="24"/>
+          <w:szCs w:val="24"/>
+        </w:rPr>
+        <w:t>b</w:t>
+      </w:r>
+      <w:r>
+        <w:rPr>
+          <w:rFonts w:ascii="Times New Roman" w:hAnsi="Times New Roman" w:cs="Times New Roman"/>
+          <w:bCs/>
+          <w:noProof/>
+          <w:color w:val="000000" w:themeColor="text1"/>
+          <w:sz w:val="24"/>
+          <w:szCs w:val="24"/>
+          <w:lang w:val="en-US"/>
+        </w:rPr>
+        <w:t>ila di artikan kedalam bahasa indonesia adalah belajar secara pasif, metode ini sering dikaitkan dengan cara belajar yang tidak efektif bila bidang yang dipelajari dengan metode ini berkaitan dengan bidang keilmuan atau kemampuan yang memerlukan kemampuan praktikal.</w:t>
       </w:r>
     </w:p>
     <w:p>
@@ -1220,32 +1304,30 @@
           <w:color w:val="000000" w:themeColor="text1"/>
           <w:sz w:val="24"/>
           <w:szCs w:val="24"/>
+        </w:rPr>
+      </w:pPr>
+      <w:r>
+        <w:rPr>
+          <w:rFonts w:ascii="Times New Roman" w:hAnsi="Times New Roman" w:cs="Times New Roman"/>
+          <w:bCs/>
+          <w:noProof/>
+          <w:color w:val="000000" w:themeColor="text1"/>
+          <w:sz w:val="24"/>
+          <w:szCs w:val="24"/>
+        </w:rPr>
+        <w:t xml:space="preserve">Contoh sederhananya adalah saat seseorang belajar </w:t>
+      </w:r>
+      <w:r>
+        <w:rPr>
+          <w:rFonts w:ascii="Times New Roman" w:hAnsi="Times New Roman" w:cs="Times New Roman"/>
+          <w:bCs/>
+          <w:noProof/>
+          <w:color w:val="000000" w:themeColor="text1"/>
+          <w:sz w:val="24"/>
+          <w:szCs w:val="24"/>
           <w:lang w:val="en-US"/>
         </w:rPr>
-      </w:pPr>
-      <w:r>
-        <w:rPr>
-          <w:rFonts w:ascii="Times New Roman" w:hAnsi="Times New Roman" w:cs="Times New Roman"/>
-          <w:bCs/>
-          <w:i/>
-          <w:iCs/>
-          <w:noProof/>
-          <w:color w:val="000000" w:themeColor="text1"/>
-          <w:sz w:val="24"/>
-          <w:szCs w:val="24"/>
-        </w:rPr>
-        <w:t xml:space="preserve">Passive Learning </w:t>
-      </w:r>
-      <w:r>
-        <w:rPr>
-          <w:rFonts w:ascii="Times New Roman" w:hAnsi="Times New Roman" w:cs="Times New Roman"/>
-          <w:bCs/>
-          <w:noProof/>
-          <w:color w:val="000000" w:themeColor="text1"/>
-          <w:sz w:val="24"/>
-          <w:szCs w:val="24"/>
-        </w:rPr>
-        <w:t>b</w:t>
+        <w:t>di bangku sekolah dari TK sampai lulus SMA, sebagian besar ilmu yang didapat pada masa tersebut bisa dipastikan sulit di ingat kembali,</w:t>
       </w:r>
       <w:r>
         <w:rPr>
@@ -1257,7 +1339,18 @@
           <w:szCs w:val="24"/>
           <w:lang w:val="en-US"/>
         </w:rPr>
-        <w:t>ila di artikan kedalam bahasa indonesia adalah belajar secara pasif, metode ini sering dikaitkan dengan cara belajar yang tidak efektif bila bidang yang di pelajari dengan metode ini berkaitan dengan bidang keilmuan atau kemampuan yang memerlukan kemampuan praktikal.</w:t>
+        <w:t xml:space="preserve"> terkecuali beberapa hal yang memberikan kesan dan pelajaran yang di praktikan di dalam kelas</w:t>
+      </w:r>
+      <w:r>
+        <w:rPr>
+          <w:rFonts w:ascii="Times New Roman" w:hAnsi="Times New Roman" w:cs="Times New Roman"/>
+          <w:bCs/>
+          <w:noProof/>
+          <w:color w:val="000000" w:themeColor="text1"/>
+          <w:sz w:val="24"/>
+          <w:szCs w:val="24"/>
+        </w:rPr>
+        <w:t>.</w:t>
       </w:r>
     </w:p>
     <w:p>
@@ -1273,31 +1366,9 @@
           <w:color w:val="000000" w:themeColor="text1"/>
           <w:sz w:val="24"/>
           <w:szCs w:val="24"/>
-        </w:rPr>
-      </w:pPr>
-      <w:r>
-        <w:rPr>
-          <w:rFonts w:ascii="Times New Roman" w:hAnsi="Times New Roman" w:cs="Times New Roman"/>
-          <w:bCs/>
-          <w:noProof/>
-          <w:color w:val="000000" w:themeColor="text1"/>
-          <w:sz w:val="24"/>
-          <w:szCs w:val="24"/>
-        </w:rPr>
-        <w:t xml:space="preserve">Contoh sederhananya adalah saat seseorang belajar </w:t>
-      </w:r>
-      <w:r>
-        <w:rPr>
-          <w:rFonts w:ascii="Times New Roman" w:hAnsi="Times New Roman" w:cs="Times New Roman"/>
-          <w:bCs/>
-          <w:noProof/>
-          <w:color w:val="000000" w:themeColor="text1"/>
-          <w:sz w:val="24"/>
-          <w:szCs w:val="24"/>
           <w:lang w:val="en-US"/>
         </w:rPr>
-        <w:t>di bangku sekolah dari TK sampai lulus SMA, sebagian besar ilmu yang didapat pada masa tersebut bisa dipastikan sulit di ingat kembali,</w:t>
-      </w:r>
+      </w:pPr>
       <w:r>
         <w:rPr>
           <w:rFonts w:ascii="Times New Roman" w:hAnsi="Times New Roman" w:cs="Times New Roman"/>
@@ -1308,18 +1379,69 @@
           <w:szCs w:val="24"/>
           <w:lang w:val="en-US"/>
         </w:rPr>
-        <w:t xml:space="preserve"> terkecuali beberapa hal yang memberikan kesan dan pelajaran yang di praktikan di dalam kelas</w:t>
-      </w:r>
-      <w:r>
-        <w:rPr>
-          <w:rFonts w:ascii="Times New Roman" w:hAnsi="Times New Roman" w:cs="Times New Roman"/>
-          <w:bCs/>
-          <w:noProof/>
-          <w:color w:val="000000" w:themeColor="text1"/>
-          <w:sz w:val="24"/>
-          <w:szCs w:val="24"/>
-        </w:rPr>
-        <w:t>.</w:t>
+        <w:t>Hal ini juga berlaku kepada gamer E - Sports, karena game pada dasarnya juga memerlukan kemampuan</w:t>
+      </w:r>
+      <w:r>
+        <w:rPr>
+          <w:rFonts w:ascii="Times New Roman" w:hAnsi="Times New Roman" w:cs="Times New Roman"/>
+          <w:bCs/>
+          <w:noProof/>
+          <w:color w:val="000000" w:themeColor="text1"/>
+          <w:sz w:val="24"/>
+          <w:szCs w:val="24"/>
+          <w:lang w:val="en-US"/>
+        </w:rPr>
+        <w:t xml:space="preserve"> praktikal</w:t>
+      </w:r>
+      <w:r>
+        <w:rPr>
+          <w:rFonts w:ascii="Times New Roman" w:hAnsi="Times New Roman" w:cs="Times New Roman"/>
+          <w:bCs/>
+          <w:noProof/>
+          <w:color w:val="000000" w:themeColor="text1"/>
+          <w:sz w:val="24"/>
+          <w:szCs w:val="24"/>
+          <w:lang w:val="en-US"/>
+        </w:rPr>
+        <w:t xml:space="preserve"> untuk tampil baik dalam permainan yang di mainkan, contohnya adalah seorang pemain game bergenre FPS ( </w:t>
+      </w:r>
+      <w:r>
+        <w:rPr>
+          <w:rFonts w:ascii="Times New Roman" w:hAnsi="Times New Roman" w:cs="Times New Roman"/>
+          <w:bCs/>
+          <w:i/>
+          <w:iCs/>
+          <w:noProof/>
+          <w:color w:val="000000" w:themeColor="text1"/>
+          <w:sz w:val="24"/>
+          <w:szCs w:val="24"/>
+          <w:lang w:val="en-US"/>
+        </w:rPr>
+        <w:t xml:space="preserve">First Person Shooter ) </w:t>
+      </w:r>
+      <w:r>
+        <w:rPr>
+          <w:rFonts w:ascii="Times New Roman" w:hAnsi="Times New Roman" w:cs="Times New Roman"/>
+          <w:bCs/>
+          <w:noProof/>
+          <w:color w:val="000000" w:themeColor="text1"/>
+          <w:sz w:val="24"/>
+          <w:szCs w:val="24"/>
+          <w:lang w:val="en-US"/>
+        </w:rPr>
+        <w:t>bernama Valorant, pemain Valorant cenderung melihat berbagai tutorial, Tips dan trik Valorant</w:t>
+      </w:r>
+      <w:r>
+        <w:rPr>
+          <w:rFonts w:ascii="Times New Roman" w:hAnsi="Times New Roman" w:cs="Times New Roman"/>
+          <w:bCs/>
+          <w:noProof/>
+          <w:color w:val="000000" w:themeColor="text1"/>
+          <w:sz w:val="24"/>
+          <w:szCs w:val="24"/>
+          <w:lang w:val="en-US"/>
+        </w:rPr>
+        <w:t xml:space="preserve"> untuk meningkatkan performa bermainnya.</w:t>
       </w:r>
     </w:p>
     <w:p>
@@ -1348,7 +1470,8 @@
           <w:szCs w:val="24"/>
           <w:lang w:val="en-US"/>
         </w:rPr>
-        <w:t>Hal ini juga berlaku kepada gamer E - Sports, karena game pada dasarnya juga memerlukan kemampuan</w:t>
+        <w:tab/>
+        <w:t>Namun, yang menjadi pembeda antara seorang pemain yang memiliki peringkat tinggi di valorant dan pemain yang peringkatnya rendah atau setidaknya tidak kunjung mengalami peningkatan adalah seorang pemain berperingkat tinggi tidak hanya menguasai konsep, tapi konsep tersebut di terapkan</w:t>
       </w:r>
       <w:r>
         <w:rPr>
@@ -1360,7 +1483,7 @@
           <w:szCs w:val="24"/>
           <w:lang w:val="en-US"/>
         </w:rPr>
-        <w:t xml:space="preserve"> praktikal</w:t>
+        <w:t>, di eksplorasi, dan dilatih untuk meningkatkan performa bermainnya.</w:t>
       </w:r>
       <w:r>
         <w:rPr>
@@ -1372,45 +1495,7 @@
           <w:szCs w:val="24"/>
           <w:lang w:val="en-US"/>
         </w:rPr>
-        <w:t xml:space="preserve"> untuk tampil baik dalam permainan yang di mainkan, contohnya adalah seorang pemain game bergenre FPS ( </w:t>
-      </w:r>
-      <w:r>
-        <w:rPr>
-          <w:rFonts w:ascii="Times New Roman" w:hAnsi="Times New Roman" w:cs="Times New Roman"/>
-          <w:bCs/>
-          <w:i/>
-          <w:iCs/>
-          <w:noProof/>
-          <w:color w:val="000000" w:themeColor="text1"/>
-          <w:sz w:val="24"/>
-          <w:szCs w:val="24"/>
-          <w:lang w:val="en-US"/>
-        </w:rPr>
-        <w:t xml:space="preserve">First Person Shooter ) </w:t>
-      </w:r>
-      <w:r>
-        <w:rPr>
-          <w:rFonts w:ascii="Times New Roman" w:hAnsi="Times New Roman" w:cs="Times New Roman"/>
-          <w:bCs/>
-          <w:noProof/>
-          <w:color w:val="000000" w:themeColor="text1"/>
-          <w:sz w:val="24"/>
-          <w:szCs w:val="24"/>
-          <w:lang w:val="en-US"/>
-        </w:rPr>
-        <w:t>bernama Valorant, pemain Valorant cenderung melihat berbagai tutorial, Tips dan trik Valorant</w:t>
-      </w:r>
-      <w:r>
-        <w:rPr>
-          <w:rFonts w:ascii="Times New Roman" w:hAnsi="Times New Roman" w:cs="Times New Roman"/>
-          <w:bCs/>
-          <w:noProof/>
-          <w:color w:val="000000" w:themeColor="text1"/>
-          <w:sz w:val="24"/>
-          <w:szCs w:val="24"/>
-          <w:lang w:val="en-US"/>
-        </w:rPr>
-        <w:t xml:space="preserve"> untuk meningkatkan performa bermainnya.</w:t>
+        <w:t xml:space="preserve"> </w:t>
       </w:r>
     </w:p>
     <w:p>
@@ -1426,9 +1511,42 @@
           <w:color w:val="000000" w:themeColor="text1"/>
           <w:sz w:val="24"/>
           <w:szCs w:val="24"/>
+        </w:rPr>
+      </w:pPr>
+      <w:r>
+        <w:rPr>
+          <w:rFonts w:ascii="Times New Roman" w:hAnsi="Times New Roman" w:cs="Times New Roman"/>
+          <w:bCs/>
+          <w:noProof/>
+          <w:color w:val="000000" w:themeColor="text1"/>
+          <w:sz w:val="24"/>
+          <w:szCs w:val="24"/>
+        </w:rPr>
+        <w:t>Kalau tidak di prakt</w:t>
+      </w:r>
+      <w:r>
+        <w:rPr>
+          <w:rFonts w:ascii="Times New Roman" w:hAnsi="Times New Roman" w:cs="Times New Roman"/>
+          <w:bCs/>
+          <w:noProof/>
+          <w:color w:val="000000" w:themeColor="text1"/>
+          <w:sz w:val="24"/>
+          <w:szCs w:val="24"/>
           <w:lang w:val="en-US"/>
         </w:rPr>
-      </w:pPr>
+        <w:t>i</w:t>
+      </w:r>
+      <w:r>
+        <w:rPr>
+          <w:rFonts w:ascii="Times New Roman" w:hAnsi="Times New Roman" w:cs="Times New Roman"/>
+          <w:bCs/>
+          <w:noProof/>
+          <w:color w:val="000000" w:themeColor="text1"/>
+          <w:sz w:val="24"/>
+          <w:szCs w:val="24"/>
+        </w:rPr>
+        <w:t xml:space="preserve">kkan, </w:t>
+      </w:r>
       <w:r>
         <w:rPr>
           <w:rFonts w:ascii="Times New Roman" w:hAnsi="Times New Roman" w:cs="Times New Roman"/>
@@ -1439,8 +1557,18 @@
           <w:szCs w:val="24"/>
           <w:lang w:val="en-US"/>
         </w:rPr>
-        <w:tab/>
-        <w:t>Namun, yang menjadi pembeda antara seorang pemain yang memiliki peringkat tinggi di valorant dan pemain yang peringkatnya rendah atau setidaknya tidak kunjung mengalami peningkatan adalah seorang pemain berperingkat tinggi tidak hanya menguasai konsep, tapi konsep tersebut di terapkan</w:t>
+        <w:t>batas pemahaman dari ilmu yang dipelajari sulit di tentukan</w:t>
+      </w:r>
+      <w:r>
+        <w:rPr>
+          <w:rFonts w:ascii="Times New Roman" w:hAnsi="Times New Roman" w:cs="Times New Roman"/>
+          <w:bCs/>
+          <w:noProof/>
+          <w:color w:val="000000" w:themeColor="text1"/>
+          <w:sz w:val="24"/>
+          <w:szCs w:val="24"/>
+        </w:rPr>
+        <w:t xml:space="preserve">, </w:t>
       </w:r>
       <w:r>
         <w:rPr>
@@ -1452,7 +1580,18 @@
           <w:szCs w:val="24"/>
           <w:lang w:val="en-US"/>
         </w:rPr>
-        <w:t>, di eksplorasi, dan dilatih untuk meningkatkan performa bermainnya.</w:t>
+        <w:t>permasalahan  yang mungkin terjadi saat di terapkan juga menjadi tidak di ketahui</w:t>
+      </w:r>
+      <w:r>
+        <w:rPr>
+          <w:rFonts w:ascii="Times New Roman" w:hAnsi="Times New Roman" w:cs="Times New Roman"/>
+          <w:bCs/>
+          <w:noProof/>
+          <w:color w:val="000000" w:themeColor="text1"/>
+          <w:sz w:val="24"/>
+          <w:szCs w:val="24"/>
+        </w:rPr>
+        <w:t xml:space="preserve">, dan pada akhirnya tidak bisa dikatakan </w:t>
       </w:r>
       <w:r>
         <w:rPr>
@@ -1464,7 +1603,64 @@
           <w:szCs w:val="24"/>
           <w:lang w:val="en-US"/>
         </w:rPr>
+        <w:t>menguasai</w:t>
+      </w:r>
+      <w:r>
+        <w:rPr>
+          <w:rFonts w:ascii="Times New Roman" w:hAnsi="Times New Roman" w:cs="Times New Roman"/>
+          <w:bCs/>
+          <w:noProof/>
+          <w:color w:val="000000" w:themeColor="text1"/>
+          <w:sz w:val="24"/>
+          <w:szCs w:val="24"/>
+        </w:rPr>
         <w:t xml:space="preserve"> </w:t>
+      </w:r>
+      <w:r>
+        <w:rPr>
+          <w:rFonts w:ascii="Times New Roman" w:hAnsi="Times New Roman" w:cs="Times New Roman"/>
+          <w:bCs/>
+          <w:noProof/>
+          <w:color w:val="000000" w:themeColor="text1"/>
+          <w:sz w:val="24"/>
+          <w:szCs w:val="24"/>
+          <w:lang w:val="en-US"/>
+        </w:rPr>
+        <w:t xml:space="preserve">suatu bidang ilmu </w:t>
+      </w:r>
+      <w:r>
+        <w:rPr>
+          <w:rFonts w:ascii="Times New Roman" w:hAnsi="Times New Roman" w:cs="Times New Roman"/>
+          <w:bCs/>
+          <w:noProof/>
+          <w:color w:val="000000" w:themeColor="text1"/>
+          <w:sz w:val="24"/>
+          <w:szCs w:val="24"/>
+        </w:rPr>
+        <w:t xml:space="preserve">bila hanya </w:t>
+      </w:r>
+      <w:r>
+        <w:rPr>
+          <w:rFonts w:ascii="Times New Roman" w:hAnsi="Times New Roman" w:cs="Times New Roman"/>
+          <w:bCs/>
+          <w:noProof/>
+          <w:color w:val="000000" w:themeColor="text1"/>
+          <w:sz w:val="24"/>
+          <w:szCs w:val="24"/>
+          <w:lang w:val="en-US"/>
+        </w:rPr>
+        <w:t>paham konsep tapi minim kemampuan menerapkan konsep tersebut</w:t>
+      </w:r>
+      <w:r>
+        <w:rPr>
+          <w:rFonts w:ascii="Times New Roman" w:hAnsi="Times New Roman" w:cs="Times New Roman"/>
+          <w:bCs/>
+          <w:noProof/>
+          <w:color w:val="000000" w:themeColor="text1"/>
+          <w:sz w:val="24"/>
+          <w:szCs w:val="24"/>
+        </w:rPr>
+        <w:t>.</w:t>
       </w:r>
     </w:p>
     <w:p>
@@ -1491,149 +1687,7 @@
           <w:sz w:val="24"/>
           <w:szCs w:val="24"/>
         </w:rPr>
-        <w:t xml:space="preserve">Kalau tidak di praktekkan, </w:t>
-      </w:r>
-      <w:r>
-        <w:rPr>
-          <w:rFonts w:ascii="Times New Roman" w:hAnsi="Times New Roman" w:cs="Times New Roman"/>
-          <w:bCs/>
-          <w:noProof/>
-          <w:color w:val="000000" w:themeColor="text1"/>
-          <w:sz w:val="24"/>
-          <w:szCs w:val="24"/>
-          <w:lang w:val="en-US"/>
-        </w:rPr>
-        <w:t>batas pemahaman dari ilmu yang di pelajari sulit di tentukan</w:t>
-      </w:r>
-      <w:r>
-        <w:rPr>
-          <w:rFonts w:ascii="Times New Roman" w:hAnsi="Times New Roman" w:cs="Times New Roman"/>
-          <w:bCs/>
-          <w:noProof/>
-          <w:color w:val="000000" w:themeColor="text1"/>
-          <w:sz w:val="24"/>
-          <w:szCs w:val="24"/>
-        </w:rPr>
-        <w:t xml:space="preserve">, </w:t>
-      </w:r>
-      <w:r>
-        <w:rPr>
-          <w:rFonts w:ascii="Times New Roman" w:hAnsi="Times New Roman" w:cs="Times New Roman"/>
-          <w:bCs/>
-          <w:noProof/>
-          <w:color w:val="000000" w:themeColor="text1"/>
-          <w:sz w:val="24"/>
-          <w:szCs w:val="24"/>
-          <w:lang w:val="en-US"/>
-        </w:rPr>
-        <w:t>permasalahan  yang mungkin terjadi saat di terapkan juga menjadi tidak di ketahui</w:t>
-      </w:r>
-      <w:r>
-        <w:rPr>
-          <w:rFonts w:ascii="Times New Roman" w:hAnsi="Times New Roman" w:cs="Times New Roman"/>
-          <w:bCs/>
-          <w:noProof/>
-          <w:color w:val="000000" w:themeColor="text1"/>
-          <w:sz w:val="24"/>
-          <w:szCs w:val="24"/>
-        </w:rPr>
-        <w:t xml:space="preserve">, dan pada akhirnya tidak bisa dikatakan </w:t>
-      </w:r>
-      <w:r>
-        <w:rPr>
-          <w:rFonts w:ascii="Times New Roman" w:hAnsi="Times New Roman" w:cs="Times New Roman"/>
-          <w:bCs/>
-          <w:noProof/>
-          <w:color w:val="000000" w:themeColor="text1"/>
-          <w:sz w:val="24"/>
-          <w:szCs w:val="24"/>
-          <w:lang w:val="en-US"/>
-        </w:rPr>
-        <w:t>menguasai</w:t>
-      </w:r>
-      <w:r>
-        <w:rPr>
-          <w:rFonts w:ascii="Times New Roman" w:hAnsi="Times New Roman" w:cs="Times New Roman"/>
-          <w:bCs/>
-          <w:noProof/>
-          <w:color w:val="000000" w:themeColor="text1"/>
-          <w:sz w:val="24"/>
-          <w:szCs w:val="24"/>
-        </w:rPr>
-        <w:t xml:space="preserve"> </w:t>
-      </w:r>
-      <w:r>
-        <w:rPr>
-          <w:rFonts w:ascii="Times New Roman" w:hAnsi="Times New Roman" w:cs="Times New Roman"/>
-          <w:bCs/>
-          <w:noProof/>
-          <w:color w:val="000000" w:themeColor="text1"/>
-          <w:sz w:val="24"/>
-          <w:szCs w:val="24"/>
-          <w:lang w:val="en-US"/>
-        </w:rPr>
         <w:lastRenderedPageBreak/>
-        <w:t xml:space="preserve">suatu bidang ilmu </w:t>
-      </w:r>
-      <w:r>
-        <w:rPr>
-          <w:rFonts w:ascii="Times New Roman" w:hAnsi="Times New Roman" w:cs="Times New Roman"/>
-          <w:bCs/>
-          <w:noProof/>
-          <w:color w:val="000000" w:themeColor="text1"/>
-          <w:sz w:val="24"/>
-          <w:szCs w:val="24"/>
-        </w:rPr>
-        <w:t xml:space="preserve">bila hanya </w:t>
-      </w:r>
-      <w:r>
-        <w:rPr>
-          <w:rFonts w:ascii="Times New Roman" w:hAnsi="Times New Roman" w:cs="Times New Roman"/>
-          <w:bCs/>
-          <w:noProof/>
-          <w:color w:val="000000" w:themeColor="text1"/>
-          <w:sz w:val="24"/>
-          <w:szCs w:val="24"/>
-          <w:lang w:val="en-US"/>
-        </w:rPr>
-        <w:t>paham konsep tapi minim kemampuan menerapkan konsep tersebut</w:t>
-      </w:r>
-      <w:r>
-        <w:rPr>
-          <w:rFonts w:ascii="Times New Roman" w:hAnsi="Times New Roman" w:cs="Times New Roman"/>
-          <w:bCs/>
-          <w:noProof/>
-          <w:color w:val="000000" w:themeColor="text1"/>
-          <w:sz w:val="24"/>
-          <w:szCs w:val="24"/>
-        </w:rPr>
-        <w:t>.</w:t>
-      </w:r>
-    </w:p>
-    <w:p>
-      <w:pPr>
-        <w:pStyle w:val="ListParagraph"/>
-        <w:spacing w:line="360" w:lineRule="auto"/>
-        <w:ind w:left="540" w:firstLine="396"/>
-        <w:jc w:val="both"/>
-        <w:rPr>
-          <w:rFonts w:ascii="Times New Roman" w:hAnsi="Times New Roman" w:cs="Times New Roman"/>
-          <w:bCs/>
-          <w:noProof/>
-          <w:color w:val="000000" w:themeColor="text1"/>
-          <w:sz w:val="24"/>
-          <w:szCs w:val="24"/>
-        </w:rPr>
-      </w:pPr>
-      <w:r>
-        <w:rPr>
-          <w:rFonts w:ascii="Times New Roman" w:hAnsi="Times New Roman" w:cs="Times New Roman"/>
-          <w:bCs/>
-          <w:noProof/>
-          <w:color w:val="000000" w:themeColor="text1"/>
-          <w:sz w:val="24"/>
-          <w:szCs w:val="24"/>
-        </w:rPr>
         <w:t xml:space="preserve">Dari analogi permasalahan di atas,  diperlukan suatu </w:t>
       </w:r>
       <w:r>
@@ -1658,7 +1712,30 @@
           <w:sz w:val="24"/>
           <w:szCs w:val="24"/>
         </w:rPr>
-        <w:t>yang dapat mendorong murid untuk melakukan praktek ketika mempelajari suatu bahasa pemrograman, sehingga pemahaman yang di dapatkan dari materi dapat terserap dengan efisien.</w:t>
+        <w:t>yang dapat mendorong murid untuk melakukan prakt</w:t>
+      </w:r>
+      <w:r>
+        <w:rPr>
+          <w:rFonts w:ascii="Times New Roman" w:hAnsi="Times New Roman" w:cs="Times New Roman"/>
+          <w:bCs/>
+          <w:noProof/>
+          <w:color w:val="000000" w:themeColor="text1"/>
+          <w:sz w:val="24"/>
+          <w:szCs w:val="24"/>
+          <w:lang w:val="en-US"/>
+        </w:rPr>
+        <w:t>i</w:t>
+      </w:r>
+      <w:r>
+        <w:rPr>
+          <w:rFonts w:ascii="Times New Roman" w:hAnsi="Times New Roman" w:cs="Times New Roman"/>
+          <w:bCs/>
+          <w:noProof/>
+          <w:color w:val="000000" w:themeColor="text1"/>
+          <w:sz w:val="24"/>
+          <w:szCs w:val="24"/>
+        </w:rPr>
+        <w:t>k ketika mempelajari suatu bahasa pemrograman, sehingga pemahaman yang di dapatkan dari materi dapat terserap dengan efisien.</w:t>
       </w:r>
     </w:p>
     <w:p>
@@ -2060,7 +2137,6 @@
           <w:sz w:val="24"/>
           <w:szCs w:val="24"/>
         </w:rPr>
-        <w:lastRenderedPageBreak/>
         <w:t xml:space="preserve">Sistem E – Learning yang terintegrasi dengan </w:t>
       </w:r>
       <w:r>
@@ -2102,6 +2178,7 @@
           <w:sz w:val="24"/>
           <w:szCs w:val="24"/>
         </w:rPr>
+        <w:lastRenderedPageBreak/>
         <w:t>UI/UX Sistem E – Learning di aplikasikan menggunakan HTML,CSS dan JS beserta Library yang bersangkutan.</w:t>
       </w:r>
     </w:p>
@@ -2344,7 +2421,28 @@
           <w:sz w:val="24"/>
           <w:szCs w:val="24"/>
         </w:rPr>
-        <w:t>Memudahkan dalam mempraktekkan materi yang sedang di pelajari.</w:t>
+        <w:t>Memudahkan dalam memprakt</w:t>
+      </w:r>
+      <w:r>
+        <w:rPr>
+          <w:rFonts w:ascii="Times New Roman" w:hAnsi="Times New Roman" w:cs="Times New Roman"/>
+          <w:bCs/>
+          <w:noProof/>
+          <w:sz w:val="24"/>
+          <w:szCs w:val="24"/>
+          <w:lang w:val="en-US"/>
+        </w:rPr>
+        <w:t>i</w:t>
+      </w:r>
+      <w:r>
+        <w:rPr>
+          <w:rFonts w:ascii="Times New Roman" w:hAnsi="Times New Roman" w:cs="Times New Roman"/>
+          <w:bCs/>
+          <w:noProof/>
+          <w:sz w:val="24"/>
+          <w:szCs w:val="24"/>
+        </w:rPr>
+        <w:t>kkan materi yang sedang dipelajari.</w:t>
       </w:r>
     </w:p>
     <w:p>
@@ -2431,7 +2529,28 @@
           <w:sz w:val="24"/>
           <w:szCs w:val="24"/>
         </w:rPr>
-        <w:t>Mendukung user untuk mempraktekkan materi yang telah di pelajari.</w:t>
+        <w:t>Mendukung user untuk memprakt</w:t>
+      </w:r>
+      <w:r>
+        <w:rPr>
+          <w:rFonts w:ascii="Times New Roman" w:hAnsi="Times New Roman" w:cs="Times New Roman"/>
+          <w:bCs/>
+          <w:noProof/>
+          <w:sz w:val="24"/>
+          <w:szCs w:val="24"/>
+          <w:lang w:val="en-US"/>
+        </w:rPr>
+        <w:t>i</w:t>
+      </w:r>
+      <w:r>
+        <w:rPr>
+          <w:rFonts w:ascii="Times New Roman" w:hAnsi="Times New Roman" w:cs="Times New Roman"/>
+          <w:bCs/>
+          <w:noProof/>
+          <w:sz w:val="24"/>
+          <w:szCs w:val="24"/>
+        </w:rPr>
+        <w:t>kkan materi yang telah dipelajari.</w:t>
       </w:r>
       <w:r>
         <w:rPr>
@@ -2606,7 +2725,29 @@
           <w:sz w:val="24"/>
           <w:szCs w:val="24"/>
         </w:rPr>
-        <w:t>adalah metode belajar secara pasif dimana murid belajar dari mendengarkan dan mengobservasi, hal ini memberikan dampak yang buruk karena bagaimanapun juga, menulis kode adalah sebuah kemampuan, dan setiap kemampuan perlu di praktekkan.</w:t>
+        <w:t>adalah metode belajar secara pasif dimana murid belajar dari mendengarkan dan mengobservasi, hal ini memberikan dampak yang buruk karena bagaimanapun juga, menulis kode adalah sebuah kemampuan, dan setiap kemampuan perlu di prakt</w:t>
+      </w:r>
+      <w:r>
+        <w:rPr>
+          <w:rFonts w:ascii="Times New Roman" w:hAnsi="Times New Roman" w:cs="Times New Roman"/>
+          <w:bCs/>
+          <w:noProof/>
+          <w:color w:val="000000" w:themeColor="text1"/>
+          <w:sz w:val="24"/>
+          <w:szCs w:val="24"/>
+        </w:rPr>
+        <w:t>i</w:t>
+      </w:r>
+      <w:r>
+        <w:rPr>
+          <w:rFonts w:ascii="Times New Roman" w:hAnsi="Times New Roman" w:cs="Times New Roman"/>
+          <w:bCs/>
+          <w:noProof/>
+          <w:color w:val="000000" w:themeColor="text1"/>
+          <w:sz w:val="24"/>
+          <w:szCs w:val="24"/>
+        </w:rPr>
+        <w:t>kkan.</w:t>
       </w:r>
     </w:p>
     <w:p>

</xml_diff>

<commit_message>
revisi sampai batasan masalah
</commit_message>
<xml_diff>
--- a/PROPOSAL SKRIPSI revisi fix.docx
+++ b/PROPOSAL SKRIPSI revisi fix.docx
@@ -1991,18 +1991,17 @@
           <w:sz w:val="24"/>
           <w:szCs w:val="24"/>
         </w:rPr>
-        <w:t xml:space="preserve">Bagaimana Merancang dan Mengimplementasikan sebuah </w:t>
-      </w:r>
-      <w:r>
-        <w:rPr>
-          <w:rFonts w:ascii="Times New Roman" w:hAnsi="Times New Roman" w:cs="Times New Roman"/>
-          <w:i/>
-          <w:iCs/>
-          <w:noProof/>
-          <w:sz w:val="24"/>
-          <w:szCs w:val="24"/>
-        </w:rPr>
-        <w:t>State Based Code Editor</w:t>
+        <w:t xml:space="preserve">Bagaimana </w:t>
+      </w:r>
+      <w:r>
+        <w:rPr>
+          <w:rFonts w:ascii="Times New Roman" w:hAnsi="Times New Roman" w:cs="Times New Roman"/>
+          <w:noProof/>
+          <w:sz w:val="24"/>
+          <w:szCs w:val="24"/>
+          <w:lang w:val="en-US"/>
+        </w:rPr>
+        <w:t>pengaruh State Based Code Editor dalam e - Learning</w:t>
       </w:r>
       <w:r>
         <w:rPr>
@@ -2061,7 +2060,26 @@
           <w:sz w:val="24"/>
           <w:szCs w:val="24"/>
         </w:rPr>
-        <w:t>yang dapat terintegrasi dengan Sistem E - Learning.</w:t>
+        <w:t xml:space="preserve">yang dapat terintegrasi dengan Sistem </w:t>
+      </w:r>
+      <w:r>
+        <w:rPr>
+          <w:rFonts w:ascii="Times New Roman" w:hAnsi="Times New Roman" w:cs="Times New Roman"/>
+          <w:noProof/>
+          <w:sz w:val="24"/>
+          <w:szCs w:val="24"/>
+          <w:lang w:val="en-US"/>
+        </w:rPr>
+        <w:t>e</w:t>
+      </w:r>
+      <w:r>
+        <w:rPr>
+          <w:rFonts w:ascii="Times New Roman" w:hAnsi="Times New Roman" w:cs="Times New Roman"/>
+          <w:noProof/>
+          <w:sz w:val="24"/>
+          <w:szCs w:val="24"/>
+        </w:rPr>
+        <w:t xml:space="preserve"> - Learning.</w:t>
       </w:r>
     </w:p>
     <w:p>
@@ -2178,7 +2196,6 @@
           <w:sz w:val="24"/>
           <w:szCs w:val="24"/>
         </w:rPr>
-        <w:lastRenderedPageBreak/>
         <w:t>UI/UX Sistem E – Learning di aplikasikan menggunakan HTML,CSS dan JS beserta Library yang bersangkutan.</w:t>
       </w:r>
     </w:p>
@@ -2208,6 +2225,7 @@
           <w:sz w:val="24"/>
           <w:szCs w:val="24"/>
         </w:rPr>
+        <w:lastRenderedPageBreak/>
         <w:t>Backend Sistem dibuat menggunakan Node.js serta library Express JS</w:t>
       </w:r>
     </w:p>
@@ -2237,7 +2255,69 @@
           <w:sz w:val="24"/>
           <w:szCs w:val="24"/>
         </w:rPr>
-        <w:t>Sistem ini diuji cobakan pada user yang mendaftar pada sistem E - Learning.</w:t>
+        <w:t xml:space="preserve">Sistem ini diuji cobakan pada user yang mendaftar pada sistem </w:t>
+      </w:r>
+      <w:r>
+        <w:rPr>
+          <w:rFonts w:ascii="Times New Roman" w:hAnsi="Times New Roman" w:cs="Times New Roman"/>
+          <w:noProof/>
+          <w:color w:val="000000" w:themeColor="text1"/>
+          <w:sz w:val="24"/>
+          <w:szCs w:val="24"/>
+          <w:lang w:val="en-US"/>
+        </w:rPr>
+        <w:t>e</w:t>
+      </w:r>
+      <w:r>
+        <w:rPr>
+          <w:rFonts w:ascii="Times New Roman" w:hAnsi="Times New Roman" w:cs="Times New Roman"/>
+          <w:noProof/>
+          <w:color w:val="000000" w:themeColor="text1"/>
+          <w:sz w:val="24"/>
+          <w:szCs w:val="24"/>
+        </w:rPr>
+        <w:t xml:space="preserve"> </w:t>
+      </w:r>
+      <w:r>
+        <w:rPr>
+          <w:rFonts w:ascii="Times New Roman" w:hAnsi="Times New Roman" w:cs="Times New Roman"/>
+          <w:noProof/>
+          <w:color w:val="000000" w:themeColor="text1"/>
+          <w:sz w:val="24"/>
+          <w:szCs w:val="24"/>
+        </w:rPr>
+        <w:t>–</w:t>
+      </w:r>
+      <w:r>
+        <w:rPr>
+          <w:rFonts w:ascii="Times New Roman" w:hAnsi="Times New Roman" w:cs="Times New Roman"/>
+          <w:noProof/>
+          <w:color w:val="000000" w:themeColor="text1"/>
+          <w:sz w:val="24"/>
+          <w:szCs w:val="24"/>
+        </w:rPr>
+        <w:t xml:space="preserve"> Learning</w:t>
+      </w:r>
+      <w:r>
+        <w:rPr>
+          <w:rFonts w:ascii="Times New Roman" w:hAnsi="Times New Roman" w:cs="Times New Roman"/>
+          <w:noProof/>
+          <w:color w:val="000000" w:themeColor="text1"/>
+          <w:sz w:val="24"/>
+          <w:szCs w:val="24"/>
+          <w:lang w:val="en-US"/>
+        </w:rPr>
+        <w:t xml:space="preserve"> berbasis web yang akan di buat</w:t>
+      </w:r>
+      <w:r>
+        <w:rPr>
+          <w:rFonts w:ascii="Times New Roman" w:hAnsi="Times New Roman" w:cs="Times New Roman"/>
+          <w:noProof/>
+          <w:color w:val="000000" w:themeColor="text1"/>
+          <w:sz w:val="24"/>
+          <w:szCs w:val="24"/>
+        </w:rPr>
+        <w:t>.</w:t>
       </w:r>
     </w:p>
     <w:p>
@@ -2769,7 +2849,6 @@
           <w:iCs/>
           <w:noProof/>
         </w:rPr>
-        <w:lastRenderedPageBreak/>
         <w:t>Active Learning</w:t>
       </w:r>
     </w:p>
@@ -2833,6 +2912,7 @@
           <w:color w:val="212121"/>
           <w:lang w:val="id-ID"/>
         </w:rPr>
+        <w:lastRenderedPageBreak/>
         <w:t>Hyperteks Markup Language</w:t>
       </w:r>
       <w:r>
@@ -4129,7 +4209,6 @@
           <w:iCs/>
           <w:noProof/>
         </w:rPr>
-        <w:lastRenderedPageBreak/>
         <w:t>Node.js</w:t>
       </w:r>
     </w:p>
@@ -4249,6 +4328,7 @@
           <w:noProof/>
           <w:lang w:val="id-ID"/>
         </w:rPr>
+        <w:lastRenderedPageBreak/>
         <w:t>Metode Penelitian</w:t>
       </w:r>
     </w:p>
@@ -5026,7 +5106,6 @@
           <w:szCs w:val="24"/>
         </w:rPr>
       </w:pPr>
-      <w:proofErr w:type="spellStart"/>
       <w:r>
         <w:rPr>
           <w:rFonts w:ascii="Times New Roman" w:hAnsi="Times New Roman" w:cs="Times New Roman"/>
@@ -5034,437 +5113,7 @@
           <w:szCs w:val="24"/>
           <w:lang w:val="en-US"/>
         </w:rPr>
-        <w:t>Pengujian</w:t>
-      </w:r>
-      <w:proofErr w:type="spellEnd"/>
-      <w:r>
-        <w:rPr>
-          <w:rFonts w:ascii="Times New Roman" w:hAnsi="Times New Roman" w:cs="Times New Roman"/>
-          <w:sz w:val="24"/>
-          <w:szCs w:val="24"/>
-          <w:lang w:val="en-US"/>
-        </w:rPr>
-        <w:t xml:space="preserve"> </w:t>
-      </w:r>
-      <w:proofErr w:type="spellStart"/>
-      <w:r>
-        <w:rPr>
-          <w:rFonts w:ascii="Times New Roman" w:hAnsi="Times New Roman" w:cs="Times New Roman"/>
-          <w:sz w:val="24"/>
-          <w:szCs w:val="24"/>
-          <w:lang w:val="en-US"/>
-        </w:rPr>
-        <w:t>sistem</w:t>
-      </w:r>
-      <w:proofErr w:type="spellEnd"/>
-      <w:r>
-        <w:rPr>
-          <w:rFonts w:ascii="Times New Roman" w:hAnsi="Times New Roman" w:cs="Times New Roman"/>
-          <w:sz w:val="24"/>
-          <w:szCs w:val="24"/>
-          <w:lang w:val="en-US"/>
-        </w:rPr>
-        <w:t xml:space="preserve"> </w:t>
-      </w:r>
-      <w:proofErr w:type="spellStart"/>
-      <w:r>
-        <w:rPr>
-          <w:rFonts w:ascii="Times New Roman" w:hAnsi="Times New Roman" w:cs="Times New Roman"/>
-          <w:sz w:val="24"/>
-          <w:szCs w:val="24"/>
-          <w:lang w:val="en-US"/>
-        </w:rPr>
-        <w:t>dilakukan</w:t>
-      </w:r>
-      <w:proofErr w:type="spellEnd"/>
-      <w:r>
-        <w:rPr>
-          <w:rFonts w:ascii="Times New Roman" w:hAnsi="Times New Roman" w:cs="Times New Roman"/>
-          <w:sz w:val="24"/>
-          <w:szCs w:val="24"/>
-          <w:lang w:val="en-US"/>
-        </w:rPr>
-        <w:t xml:space="preserve"> </w:t>
-      </w:r>
-      <w:proofErr w:type="spellStart"/>
-      <w:r>
-        <w:rPr>
-          <w:rFonts w:ascii="Times New Roman" w:hAnsi="Times New Roman" w:cs="Times New Roman"/>
-          <w:sz w:val="24"/>
-          <w:szCs w:val="24"/>
-          <w:lang w:val="en-US"/>
-        </w:rPr>
-        <w:t>untuk</w:t>
-      </w:r>
-      <w:proofErr w:type="spellEnd"/>
-      <w:r>
-        <w:rPr>
-          <w:rFonts w:ascii="Times New Roman" w:hAnsi="Times New Roman" w:cs="Times New Roman"/>
-          <w:sz w:val="24"/>
-          <w:szCs w:val="24"/>
-          <w:lang w:val="en-US"/>
-        </w:rPr>
-        <w:t xml:space="preserve"> </w:t>
-      </w:r>
-      <w:proofErr w:type="spellStart"/>
-      <w:r>
-        <w:rPr>
-          <w:rFonts w:ascii="Times New Roman" w:hAnsi="Times New Roman" w:cs="Times New Roman"/>
-          <w:sz w:val="24"/>
-          <w:szCs w:val="24"/>
-          <w:lang w:val="en-US"/>
-        </w:rPr>
-        <w:t>melihat</w:t>
-      </w:r>
-      <w:proofErr w:type="spellEnd"/>
-      <w:r>
-        <w:rPr>
-          <w:rFonts w:ascii="Times New Roman" w:hAnsi="Times New Roman" w:cs="Times New Roman"/>
-          <w:sz w:val="24"/>
-          <w:szCs w:val="24"/>
-          <w:lang w:val="en-US"/>
-        </w:rPr>
-        <w:t xml:space="preserve"> </w:t>
-      </w:r>
-      <w:proofErr w:type="spellStart"/>
-      <w:r>
-        <w:rPr>
-          <w:rFonts w:ascii="Times New Roman" w:hAnsi="Times New Roman" w:cs="Times New Roman"/>
-          <w:sz w:val="24"/>
-          <w:szCs w:val="24"/>
-          <w:lang w:val="en-US"/>
-        </w:rPr>
-        <w:t>apakah</w:t>
-      </w:r>
-      <w:proofErr w:type="spellEnd"/>
-      <w:r>
-        <w:rPr>
-          <w:rFonts w:ascii="Times New Roman" w:hAnsi="Times New Roman" w:cs="Times New Roman"/>
-          <w:sz w:val="24"/>
-          <w:szCs w:val="24"/>
-          <w:lang w:val="en-US"/>
-        </w:rPr>
-        <w:t xml:space="preserve"> program </w:t>
-      </w:r>
-      <w:proofErr w:type="spellStart"/>
-      <w:r>
-        <w:rPr>
-          <w:rFonts w:ascii="Times New Roman" w:hAnsi="Times New Roman" w:cs="Times New Roman"/>
-          <w:sz w:val="24"/>
-          <w:szCs w:val="24"/>
-          <w:lang w:val="en-US"/>
-        </w:rPr>
-        <w:t>sudah</w:t>
-      </w:r>
-      <w:proofErr w:type="spellEnd"/>
-      <w:r>
-        <w:rPr>
-          <w:rFonts w:ascii="Times New Roman" w:hAnsi="Times New Roman" w:cs="Times New Roman"/>
-          <w:sz w:val="24"/>
-          <w:szCs w:val="24"/>
-          <w:lang w:val="en-US"/>
-        </w:rPr>
-        <w:t xml:space="preserve"> </w:t>
-      </w:r>
-      <w:proofErr w:type="spellStart"/>
-      <w:r>
-        <w:rPr>
-          <w:rFonts w:ascii="Times New Roman" w:hAnsi="Times New Roman" w:cs="Times New Roman"/>
-          <w:sz w:val="24"/>
-          <w:szCs w:val="24"/>
-          <w:lang w:val="en-US"/>
-        </w:rPr>
-        <w:t>berjalan</w:t>
-      </w:r>
-      <w:proofErr w:type="spellEnd"/>
-      <w:r>
-        <w:rPr>
-          <w:rFonts w:ascii="Times New Roman" w:hAnsi="Times New Roman" w:cs="Times New Roman"/>
-          <w:sz w:val="24"/>
-          <w:szCs w:val="24"/>
-          <w:lang w:val="en-US"/>
-        </w:rPr>
-        <w:t xml:space="preserve"> </w:t>
-      </w:r>
-      <w:proofErr w:type="spellStart"/>
-      <w:r>
-        <w:rPr>
-          <w:rFonts w:ascii="Times New Roman" w:hAnsi="Times New Roman" w:cs="Times New Roman"/>
-          <w:sz w:val="24"/>
-          <w:szCs w:val="24"/>
-          <w:lang w:val="en-US"/>
-        </w:rPr>
-        <w:t>dengan</w:t>
-      </w:r>
-      <w:proofErr w:type="spellEnd"/>
-      <w:r>
-        <w:rPr>
-          <w:rFonts w:ascii="Times New Roman" w:hAnsi="Times New Roman" w:cs="Times New Roman"/>
-          <w:sz w:val="24"/>
-          <w:szCs w:val="24"/>
-          <w:lang w:val="en-US"/>
-        </w:rPr>
-        <w:t xml:space="preserve"> </w:t>
-      </w:r>
-      <w:proofErr w:type="spellStart"/>
-      <w:r>
-        <w:rPr>
-          <w:rFonts w:ascii="Times New Roman" w:hAnsi="Times New Roman" w:cs="Times New Roman"/>
-          <w:sz w:val="24"/>
-          <w:szCs w:val="24"/>
-          <w:lang w:val="en-US"/>
-        </w:rPr>
-        <w:t>sebagaimana</w:t>
-      </w:r>
-      <w:proofErr w:type="spellEnd"/>
-      <w:r>
-        <w:rPr>
-          <w:rFonts w:ascii="Times New Roman" w:hAnsi="Times New Roman" w:cs="Times New Roman"/>
-          <w:sz w:val="24"/>
-          <w:szCs w:val="24"/>
-          <w:lang w:val="en-US"/>
-        </w:rPr>
-        <w:t xml:space="preserve"> </w:t>
-      </w:r>
-      <w:proofErr w:type="spellStart"/>
-      <w:r>
-        <w:rPr>
-          <w:rFonts w:ascii="Times New Roman" w:hAnsi="Times New Roman" w:cs="Times New Roman"/>
-          <w:sz w:val="24"/>
-          <w:szCs w:val="24"/>
-          <w:lang w:val="en-US"/>
-        </w:rPr>
-        <w:t>mestinya</w:t>
-      </w:r>
-      <w:proofErr w:type="spellEnd"/>
-      <w:r>
-        <w:rPr>
-          <w:rFonts w:ascii="Times New Roman" w:hAnsi="Times New Roman" w:cs="Times New Roman"/>
-          <w:sz w:val="24"/>
-          <w:szCs w:val="24"/>
-          <w:lang w:val="en-US"/>
-        </w:rPr>
-        <w:t xml:space="preserve"> </w:t>
-      </w:r>
-      <w:proofErr w:type="spellStart"/>
-      <w:r>
-        <w:rPr>
-          <w:rFonts w:ascii="Times New Roman" w:hAnsi="Times New Roman" w:cs="Times New Roman"/>
-          <w:sz w:val="24"/>
-          <w:szCs w:val="24"/>
-          <w:lang w:val="en-US"/>
-        </w:rPr>
-        <w:t>atau</w:t>
-      </w:r>
-      <w:proofErr w:type="spellEnd"/>
-      <w:r>
-        <w:rPr>
-          <w:rFonts w:ascii="Times New Roman" w:hAnsi="Times New Roman" w:cs="Times New Roman"/>
-          <w:sz w:val="24"/>
-          <w:szCs w:val="24"/>
-          <w:lang w:val="en-US"/>
-        </w:rPr>
-        <w:t xml:space="preserve"> </w:t>
-      </w:r>
-      <w:proofErr w:type="spellStart"/>
-      <w:r>
-        <w:rPr>
-          <w:rFonts w:ascii="Times New Roman" w:hAnsi="Times New Roman" w:cs="Times New Roman"/>
-          <w:sz w:val="24"/>
-          <w:szCs w:val="24"/>
-          <w:lang w:val="en-US"/>
-        </w:rPr>
-        <w:t>belum</w:t>
-      </w:r>
-      <w:proofErr w:type="spellEnd"/>
-      <w:r>
-        <w:rPr>
-          <w:rFonts w:ascii="Times New Roman" w:hAnsi="Times New Roman" w:cs="Times New Roman"/>
-          <w:sz w:val="24"/>
-          <w:szCs w:val="24"/>
-          <w:lang w:val="en-US"/>
-        </w:rPr>
-        <w:t xml:space="preserve">, </w:t>
-      </w:r>
-      <w:proofErr w:type="spellStart"/>
-      <w:r>
-        <w:rPr>
-          <w:rFonts w:ascii="Times New Roman" w:hAnsi="Times New Roman" w:cs="Times New Roman"/>
-          <w:sz w:val="24"/>
-          <w:szCs w:val="24"/>
-          <w:lang w:val="en-US"/>
-        </w:rPr>
-        <w:t>Pengujian</w:t>
-      </w:r>
-      <w:proofErr w:type="spellEnd"/>
-      <w:r>
-        <w:rPr>
-          <w:rFonts w:ascii="Times New Roman" w:hAnsi="Times New Roman" w:cs="Times New Roman"/>
-          <w:sz w:val="24"/>
-          <w:szCs w:val="24"/>
-          <w:lang w:val="en-US"/>
-        </w:rPr>
-        <w:t xml:space="preserve"> </w:t>
-      </w:r>
-      <w:proofErr w:type="spellStart"/>
-      <w:r>
-        <w:rPr>
-          <w:rFonts w:ascii="Times New Roman" w:hAnsi="Times New Roman" w:cs="Times New Roman"/>
-          <w:sz w:val="24"/>
-          <w:szCs w:val="24"/>
-          <w:lang w:val="en-US"/>
-        </w:rPr>
-        <w:t>sistem</w:t>
-      </w:r>
-      <w:proofErr w:type="spellEnd"/>
-      <w:r>
-        <w:rPr>
-          <w:rFonts w:ascii="Times New Roman" w:hAnsi="Times New Roman" w:cs="Times New Roman"/>
-          <w:sz w:val="24"/>
-          <w:szCs w:val="24"/>
-          <w:lang w:val="en-US"/>
-        </w:rPr>
-        <w:t xml:space="preserve"> </w:t>
-      </w:r>
-      <w:proofErr w:type="spellStart"/>
-      <w:r>
-        <w:rPr>
-          <w:rFonts w:ascii="Times New Roman" w:hAnsi="Times New Roman" w:cs="Times New Roman"/>
-          <w:sz w:val="24"/>
-          <w:szCs w:val="24"/>
-          <w:lang w:val="en-US"/>
-        </w:rPr>
-        <w:t>dilakukan</w:t>
-      </w:r>
-      <w:proofErr w:type="spellEnd"/>
-      <w:r>
-        <w:rPr>
-          <w:rFonts w:ascii="Times New Roman" w:hAnsi="Times New Roman" w:cs="Times New Roman"/>
-          <w:sz w:val="24"/>
-          <w:szCs w:val="24"/>
-          <w:lang w:val="en-US"/>
-        </w:rPr>
-        <w:t xml:space="preserve"> </w:t>
-      </w:r>
-      <w:proofErr w:type="spellStart"/>
-      <w:r>
-        <w:rPr>
-          <w:rFonts w:ascii="Times New Roman" w:hAnsi="Times New Roman" w:cs="Times New Roman"/>
-          <w:sz w:val="24"/>
-          <w:szCs w:val="24"/>
-          <w:lang w:val="en-US"/>
-        </w:rPr>
-        <w:t>dengan</w:t>
-      </w:r>
-      <w:proofErr w:type="spellEnd"/>
-      <w:r>
-        <w:rPr>
-          <w:rFonts w:ascii="Times New Roman" w:hAnsi="Times New Roman" w:cs="Times New Roman"/>
-          <w:sz w:val="24"/>
-          <w:szCs w:val="24"/>
-          <w:lang w:val="en-US"/>
-        </w:rPr>
-        <w:t xml:space="preserve"> </w:t>
-      </w:r>
-      <w:proofErr w:type="spellStart"/>
-      <w:r>
-        <w:rPr>
-          <w:rFonts w:ascii="Times New Roman" w:hAnsi="Times New Roman" w:cs="Times New Roman"/>
-          <w:sz w:val="24"/>
-          <w:szCs w:val="24"/>
-          <w:lang w:val="en-US"/>
-        </w:rPr>
-        <w:t>menggunakan</w:t>
-      </w:r>
-      <w:proofErr w:type="spellEnd"/>
-      <w:r>
-        <w:rPr>
-          <w:rFonts w:ascii="Times New Roman" w:hAnsi="Times New Roman" w:cs="Times New Roman"/>
-          <w:sz w:val="24"/>
-          <w:szCs w:val="24"/>
-          <w:lang w:val="en-US"/>
-        </w:rPr>
-        <w:t xml:space="preserve"> </w:t>
-      </w:r>
-      <w:proofErr w:type="spellStart"/>
-      <w:r>
-        <w:rPr>
-          <w:rFonts w:ascii="Times New Roman" w:hAnsi="Times New Roman" w:cs="Times New Roman"/>
-          <w:sz w:val="24"/>
-          <w:szCs w:val="24"/>
-          <w:lang w:val="en-US"/>
-        </w:rPr>
-        <w:t>dua</w:t>
-      </w:r>
-      <w:proofErr w:type="spellEnd"/>
-      <w:r>
-        <w:rPr>
-          <w:rFonts w:ascii="Times New Roman" w:hAnsi="Times New Roman" w:cs="Times New Roman"/>
-          <w:sz w:val="24"/>
-          <w:szCs w:val="24"/>
-          <w:lang w:val="en-US"/>
-        </w:rPr>
-        <w:t xml:space="preserve"> </w:t>
-      </w:r>
-      <w:proofErr w:type="spellStart"/>
-      <w:r>
-        <w:rPr>
-          <w:rFonts w:ascii="Times New Roman" w:hAnsi="Times New Roman" w:cs="Times New Roman"/>
-          <w:sz w:val="24"/>
-          <w:szCs w:val="24"/>
-          <w:lang w:val="en-US"/>
-        </w:rPr>
-        <w:t>metode</w:t>
-      </w:r>
-      <w:proofErr w:type="spellEnd"/>
-      <w:r>
-        <w:rPr>
-          <w:rFonts w:ascii="Times New Roman" w:hAnsi="Times New Roman" w:cs="Times New Roman"/>
-          <w:sz w:val="24"/>
-          <w:szCs w:val="24"/>
-          <w:lang w:val="en-US"/>
-        </w:rPr>
-        <w:t xml:space="preserve"> </w:t>
-      </w:r>
-      <w:proofErr w:type="spellStart"/>
-      <w:r>
-        <w:rPr>
-          <w:rFonts w:ascii="Times New Roman" w:hAnsi="Times New Roman" w:cs="Times New Roman"/>
-          <w:sz w:val="24"/>
-          <w:szCs w:val="24"/>
-          <w:lang w:val="en-US"/>
-        </w:rPr>
-        <w:t>yaitu</w:t>
-      </w:r>
-      <w:proofErr w:type="spellEnd"/>
-      <w:r>
-        <w:rPr>
-          <w:rFonts w:ascii="Times New Roman" w:hAnsi="Times New Roman" w:cs="Times New Roman"/>
-          <w:sz w:val="24"/>
-          <w:szCs w:val="24"/>
-          <w:lang w:val="en-US"/>
-        </w:rPr>
-        <w:t xml:space="preserve"> </w:t>
-      </w:r>
-      <w:proofErr w:type="spellStart"/>
-      <w:r>
-        <w:rPr>
-          <w:rFonts w:ascii="Times New Roman" w:hAnsi="Times New Roman" w:cs="Times New Roman"/>
-          <w:sz w:val="24"/>
-          <w:szCs w:val="24"/>
-          <w:lang w:val="en-US"/>
-        </w:rPr>
-        <w:t>metode</w:t>
-      </w:r>
-      <w:proofErr w:type="spellEnd"/>
-      <w:r>
-        <w:rPr>
-          <w:rFonts w:ascii="Times New Roman" w:hAnsi="Times New Roman" w:cs="Times New Roman"/>
-          <w:sz w:val="24"/>
-          <w:szCs w:val="24"/>
-          <w:lang w:val="en-US"/>
-        </w:rPr>
-        <w:t xml:space="preserve"> </w:t>
+        <w:t xml:space="preserve">Pengujian sistem dilakukan untuk melihat apakah program sudah berjalan dengan sebagaimana mestinya atau belum, Pengujian sistem dilakukan dengan menggunakan dua metode yaitu metode </w:t>
       </w:r>
       <w:r>
         <w:rPr>

</xml_diff>

<commit_message>
revisi format tujuan  penelitian ke poin
</commit_message>
<xml_diff>
--- a/PROPOSAL SKRIPSI revisi fix.docx
+++ b/PROPOSAL SKRIPSI revisi fix.docx
@@ -2349,33 +2349,51 @@
         <w:jc w:val="both"/>
         <w:rPr>
           <w:rFonts w:ascii="Times New Roman" w:hAnsi="Times New Roman" w:cs="Times New Roman"/>
+          <w:noProof/>
+          <w:color w:val="000000" w:themeColor="text1"/>
+          <w:sz w:val="24"/>
+          <w:szCs w:val="24"/>
+          <w:lang w:val="en-US"/>
+        </w:rPr>
+      </w:pPr>
+      <w:r>
+        <w:rPr>
+          <w:rFonts w:ascii="Times New Roman" w:hAnsi="Times New Roman" w:cs="Times New Roman"/>
+          <w:noProof/>
+          <w:color w:val="000000" w:themeColor="text1"/>
+          <w:sz w:val="24"/>
+          <w:szCs w:val="24"/>
+        </w:rPr>
+        <w:t xml:space="preserve">Tujuan penelitian yang ingin dicapai dalam penelitian ini adalah </w:t>
+      </w:r>
+      <w:r>
+        <w:rPr>
+          <w:rFonts w:ascii="Times New Roman" w:hAnsi="Times New Roman" w:cs="Times New Roman"/>
+          <w:noProof/>
+          <w:color w:val="000000" w:themeColor="text1"/>
+          <w:sz w:val="24"/>
+          <w:szCs w:val="24"/>
+          <w:lang w:val="en-US"/>
+        </w:rPr>
+        <w:t>sebagai berikut :</w:t>
+      </w:r>
+    </w:p>
+    <w:p>
+      <w:pPr>
+        <w:pStyle w:val="ListParagraph"/>
+        <w:numPr>
+          <w:ilvl w:val="0"/>
+          <w:numId w:val="21"/>
+        </w:numPr>
+        <w:spacing w:line="360" w:lineRule="auto"/>
+        <w:jc w:val="both"/>
+        <w:rPr>
+          <w:rFonts w:ascii="Times New Roman" w:hAnsi="Times New Roman" w:cs="Times New Roman"/>
           <w:b/>
           <w:sz w:val="24"/>
           <w:szCs w:val="24"/>
         </w:rPr>
       </w:pPr>
-      <w:r>
-        <w:rPr>
-          <w:rFonts w:ascii="Times New Roman" w:hAnsi="Times New Roman" w:cs="Times New Roman"/>
-          <w:noProof/>
-          <w:color w:val="000000" w:themeColor="text1"/>
-          <w:sz w:val="24"/>
-          <w:szCs w:val="24"/>
-        </w:rPr>
-        <w:t xml:space="preserve">Tujuan penelitian yang ingin dicapai dalam penelitian ini adalah merancang dan membangun sistem e - learning yang terintegrasi dengan </w:t>
-      </w:r>
-      <w:r>
-        <w:rPr>
-          <w:rFonts w:ascii="Times New Roman" w:hAnsi="Times New Roman" w:cs="Times New Roman"/>
-          <w:i/>
-          <w:iCs/>
-          <w:noProof/>
-          <w:color w:val="000000" w:themeColor="text1"/>
-          <w:sz w:val="24"/>
-          <w:szCs w:val="24"/>
-        </w:rPr>
-        <w:t>state based code editor</w:t>
-      </w:r>
       <w:r>
         <w:rPr>
           <w:rFonts w:ascii="Times New Roman" w:hAnsi="Times New Roman" w:cs="Times New Roman"/>
@@ -5106,6 +5124,7 @@
           <w:szCs w:val="24"/>
         </w:rPr>
       </w:pPr>
+      <w:proofErr w:type="spellStart"/>
       <w:r>
         <w:rPr>
           <w:rFonts w:ascii="Times New Roman" w:hAnsi="Times New Roman" w:cs="Times New Roman"/>
@@ -5113,7 +5132,437 @@
           <w:szCs w:val="24"/>
           <w:lang w:val="en-US"/>
         </w:rPr>
-        <w:t xml:space="preserve">Pengujian sistem dilakukan untuk melihat apakah program sudah berjalan dengan sebagaimana mestinya atau belum, Pengujian sistem dilakukan dengan menggunakan dua metode yaitu metode </w:t>
+        <w:t>Pengujian</w:t>
+      </w:r>
+      <w:proofErr w:type="spellEnd"/>
+      <w:r>
+        <w:rPr>
+          <w:rFonts w:ascii="Times New Roman" w:hAnsi="Times New Roman" w:cs="Times New Roman"/>
+          <w:sz w:val="24"/>
+          <w:szCs w:val="24"/>
+          <w:lang w:val="en-US"/>
+        </w:rPr>
+        <w:t xml:space="preserve"> </w:t>
+      </w:r>
+      <w:proofErr w:type="spellStart"/>
+      <w:r>
+        <w:rPr>
+          <w:rFonts w:ascii="Times New Roman" w:hAnsi="Times New Roman" w:cs="Times New Roman"/>
+          <w:sz w:val="24"/>
+          <w:szCs w:val="24"/>
+          <w:lang w:val="en-US"/>
+        </w:rPr>
+        <w:t>sistem</w:t>
+      </w:r>
+      <w:proofErr w:type="spellEnd"/>
+      <w:r>
+        <w:rPr>
+          <w:rFonts w:ascii="Times New Roman" w:hAnsi="Times New Roman" w:cs="Times New Roman"/>
+          <w:sz w:val="24"/>
+          <w:szCs w:val="24"/>
+          <w:lang w:val="en-US"/>
+        </w:rPr>
+        <w:t xml:space="preserve"> </w:t>
+      </w:r>
+      <w:proofErr w:type="spellStart"/>
+      <w:r>
+        <w:rPr>
+          <w:rFonts w:ascii="Times New Roman" w:hAnsi="Times New Roman" w:cs="Times New Roman"/>
+          <w:sz w:val="24"/>
+          <w:szCs w:val="24"/>
+          <w:lang w:val="en-US"/>
+        </w:rPr>
+        <w:t>dilakukan</w:t>
+      </w:r>
+      <w:proofErr w:type="spellEnd"/>
+      <w:r>
+        <w:rPr>
+          <w:rFonts w:ascii="Times New Roman" w:hAnsi="Times New Roman" w:cs="Times New Roman"/>
+          <w:sz w:val="24"/>
+          <w:szCs w:val="24"/>
+          <w:lang w:val="en-US"/>
+        </w:rPr>
+        <w:t xml:space="preserve"> </w:t>
+      </w:r>
+      <w:proofErr w:type="spellStart"/>
+      <w:r>
+        <w:rPr>
+          <w:rFonts w:ascii="Times New Roman" w:hAnsi="Times New Roman" w:cs="Times New Roman"/>
+          <w:sz w:val="24"/>
+          <w:szCs w:val="24"/>
+          <w:lang w:val="en-US"/>
+        </w:rPr>
+        <w:t>untuk</w:t>
+      </w:r>
+      <w:proofErr w:type="spellEnd"/>
+      <w:r>
+        <w:rPr>
+          <w:rFonts w:ascii="Times New Roman" w:hAnsi="Times New Roman" w:cs="Times New Roman"/>
+          <w:sz w:val="24"/>
+          <w:szCs w:val="24"/>
+          <w:lang w:val="en-US"/>
+        </w:rPr>
+        <w:t xml:space="preserve"> </w:t>
+      </w:r>
+      <w:proofErr w:type="spellStart"/>
+      <w:r>
+        <w:rPr>
+          <w:rFonts w:ascii="Times New Roman" w:hAnsi="Times New Roman" w:cs="Times New Roman"/>
+          <w:sz w:val="24"/>
+          <w:szCs w:val="24"/>
+          <w:lang w:val="en-US"/>
+        </w:rPr>
+        <w:t>melihat</w:t>
+      </w:r>
+      <w:proofErr w:type="spellEnd"/>
+      <w:r>
+        <w:rPr>
+          <w:rFonts w:ascii="Times New Roman" w:hAnsi="Times New Roman" w:cs="Times New Roman"/>
+          <w:sz w:val="24"/>
+          <w:szCs w:val="24"/>
+          <w:lang w:val="en-US"/>
+        </w:rPr>
+        <w:t xml:space="preserve"> </w:t>
+      </w:r>
+      <w:proofErr w:type="spellStart"/>
+      <w:r>
+        <w:rPr>
+          <w:rFonts w:ascii="Times New Roman" w:hAnsi="Times New Roman" w:cs="Times New Roman"/>
+          <w:sz w:val="24"/>
+          <w:szCs w:val="24"/>
+          <w:lang w:val="en-US"/>
+        </w:rPr>
+        <w:t>apakah</w:t>
+      </w:r>
+      <w:proofErr w:type="spellEnd"/>
+      <w:r>
+        <w:rPr>
+          <w:rFonts w:ascii="Times New Roman" w:hAnsi="Times New Roman" w:cs="Times New Roman"/>
+          <w:sz w:val="24"/>
+          <w:szCs w:val="24"/>
+          <w:lang w:val="en-US"/>
+        </w:rPr>
+        <w:t xml:space="preserve"> program </w:t>
+      </w:r>
+      <w:proofErr w:type="spellStart"/>
+      <w:r>
+        <w:rPr>
+          <w:rFonts w:ascii="Times New Roman" w:hAnsi="Times New Roman" w:cs="Times New Roman"/>
+          <w:sz w:val="24"/>
+          <w:szCs w:val="24"/>
+          <w:lang w:val="en-US"/>
+        </w:rPr>
+        <w:t>sudah</w:t>
+      </w:r>
+      <w:proofErr w:type="spellEnd"/>
+      <w:r>
+        <w:rPr>
+          <w:rFonts w:ascii="Times New Roman" w:hAnsi="Times New Roman" w:cs="Times New Roman"/>
+          <w:sz w:val="24"/>
+          <w:szCs w:val="24"/>
+          <w:lang w:val="en-US"/>
+        </w:rPr>
+        <w:t xml:space="preserve"> </w:t>
+      </w:r>
+      <w:proofErr w:type="spellStart"/>
+      <w:r>
+        <w:rPr>
+          <w:rFonts w:ascii="Times New Roman" w:hAnsi="Times New Roman" w:cs="Times New Roman"/>
+          <w:sz w:val="24"/>
+          <w:szCs w:val="24"/>
+          <w:lang w:val="en-US"/>
+        </w:rPr>
+        <w:t>berjalan</w:t>
+      </w:r>
+      <w:proofErr w:type="spellEnd"/>
+      <w:r>
+        <w:rPr>
+          <w:rFonts w:ascii="Times New Roman" w:hAnsi="Times New Roman" w:cs="Times New Roman"/>
+          <w:sz w:val="24"/>
+          <w:szCs w:val="24"/>
+          <w:lang w:val="en-US"/>
+        </w:rPr>
+        <w:t xml:space="preserve"> </w:t>
+      </w:r>
+      <w:proofErr w:type="spellStart"/>
+      <w:r>
+        <w:rPr>
+          <w:rFonts w:ascii="Times New Roman" w:hAnsi="Times New Roman" w:cs="Times New Roman"/>
+          <w:sz w:val="24"/>
+          <w:szCs w:val="24"/>
+          <w:lang w:val="en-US"/>
+        </w:rPr>
+        <w:t>dengan</w:t>
+      </w:r>
+      <w:proofErr w:type="spellEnd"/>
+      <w:r>
+        <w:rPr>
+          <w:rFonts w:ascii="Times New Roman" w:hAnsi="Times New Roman" w:cs="Times New Roman"/>
+          <w:sz w:val="24"/>
+          <w:szCs w:val="24"/>
+          <w:lang w:val="en-US"/>
+        </w:rPr>
+        <w:t xml:space="preserve"> </w:t>
+      </w:r>
+      <w:proofErr w:type="spellStart"/>
+      <w:r>
+        <w:rPr>
+          <w:rFonts w:ascii="Times New Roman" w:hAnsi="Times New Roman" w:cs="Times New Roman"/>
+          <w:sz w:val="24"/>
+          <w:szCs w:val="24"/>
+          <w:lang w:val="en-US"/>
+        </w:rPr>
+        <w:t>sebagaimana</w:t>
+      </w:r>
+      <w:proofErr w:type="spellEnd"/>
+      <w:r>
+        <w:rPr>
+          <w:rFonts w:ascii="Times New Roman" w:hAnsi="Times New Roman" w:cs="Times New Roman"/>
+          <w:sz w:val="24"/>
+          <w:szCs w:val="24"/>
+          <w:lang w:val="en-US"/>
+        </w:rPr>
+        <w:t xml:space="preserve"> </w:t>
+      </w:r>
+      <w:proofErr w:type="spellStart"/>
+      <w:r>
+        <w:rPr>
+          <w:rFonts w:ascii="Times New Roman" w:hAnsi="Times New Roman" w:cs="Times New Roman"/>
+          <w:sz w:val="24"/>
+          <w:szCs w:val="24"/>
+          <w:lang w:val="en-US"/>
+        </w:rPr>
+        <w:t>mestinya</w:t>
+      </w:r>
+      <w:proofErr w:type="spellEnd"/>
+      <w:r>
+        <w:rPr>
+          <w:rFonts w:ascii="Times New Roman" w:hAnsi="Times New Roman" w:cs="Times New Roman"/>
+          <w:sz w:val="24"/>
+          <w:szCs w:val="24"/>
+          <w:lang w:val="en-US"/>
+        </w:rPr>
+        <w:t xml:space="preserve"> </w:t>
+      </w:r>
+      <w:proofErr w:type="spellStart"/>
+      <w:r>
+        <w:rPr>
+          <w:rFonts w:ascii="Times New Roman" w:hAnsi="Times New Roman" w:cs="Times New Roman"/>
+          <w:sz w:val="24"/>
+          <w:szCs w:val="24"/>
+          <w:lang w:val="en-US"/>
+        </w:rPr>
+        <w:t>atau</w:t>
+      </w:r>
+      <w:proofErr w:type="spellEnd"/>
+      <w:r>
+        <w:rPr>
+          <w:rFonts w:ascii="Times New Roman" w:hAnsi="Times New Roman" w:cs="Times New Roman"/>
+          <w:sz w:val="24"/>
+          <w:szCs w:val="24"/>
+          <w:lang w:val="en-US"/>
+        </w:rPr>
+        <w:t xml:space="preserve"> </w:t>
+      </w:r>
+      <w:proofErr w:type="spellStart"/>
+      <w:r>
+        <w:rPr>
+          <w:rFonts w:ascii="Times New Roman" w:hAnsi="Times New Roman" w:cs="Times New Roman"/>
+          <w:sz w:val="24"/>
+          <w:szCs w:val="24"/>
+          <w:lang w:val="en-US"/>
+        </w:rPr>
+        <w:t>belum</w:t>
+      </w:r>
+      <w:proofErr w:type="spellEnd"/>
+      <w:r>
+        <w:rPr>
+          <w:rFonts w:ascii="Times New Roman" w:hAnsi="Times New Roman" w:cs="Times New Roman"/>
+          <w:sz w:val="24"/>
+          <w:szCs w:val="24"/>
+          <w:lang w:val="en-US"/>
+        </w:rPr>
+        <w:t xml:space="preserve">, </w:t>
+      </w:r>
+      <w:proofErr w:type="spellStart"/>
+      <w:r>
+        <w:rPr>
+          <w:rFonts w:ascii="Times New Roman" w:hAnsi="Times New Roman" w:cs="Times New Roman"/>
+          <w:sz w:val="24"/>
+          <w:szCs w:val="24"/>
+          <w:lang w:val="en-US"/>
+        </w:rPr>
+        <w:t>Pengujian</w:t>
+      </w:r>
+      <w:proofErr w:type="spellEnd"/>
+      <w:r>
+        <w:rPr>
+          <w:rFonts w:ascii="Times New Roman" w:hAnsi="Times New Roman" w:cs="Times New Roman"/>
+          <w:sz w:val="24"/>
+          <w:szCs w:val="24"/>
+          <w:lang w:val="en-US"/>
+        </w:rPr>
+        <w:t xml:space="preserve"> </w:t>
+      </w:r>
+      <w:proofErr w:type="spellStart"/>
+      <w:r>
+        <w:rPr>
+          <w:rFonts w:ascii="Times New Roman" w:hAnsi="Times New Roman" w:cs="Times New Roman"/>
+          <w:sz w:val="24"/>
+          <w:szCs w:val="24"/>
+          <w:lang w:val="en-US"/>
+        </w:rPr>
+        <w:t>sistem</w:t>
+      </w:r>
+      <w:proofErr w:type="spellEnd"/>
+      <w:r>
+        <w:rPr>
+          <w:rFonts w:ascii="Times New Roman" w:hAnsi="Times New Roman" w:cs="Times New Roman"/>
+          <w:sz w:val="24"/>
+          <w:szCs w:val="24"/>
+          <w:lang w:val="en-US"/>
+        </w:rPr>
+        <w:t xml:space="preserve"> </w:t>
+      </w:r>
+      <w:proofErr w:type="spellStart"/>
+      <w:r>
+        <w:rPr>
+          <w:rFonts w:ascii="Times New Roman" w:hAnsi="Times New Roman" w:cs="Times New Roman"/>
+          <w:sz w:val="24"/>
+          <w:szCs w:val="24"/>
+          <w:lang w:val="en-US"/>
+        </w:rPr>
+        <w:t>dilakukan</w:t>
+      </w:r>
+      <w:proofErr w:type="spellEnd"/>
+      <w:r>
+        <w:rPr>
+          <w:rFonts w:ascii="Times New Roman" w:hAnsi="Times New Roman" w:cs="Times New Roman"/>
+          <w:sz w:val="24"/>
+          <w:szCs w:val="24"/>
+          <w:lang w:val="en-US"/>
+        </w:rPr>
+        <w:t xml:space="preserve"> </w:t>
+      </w:r>
+      <w:proofErr w:type="spellStart"/>
+      <w:r>
+        <w:rPr>
+          <w:rFonts w:ascii="Times New Roman" w:hAnsi="Times New Roman" w:cs="Times New Roman"/>
+          <w:sz w:val="24"/>
+          <w:szCs w:val="24"/>
+          <w:lang w:val="en-US"/>
+        </w:rPr>
+        <w:t>dengan</w:t>
+      </w:r>
+      <w:proofErr w:type="spellEnd"/>
+      <w:r>
+        <w:rPr>
+          <w:rFonts w:ascii="Times New Roman" w:hAnsi="Times New Roman" w:cs="Times New Roman"/>
+          <w:sz w:val="24"/>
+          <w:szCs w:val="24"/>
+          <w:lang w:val="en-US"/>
+        </w:rPr>
+        <w:t xml:space="preserve"> </w:t>
+      </w:r>
+      <w:proofErr w:type="spellStart"/>
+      <w:r>
+        <w:rPr>
+          <w:rFonts w:ascii="Times New Roman" w:hAnsi="Times New Roman" w:cs="Times New Roman"/>
+          <w:sz w:val="24"/>
+          <w:szCs w:val="24"/>
+          <w:lang w:val="en-US"/>
+        </w:rPr>
+        <w:t>menggunakan</w:t>
+      </w:r>
+      <w:proofErr w:type="spellEnd"/>
+      <w:r>
+        <w:rPr>
+          <w:rFonts w:ascii="Times New Roman" w:hAnsi="Times New Roman" w:cs="Times New Roman"/>
+          <w:sz w:val="24"/>
+          <w:szCs w:val="24"/>
+          <w:lang w:val="en-US"/>
+        </w:rPr>
+        <w:t xml:space="preserve"> </w:t>
+      </w:r>
+      <w:proofErr w:type="spellStart"/>
+      <w:r>
+        <w:rPr>
+          <w:rFonts w:ascii="Times New Roman" w:hAnsi="Times New Roman" w:cs="Times New Roman"/>
+          <w:sz w:val="24"/>
+          <w:szCs w:val="24"/>
+          <w:lang w:val="en-US"/>
+        </w:rPr>
+        <w:t>dua</w:t>
+      </w:r>
+      <w:proofErr w:type="spellEnd"/>
+      <w:r>
+        <w:rPr>
+          <w:rFonts w:ascii="Times New Roman" w:hAnsi="Times New Roman" w:cs="Times New Roman"/>
+          <w:sz w:val="24"/>
+          <w:szCs w:val="24"/>
+          <w:lang w:val="en-US"/>
+        </w:rPr>
+        <w:t xml:space="preserve"> </w:t>
+      </w:r>
+      <w:proofErr w:type="spellStart"/>
+      <w:r>
+        <w:rPr>
+          <w:rFonts w:ascii="Times New Roman" w:hAnsi="Times New Roman" w:cs="Times New Roman"/>
+          <w:sz w:val="24"/>
+          <w:szCs w:val="24"/>
+          <w:lang w:val="en-US"/>
+        </w:rPr>
+        <w:t>metode</w:t>
+      </w:r>
+      <w:proofErr w:type="spellEnd"/>
+      <w:r>
+        <w:rPr>
+          <w:rFonts w:ascii="Times New Roman" w:hAnsi="Times New Roman" w:cs="Times New Roman"/>
+          <w:sz w:val="24"/>
+          <w:szCs w:val="24"/>
+          <w:lang w:val="en-US"/>
+        </w:rPr>
+        <w:t xml:space="preserve"> </w:t>
+      </w:r>
+      <w:proofErr w:type="spellStart"/>
+      <w:r>
+        <w:rPr>
+          <w:rFonts w:ascii="Times New Roman" w:hAnsi="Times New Roman" w:cs="Times New Roman"/>
+          <w:sz w:val="24"/>
+          <w:szCs w:val="24"/>
+          <w:lang w:val="en-US"/>
+        </w:rPr>
+        <w:t>yaitu</w:t>
+      </w:r>
+      <w:proofErr w:type="spellEnd"/>
+      <w:r>
+        <w:rPr>
+          <w:rFonts w:ascii="Times New Roman" w:hAnsi="Times New Roman" w:cs="Times New Roman"/>
+          <w:sz w:val="24"/>
+          <w:szCs w:val="24"/>
+          <w:lang w:val="en-US"/>
+        </w:rPr>
+        <w:t xml:space="preserve"> </w:t>
+      </w:r>
+      <w:proofErr w:type="spellStart"/>
+      <w:r>
+        <w:rPr>
+          <w:rFonts w:ascii="Times New Roman" w:hAnsi="Times New Roman" w:cs="Times New Roman"/>
+          <w:sz w:val="24"/>
+          <w:szCs w:val="24"/>
+          <w:lang w:val="en-US"/>
+        </w:rPr>
+        <w:t>metode</w:t>
+      </w:r>
+      <w:proofErr w:type="spellEnd"/>
+      <w:r>
+        <w:rPr>
+          <w:rFonts w:ascii="Times New Roman" w:hAnsi="Times New Roman" w:cs="Times New Roman"/>
+          <w:sz w:val="24"/>
+          <w:szCs w:val="24"/>
+          <w:lang w:val="en-US"/>
+        </w:rPr>
+        <w:t xml:space="preserve"> </w:t>
       </w:r>
       <w:r>
         <w:rPr>
@@ -9729,6 +10178,96 @@
     </w:lvl>
   </w:abstractNum>
   <w:abstractNum w:abstractNumId="3" w15:restartNumberingAfterBreak="0">
+    <w:nsid w:val="1BD0288F"/>
+    <w:multiLevelType w:val="hybridMultilevel"/>
+    <w:tmpl w:val="8CB6CE2A"/>
+    <w:lvl w:ilvl="0" w:tplc="CAFCC7DA">
+      <w:start w:val="1"/>
+      <w:numFmt w:val="decimal"/>
+      <w:lvlText w:val="%1."/>
+      <w:lvlJc w:val="left"/>
+      <w:pPr>
+        <w:ind w:left="900" w:hanging="360"/>
+      </w:pPr>
+      <w:rPr>
+        <w:b w:val="0"/>
+        <w:bCs/>
+      </w:rPr>
+    </w:lvl>
+    <w:lvl w:ilvl="1" w:tplc="04090019" w:tentative="1">
+      <w:start w:val="1"/>
+      <w:numFmt w:val="lowerLetter"/>
+      <w:lvlText w:val="%2."/>
+      <w:lvlJc w:val="left"/>
+      <w:pPr>
+        <w:ind w:left="1620" w:hanging="360"/>
+      </w:pPr>
+    </w:lvl>
+    <w:lvl w:ilvl="2" w:tplc="0409001B" w:tentative="1">
+      <w:start w:val="1"/>
+      <w:numFmt w:val="lowerRoman"/>
+      <w:lvlText w:val="%3."/>
+      <w:lvlJc w:val="right"/>
+      <w:pPr>
+        <w:ind w:left="2340" w:hanging="180"/>
+      </w:pPr>
+    </w:lvl>
+    <w:lvl w:ilvl="3" w:tplc="0409000F" w:tentative="1">
+      <w:start w:val="1"/>
+      <w:numFmt w:val="decimal"/>
+      <w:lvlText w:val="%4."/>
+      <w:lvlJc w:val="left"/>
+      <w:pPr>
+        <w:ind w:left="3060" w:hanging="360"/>
+      </w:pPr>
+    </w:lvl>
+    <w:lvl w:ilvl="4" w:tplc="04090019" w:tentative="1">
+      <w:start w:val="1"/>
+      <w:numFmt w:val="lowerLetter"/>
+      <w:lvlText w:val="%5."/>
+      <w:lvlJc w:val="left"/>
+      <w:pPr>
+        <w:ind w:left="3780" w:hanging="360"/>
+      </w:pPr>
+    </w:lvl>
+    <w:lvl w:ilvl="5" w:tplc="0409001B" w:tentative="1">
+      <w:start w:val="1"/>
+      <w:numFmt w:val="lowerRoman"/>
+      <w:lvlText w:val="%6."/>
+      <w:lvlJc w:val="right"/>
+      <w:pPr>
+        <w:ind w:left="4500" w:hanging="180"/>
+      </w:pPr>
+    </w:lvl>
+    <w:lvl w:ilvl="6" w:tplc="0409000F" w:tentative="1">
+      <w:start w:val="1"/>
+      <w:numFmt w:val="decimal"/>
+      <w:lvlText w:val="%7."/>
+      <w:lvlJc w:val="left"/>
+      <w:pPr>
+        <w:ind w:left="5220" w:hanging="360"/>
+      </w:pPr>
+    </w:lvl>
+    <w:lvl w:ilvl="7" w:tplc="04090019" w:tentative="1">
+      <w:start w:val="1"/>
+      <w:numFmt w:val="lowerLetter"/>
+      <w:lvlText w:val="%8."/>
+      <w:lvlJc w:val="left"/>
+      <w:pPr>
+        <w:ind w:left="5940" w:hanging="360"/>
+      </w:pPr>
+    </w:lvl>
+    <w:lvl w:ilvl="8" w:tplc="0409001B" w:tentative="1">
+      <w:start w:val="1"/>
+      <w:numFmt w:val="lowerRoman"/>
+      <w:lvlText w:val="%9."/>
+      <w:lvlJc w:val="right"/>
+      <w:pPr>
+        <w:ind w:left="6660" w:hanging="180"/>
+      </w:pPr>
+    </w:lvl>
+  </w:abstractNum>
+  <w:abstractNum w:abstractNumId="4" w15:restartNumberingAfterBreak="0">
     <w:nsid w:val="21893259"/>
     <w:multiLevelType w:val="hybridMultilevel"/>
     <w:tmpl w:val="957C4912"/>
@@ -9817,7 +10356,7 @@
       </w:pPr>
     </w:lvl>
   </w:abstractNum>
-  <w:abstractNum w:abstractNumId="4" w15:restartNumberingAfterBreak="0">
+  <w:abstractNum w:abstractNumId="5" w15:restartNumberingAfterBreak="0">
     <w:nsid w:val="247D12BB"/>
     <w:multiLevelType w:val="hybridMultilevel"/>
     <w:tmpl w:val="9CC234DA"/>
@@ -9909,7 +10448,7 @@
       </w:pPr>
     </w:lvl>
   </w:abstractNum>
-  <w:abstractNum w:abstractNumId="5" w15:restartNumberingAfterBreak="0">
+  <w:abstractNum w:abstractNumId="6" w15:restartNumberingAfterBreak="0">
     <w:nsid w:val="29D80DBD"/>
     <w:multiLevelType w:val="hybridMultilevel"/>
     <w:tmpl w:val="7F06B1DE"/>
@@ -9997,7 +10536,7 @@
       </w:pPr>
     </w:lvl>
   </w:abstractNum>
-  <w:abstractNum w:abstractNumId="6" w15:restartNumberingAfterBreak="0">
+  <w:abstractNum w:abstractNumId="7" w15:restartNumberingAfterBreak="0">
     <w:nsid w:val="3C1957BE"/>
     <w:multiLevelType w:val="multilevel"/>
     <w:tmpl w:val="D0E0CBCE"/>
@@ -10089,7 +10628,7 @@
       </w:pPr>
     </w:lvl>
   </w:abstractNum>
-  <w:abstractNum w:abstractNumId="7" w15:restartNumberingAfterBreak="0">
+  <w:abstractNum w:abstractNumId="8" w15:restartNumberingAfterBreak="0">
     <w:nsid w:val="48867CB8"/>
     <w:multiLevelType w:val="hybridMultilevel"/>
     <w:tmpl w:val="825692A4"/>
@@ -10178,7 +10717,7 @@
       </w:pPr>
     </w:lvl>
   </w:abstractNum>
-  <w:abstractNum w:abstractNumId="8" w15:restartNumberingAfterBreak="0">
+  <w:abstractNum w:abstractNumId="9" w15:restartNumberingAfterBreak="0">
     <w:nsid w:val="49E930A9"/>
     <w:multiLevelType w:val="multilevel"/>
     <w:tmpl w:val="4718DB5A"/>
@@ -10294,7 +10833,7 @@
       </w:rPr>
     </w:lvl>
   </w:abstractNum>
-  <w:abstractNum w:abstractNumId="9" w15:restartNumberingAfterBreak="0">
+  <w:abstractNum w:abstractNumId="10" w15:restartNumberingAfterBreak="0">
     <w:nsid w:val="4A66713F"/>
     <w:multiLevelType w:val="hybridMultilevel"/>
     <w:tmpl w:val="D9DE96FE"/>
@@ -10383,7 +10922,7 @@
       </w:pPr>
     </w:lvl>
   </w:abstractNum>
-  <w:abstractNum w:abstractNumId="10" w15:restartNumberingAfterBreak="0">
+  <w:abstractNum w:abstractNumId="11" w15:restartNumberingAfterBreak="0">
     <w:nsid w:val="55B53D64"/>
     <w:multiLevelType w:val="hybridMultilevel"/>
     <w:tmpl w:val="E6500F26"/>
@@ -10492,7 +11031,7 @@
       </w:rPr>
     </w:lvl>
   </w:abstractNum>
-  <w:abstractNum w:abstractNumId="11" w15:restartNumberingAfterBreak="0">
+  <w:abstractNum w:abstractNumId="12" w15:restartNumberingAfterBreak="0">
     <w:nsid w:val="56BB19B7"/>
     <w:multiLevelType w:val="multilevel"/>
     <w:tmpl w:val="E3B081FE"/>
@@ -10613,7 +11152,7 @@
       </w:rPr>
     </w:lvl>
   </w:abstractNum>
-  <w:abstractNum w:abstractNumId="12" w15:restartNumberingAfterBreak="0">
+  <w:abstractNum w:abstractNumId="13" w15:restartNumberingAfterBreak="0">
     <w:nsid w:val="63F32551"/>
     <w:multiLevelType w:val="hybridMultilevel"/>
     <w:tmpl w:val="AE92AB74"/>
@@ -10733,7 +11272,7 @@
       </w:rPr>
     </w:lvl>
   </w:abstractNum>
-  <w:abstractNum w:abstractNumId="13" w15:restartNumberingAfterBreak="0">
+  <w:abstractNum w:abstractNumId="14" w15:restartNumberingAfterBreak="0">
     <w:nsid w:val="71051AF3"/>
     <w:multiLevelType w:val="hybridMultilevel"/>
     <w:tmpl w:val="47DE9D38"/>
@@ -10821,7 +11360,7 @@
       </w:pPr>
     </w:lvl>
   </w:abstractNum>
-  <w:abstractNum w:abstractNumId="14" w15:restartNumberingAfterBreak="0">
+  <w:abstractNum w:abstractNumId="15" w15:restartNumberingAfterBreak="0">
     <w:nsid w:val="72F87227"/>
     <w:multiLevelType w:val="multilevel"/>
     <w:tmpl w:val="7AD60148"/>
@@ -10944,7 +11483,7 @@
       </w:rPr>
     </w:lvl>
   </w:abstractNum>
-  <w:abstractNum w:abstractNumId="15" w15:restartNumberingAfterBreak="0">
+  <w:abstractNum w:abstractNumId="16" w15:restartNumberingAfterBreak="0">
     <w:nsid w:val="76306A67"/>
     <w:multiLevelType w:val="multilevel"/>
     <w:tmpl w:val="E7682A76"/>
@@ -11059,7 +11598,7 @@
       </w:rPr>
     </w:lvl>
   </w:abstractNum>
-  <w:abstractNum w:abstractNumId="16" w15:restartNumberingAfterBreak="0">
+  <w:abstractNum w:abstractNumId="17" w15:restartNumberingAfterBreak="0">
     <w:nsid w:val="76ED22F3"/>
     <w:multiLevelType w:val="multilevel"/>
     <w:tmpl w:val="F32C996C"/>
@@ -11174,7 +11713,7 @@
       </w:rPr>
     </w:lvl>
   </w:abstractNum>
-  <w:abstractNum w:abstractNumId="17" w15:restartNumberingAfterBreak="0">
+  <w:abstractNum w:abstractNumId="18" w15:restartNumberingAfterBreak="0">
     <w:nsid w:val="790D4B42"/>
     <w:multiLevelType w:val="hybridMultilevel"/>
     <w:tmpl w:val="B7F4BEAE"/>
@@ -11266,7 +11805,7 @@
       </w:pPr>
     </w:lvl>
   </w:abstractNum>
-  <w:abstractNum w:abstractNumId="18" w15:restartNumberingAfterBreak="0">
+  <w:abstractNum w:abstractNumId="19" w15:restartNumberingAfterBreak="0">
     <w:nsid w:val="7D4D4571"/>
     <w:multiLevelType w:val="hybridMultilevel"/>
     <w:tmpl w:val="29E8F178"/>
@@ -11353,10 +11892,10 @@
     </w:lvl>
   </w:abstractNum>
   <w:num w:numId="1">
-    <w:abstractNumId w:val="18"/>
+    <w:abstractNumId w:val="19"/>
   </w:num>
   <w:num w:numId="2">
-    <w:abstractNumId w:val="5"/>
+    <w:abstractNumId w:val="6"/>
     <w:lvlOverride w:ilvl="0">
       <w:startOverride w:val="1"/>
     </w:lvlOverride>
@@ -11384,58 +11923,61 @@
     </w:lvlOverride>
   </w:num>
   <w:num w:numId="3">
-    <w:abstractNumId w:val="8"/>
+    <w:abstractNumId w:val="9"/>
   </w:num>
   <w:num w:numId="4">
-    <w:abstractNumId w:val="9"/>
+    <w:abstractNumId w:val="10"/>
   </w:num>
   <w:num w:numId="5">
-    <w:abstractNumId w:val="6"/>
+    <w:abstractNumId w:val="7"/>
   </w:num>
   <w:num w:numId="6">
-    <w:abstractNumId w:val="4"/>
+    <w:abstractNumId w:val="5"/>
   </w:num>
   <w:num w:numId="7">
     <w:abstractNumId w:val="2"/>
   </w:num>
   <w:num w:numId="8">
-    <w:abstractNumId w:val="14"/>
+    <w:abstractNumId w:val="15"/>
   </w:num>
   <w:num w:numId="9">
-    <w:abstractNumId w:val="11"/>
+    <w:abstractNumId w:val="12"/>
   </w:num>
   <w:num w:numId="10">
     <w:abstractNumId w:val="0"/>
   </w:num>
   <w:num w:numId="11">
-    <w:abstractNumId w:val="15"/>
+    <w:abstractNumId w:val="16"/>
   </w:num>
   <w:num w:numId="12">
+    <w:abstractNumId w:val="18"/>
+  </w:num>
+  <w:num w:numId="13">
+    <w:abstractNumId w:val="4"/>
+  </w:num>
+  <w:num w:numId="14">
+    <w:abstractNumId w:val="8"/>
+  </w:num>
+  <w:num w:numId="15">
+    <w:abstractNumId w:val="13"/>
+  </w:num>
+  <w:num w:numId="16">
     <w:abstractNumId w:val="17"/>
   </w:num>
-  <w:num w:numId="13">
-    <w:abstractNumId w:val="3"/>
-  </w:num>
-  <w:num w:numId="14">
-    <w:abstractNumId w:val="7"/>
-  </w:num>
-  <w:num w:numId="15">
-    <w:abstractNumId w:val="12"/>
-  </w:num>
-  <w:num w:numId="16">
-    <w:abstractNumId w:val="16"/>
-  </w:num>
   <w:num w:numId="17">
-    <w:abstractNumId w:val="10"/>
+    <w:abstractNumId w:val="11"/>
   </w:num>
   <w:num w:numId="18">
     <w:abstractNumId w:val="1"/>
   </w:num>
   <w:num w:numId="19">
-    <w:abstractNumId w:val="5"/>
+    <w:abstractNumId w:val="6"/>
   </w:num>
   <w:num w:numId="20">
-    <w:abstractNumId w:val="13"/>
+    <w:abstractNumId w:val="14"/>
+  </w:num>
+  <w:num w:numId="21">
+    <w:abstractNumId w:val="3"/>
   </w:num>
   <w:numIdMacAtCleanup w:val="18"/>
 </w:numbering>

</xml_diff>

<commit_message>
update revisi tujuan penelitian
</commit_message>
<xml_diff>
--- a/PROPOSAL SKRIPSI revisi fix.docx
+++ b/PROPOSAL SKRIPSI revisi fix.docx
@@ -2400,8 +2400,88 @@
           <w:noProof/>
           <w:sz w:val="24"/>
           <w:szCs w:val="24"/>
-        </w:rPr>
-        <w:t>.</w:t>
+          <w:lang w:val="en-US"/>
+        </w:rPr>
+        <w:t xml:space="preserve">Merancang dan membangun </w:t>
+      </w:r>
+      <w:r>
+        <w:rPr>
+          <w:rFonts w:ascii="Times New Roman" w:hAnsi="Times New Roman" w:cs="Times New Roman"/>
+          <w:noProof/>
+          <w:sz w:val="24"/>
+          <w:szCs w:val="24"/>
+          <w:lang w:val="en-US"/>
+        </w:rPr>
+        <w:t xml:space="preserve">sistem e – Learning </w:t>
+      </w:r>
+      <w:r>
+        <w:rPr>
+          <w:rFonts w:ascii="Times New Roman" w:hAnsi="Times New Roman" w:cs="Times New Roman"/>
+          <w:noProof/>
+          <w:sz w:val="24"/>
+          <w:szCs w:val="24"/>
+          <w:lang w:val="en-US"/>
+        </w:rPr>
+        <w:t>yang dapat memberikan materi course yang mudah dipahami oleh pengguna.</w:t>
+      </w:r>
+    </w:p>
+    <w:p>
+      <w:pPr>
+        <w:pStyle w:val="ListParagraph"/>
+        <w:numPr>
+          <w:ilvl w:val="0"/>
+          <w:numId w:val="21"/>
+        </w:numPr>
+        <w:spacing w:line="360" w:lineRule="auto"/>
+        <w:jc w:val="both"/>
+        <w:rPr>
+          <w:rFonts w:ascii="Times New Roman" w:hAnsi="Times New Roman" w:cs="Times New Roman"/>
+          <w:b/>
+          <w:sz w:val="24"/>
+          <w:szCs w:val="24"/>
+        </w:rPr>
+      </w:pPr>
+      <w:r>
+        <w:rPr>
+          <w:rFonts w:ascii="Times New Roman" w:hAnsi="Times New Roman" w:cs="Times New Roman"/>
+          <w:noProof/>
+          <w:sz w:val="24"/>
+          <w:szCs w:val="24"/>
+          <w:lang w:val="en-US"/>
+        </w:rPr>
+        <w:t>Merancang dan m</w:t>
+      </w:r>
+      <w:r>
+        <w:rPr>
+          <w:rFonts w:ascii="Times New Roman" w:hAnsi="Times New Roman" w:cs="Times New Roman"/>
+          <w:noProof/>
+          <w:sz w:val="24"/>
+          <w:szCs w:val="24"/>
+          <w:lang w:val="en-US"/>
+        </w:rPr>
+        <w:t xml:space="preserve">engimplementasikan </w:t>
+      </w:r>
+      <w:r>
+        <w:rPr>
+          <w:rFonts w:ascii="Times New Roman" w:hAnsi="Times New Roman" w:cs="Times New Roman"/>
+          <w:i/>
+          <w:iCs/>
+          <w:noProof/>
+          <w:sz w:val="24"/>
+          <w:szCs w:val="24"/>
+          <w:lang w:val="en-US"/>
+        </w:rPr>
+        <w:t xml:space="preserve">State Based Code Editor </w:t>
+      </w:r>
+      <w:r>
+        <w:rPr>
+          <w:rFonts w:ascii="Times New Roman" w:hAnsi="Times New Roman" w:cs="Times New Roman"/>
+          <w:noProof/>
+          <w:sz w:val="24"/>
+          <w:szCs w:val="24"/>
+          <w:lang w:val="en-US"/>
+        </w:rPr>
+        <w:t>kedalam sistem e – Learning berbasis web yang akan dibuat.</w:t>
       </w:r>
     </w:p>
     <w:p>
@@ -2867,6 +2947,7 @@
           <w:iCs/>
           <w:noProof/>
         </w:rPr>
+        <w:lastRenderedPageBreak/>
         <w:t>Active Learning</w:t>
       </w:r>
     </w:p>
@@ -2930,7 +3011,6 @@
           <w:color w:val="212121"/>
           <w:lang w:val="id-ID"/>
         </w:rPr>
-        <w:lastRenderedPageBreak/>
         <w:t>Hyperteks Markup Language</w:t>
       </w:r>
       <w:r>
@@ -4227,6 +4307,7 @@
           <w:iCs/>
           <w:noProof/>
         </w:rPr>
+        <w:lastRenderedPageBreak/>
         <w:t>Node.js</w:t>
       </w:r>
     </w:p>
@@ -4346,7 +4427,6 @@
           <w:noProof/>
           <w:lang w:val="id-ID"/>
         </w:rPr>
-        <w:lastRenderedPageBreak/>
         <w:t>Metode Penelitian</w:t>
       </w:r>
     </w:p>
@@ -5124,7 +5204,6 @@
           <w:szCs w:val="24"/>
         </w:rPr>
       </w:pPr>
-      <w:proofErr w:type="spellStart"/>
       <w:r>
         <w:rPr>
           <w:rFonts w:ascii="Times New Roman" w:hAnsi="Times New Roman" w:cs="Times New Roman"/>
@@ -5132,437 +5211,7 @@
           <w:szCs w:val="24"/>
           <w:lang w:val="en-US"/>
         </w:rPr>
-        <w:t>Pengujian</w:t>
-      </w:r>
-      <w:proofErr w:type="spellEnd"/>
-      <w:r>
-        <w:rPr>
-          <w:rFonts w:ascii="Times New Roman" w:hAnsi="Times New Roman" w:cs="Times New Roman"/>
-          <w:sz w:val="24"/>
-          <w:szCs w:val="24"/>
-          <w:lang w:val="en-US"/>
-        </w:rPr>
-        <w:t xml:space="preserve"> </w:t>
-      </w:r>
-      <w:proofErr w:type="spellStart"/>
-      <w:r>
-        <w:rPr>
-          <w:rFonts w:ascii="Times New Roman" w:hAnsi="Times New Roman" w:cs="Times New Roman"/>
-          <w:sz w:val="24"/>
-          <w:szCs w:val="24"/>
-          <w:lang w:val="en-US"/>
-        </w:rPr>
-        <w:t>sistem</w:t>
-      </w:r>
-      <w:proofErr w:type="spellEnd"/>
-      <w:r>
-        <w:rPr>
-          <w:rFonts w:ascii="Times New Roman" w:hAnsi="Times New Roman" w:cs="Times New Roman"/>
-          <w:sz w:val="24"/>
-          <w:szCs w:val="24"/>
-          <w:lang w:val="en-US"/>
-        </w:rPr>
-        <w:t xml:space="preserve"> </w:t>
-      </w:r>
-      <w:proofErr w:type="spellStart"/>
-      <w:r>
-        <w:rPr>
-          <w:rFonts w:ascii="Times New Roman" w:hAnsi="Times New Roman" w:cs="Times New Roman"/>
-          <w:sz w:val="24"/>
-          <w:szCs w:val="24"/>
-          <w:lang w:val="en-US"/>
-        </w:rPr>
-        <w:t>dilakukan</w:t>
-      </w:r>
-      <w:proofErr w:type="spellEnd"/>
-      <w:r>
-        <w:rPr>
-          <w:rFonts w:ascii="Times New Roman" w:hAnsi="Times New Roman" w:cs="Times New Roman"/>
-          <w:sz w:val="24"/>
-          <w:szCs w:val="24"/>
-          <w:lang w:val="en-US"/>
-        </w:rPr>
-        <w:t xml:space="preserve"> </w:t>
-      </w:r>
-      <w:proofErr w:type="spellStart"/>
-      <w:r>
-        <w:rPr>
-          <w:rFonts w:ascii="Times New Roman" w:hAnsi="Times New Roman" w:cs="Times New Roman"/>
-          <w:sz w:val="24"/>
-          <w:szCs w:val="24"/>
-          <w:lang w:val="en-US"/>
-        </w:rPr>
-        <w:t>untuk</w:t>
-      </w:r>
-      <w:proofErr w:type="spellEnd"/>
-      <w:r>
-        <w:rPr>
-          <w:rFonts w:ascii="Times New Roman" w:hAnsi="Times New Roman" w:cs="Times New Roman"/>
-          <w:sz w:val="24"/>
-          <w:szCs w:val="24"/>
-          <w:lang w:val="en-US"/>
-        </w:rPr>
-        <w:t xml:space="preserve"> </w:t>
-      </w:r>
-      <w:proofErr w:type="spellStart"/>
-      <w:r>
-        <w:rPr>
-          <w:rFonts w:ascii="Times New Roman" w:hAnsi="Times New Roman" w:cs="Times New Roman"/>
-          <w:sz w:val="24"/>
-          <w:szCs w:val="24"/>
-          <w:lang w:val="en-US"/>
-        </w:rPr>
-        <w:t>melihat</w:t>
-      </w:r>
-      <w:proofErr w:type="spellEnd"/>
-      <w:r>
-        <w:rPr>
-          <w:rFonts w:ascii="Times New Roman" w:hAnsi="Times New Roman" w:cs="Times New Roman"/>
-          <w:sz w:val="24"/>
-          <w:szCs w:val="24"/>
-          <w:lang w:val="en-US"/>
-        </w:rPr>
-        <w:t xml:space="preserve"> </w:t>
-      </w:r>
-      <w:proofErr w:type="spellStart"/>
-      <w:r>
-        <w:rPr>
-          <w:rFonts w:ascii="Times New Roman" w:hAnsi="Times New Roman" w:cs="Times New Roman"/>
-          <w:sz w:val="24"/>
-          <w:szCs w:val="24"/>
-          <w:lang w:val="en-US"/>
-        </w:rPr>
-        <w:t>apakah</w:t>
-      </w:r>
-      <w:proofErr w:type="spellEnd"/>
-      <w:r>
-        <w:rPr>
-          <w:rFonts w:ascii="Times New Roman" w:hAnsi="Times New Roman" w:cs="Times New Roman"/>
-          <w:sz w:val="24"/>
-          <w:szCs w:val="24"/>
-          <w:lang w:val="en-US"/>
-        </w:rPr>
-        <w:t xml:space="preserve"> program </w:t>
-      </w:r>
-      <w:proofErr w:type="spellStart"/>
-      <w:r>
-        <w:rPr>
-          <w:rFonts w:ascii="Times New Roman" w:hAnsi="Times New Roman" w:cs="Times New Roman"/>
-          <w:sz w:val="24"/>
-          <w:szCs w:val="24"/>
-          <w:lang w:val="en-US"/>
-        </w:rPr>
-        <w:t>sudah</w:t>
-      </w:r>
-      <w:proofErr w:type="spellEnd"/>
-      <w:r>
-        <w:rPr>
-          <w:rFonts w:ascii="Times New Roman" w:hAnsi="Times New Roman" w:cs="Times New Roman"/>
-          <w:sz w:val="24"/>
-          <w:szCs w:val="24"/>
-          <w:lang w:val="en-US"/>
-        </w:rPr>
-        <w:t xml:space="preserve"> </w:t>
-      </w:r>
-      <w:proofErr w:type="spellStart"/>
-      <w:r>
-        <w:rPr>
-          <w:rFonts w:ascii="Times New Roman" w:hAnsi="Times New Roman" w:cs="Times New Roman"/>
-          <w:sz w:val="24"/>
-          <w:szCs w:val="24"/>
-          <w:lang w:val="en-US"/>
-        </w:rPr>
-        <w:t>berjalan</w:t>
-      </w:r>
-      <w:proofErr w:type="spellEnd"/>
-      <w:r>
-        <w:rPr>
-          <w:rFonts w:ascii="Times New Roman" w:hAnsi="Times New Roman" w:cs="Times New Roman"/>
-          <w:sz w:val="24"/>
-          <w:szCs w:val="24"/>
-          <w:lang w:val="en-US"/>
-        </w:rPr>
-        <w:t xml:space="preserve"> </w:t>
-      </w:r>
-      <w:proofErr w:type="spellStart"/>
-      <w:r>
-        <w:rPr>
-          <w:rFonts w:ascii="Times New Roman" w:hAnsi="Times New Roman" w:cs="Times New Roman"/>
-          <w:sz w:val="24"/>
-          <w:szCs w:val="24"/>
-          <w:lang w:val="en-US"/>
-        </w:rPr>
-        <w:t>dengan</w:t>
-      </w:r>
-      <w:proofErr w:type="spellEnd"/>
-      <w:r>
-        <w:rPr>
-          <w:rFonts w:ascii="Times New Roman" w:hAnsi="Times New Roman" w:cs="Times New Roman"/>
-          <w:sz w:val="24"/>
-          <w:szCs w:val="24"/>
-          <w:lang w:val="en-US"/>
-        </w:rPr>
-        <w:t xml:space="preserve"> </w:t>
-      </w:r>
-      <w:proofErr w:type="spellStart"/>
-      <w:r>
-        <w:rPr>
-          <w:rFonts w:ascii="Times New Roman" w:hAnsi="Times New Roman" w:cs="Times New Roman"/>
-          <w:sz w:val="24"/>
-          <w:szCs w:val="24"/>
-          <w:lang w:val="en-US"/>
-        </w:rPr>
-        <w:t>sebagaimana</w:t>
-      </w:r>
-      <w:proofErr w:type="spellEnd"/>
-      <w:r>
-        <w:rPr>
-          <w:rFonts w:ascii="Times New Roman" w:hAnsi="Times New Roman" w:cs="Times New Roman"/>
-          <w:sz w:val="24"/>
-          <w:szCs w:val="24"/>
-          <w:lang w:val="en-US"/>
-        </w:rPr>
-        <w:t xml:space="preserve"> </w:t>
-      </w:r>
-      <w:proofErr w:type="spellStart"/>
-      <w:r>
-        <w:rPr>
-          <w:rFonts w:ascii="Times New Roman" w:hAnsi="Times New Roman" w:cs="Times New Roman"/>
-          <w:sz w:val="24"/>
-          <w:szCs w:val="24"/>
-          <w:lang w:val="en-US"/>
-        </w:rPr>
-        <w:t>mestinya</w:t>
-      </w:r>
-      <w:proofErr w:type="spellEnd"/>
-      <w:r>
-        <w:rPr>
-          <w:rFonts w:ascii="Times New Roman" w:hAnsi="Times New Roman" w:cs="Times New Roman"/>
-          <w:sz w:val="24"/>
-          <w:szCs w:val="24"/>
-          <w:lang w:val="en-US"/>
-        </w:rPr>
-        <w:t xml:space="preserve"> </w:t>
-      </w:r>
-      <w:proofErr w:type="spellStart"/>
-      <w:r>
-        <w:rPr>
-          <w:rFonts w:ascii="Times New Roman" w:hAnsi="Times New Roman" w:cs="Times New Roman"/>
-          <w:sz w:val="24"/>
-          <w:szCs w:val="24"/>
-          <w:lang w:val="en-US"/>
-        </w:rPr>
-        <w:t>atau</w:t>
-      </w:r>
-      <w:proofErr w:type="spellEnd"/>
-      <w:r>
-        <w:rPr>
-          <w:rFonts w:ascii="Times New Roman" w:hAnsi="Times New Roman" w:cs="Times New Roman"/>
-          <w:sz w:val="24"/>
-          <w:szCs w:val="24"/>
-          <w:lang w:val="en-US"/>
-        </w:rPr>
-        <w:t xml:space="preserve"> </w:t>
-      </w:r>
-      <w:proofErr w:type="spellStart"/>
-      <w:r>
-        <w:rPr>
-          <w:rFonts w:ascii="Times New Roman" w:hAnsi="Times New Roman" w:cs="Times New Roman"/>
-          <w:sz w:val="24"/>
-          <w:szCs w:val="24"/>
-          <w:lang w:val="en-US"/>
-        </w:rPr>
-        <w:t>belum</w:t>
-      </w:r>
-      <w:proofErr w:type="spellEnd"/>
-      <w:r>
-        <w:rPr>
-          <w:rFonts w:ascii="Times New Roman" w:hAnsi="Times New Roman" w:cs="Times New Roman"/>
-          <w:sz w:val="24"/>
-          <w:szCs w:val="24"/>
-          <w:lang w:val="en-US"/>
-        </w:rPr>
-        <w:t xml:space="preserve">, </w:t>
-      </w:r>
-      <w:proofErr w:type="spellStart"/>
-      <w:r>
-        <w:rPr>
-          <w:rFonts w:ascii="Times New Roman" w:hAnsi="Times New Roman" w:cs="Times New Roman"/>
-          <w:sz w:val="24"/>
-          <w:szCs w:val="24"/>
-          <w:lang w:val="en-US"/>
-        </w:rPr>
-        <w:t>Pengujian</w:t>
-      </w:r>
-      <w:proofErr w:type="spellEnd"/>
-      <w:r>
-        <w:rPr>
-          <w:rFonts w:ascii="Times New Roman" w:hAnsi="Times New Roman" w:cs="Times New Roman"/>
-          <w:sz w:val="24"/>
-          <w:szCs w:val="24"/>
-          <w:lang w:val="en-US"/>
-        </w:rPr>
-        <w:t xml:space="preserve"> </w:t>
-      </w:r>
-      <w:proofErr w:type="spellStart"/>
-      <w:r>
-        <w:rPr>
-          <w:rFonts w:ascii="Times New Roman" w:hAnsi="Times New Roman" w:cs="Times New Roman"/>
-          <w:sz w:val="24"/>
-          <w:szCs w:val="24"/>
-          <w:lang w:val="en-US"/>
-        </w:rPr>
-        <w:t>sistem</w:t>
-      </w:r>
-      <w:proofErr w:type="spellEnd"/>
-      <w:r>
-        <w:rPr>
-          <w:rFonts w:ascii="Times New Roman" w:hAnsi="Times New Roman" w:cs="Times New Roman"/>
-          <w:sz w:val="24"/>
-          <w:szCs w:val="24"/>
-          <w:lang w:val="en-US"/>
-        </w:rPr>
-        <w:t xml:space="preserve"> </w:t>
-      </w:r>
-      <w:proofErr w:type="spellStart"/>
-      <w:r>
-        <w:rPr>
-          <w:rFonts w:ascii="Times New Roman" w:hAnsi="Times New Roman" w:cs="Times New Roman"/>
-          <w:sz w:val="24"/>
-          <w:szCs w:val="24"/>
-          <w:lang w:val="en-US"/>
-        </w:rPr>
-        <w:t>dilakukan</w:t>
-      </w:r>
-      <w:proofErr w:type="spellEnd"/>
-      <w:r>
-        <w:rPr>
-          <w:rFonts w:ascii="Times New Roman" w:hAnsi="Times New Roman" w:cs="Times New Roman"/>
-          <w:sz w:val="24"/>
-          <w:szCs w:val="24"/>
-          <w:lang w:val="en-US"/>
-        </w:rPr>
-        <w:t xml:space="preserve"> </w:t>
-      </w:r>
-      <w:proofErr w:type="spellStart"/>
-      <w:r>
-        <w:rPr>
-          <w:rFonts w:ascii="Times New Roman" w:hAnsi="Times New Roman" w:cs="Times New Roman"/>
-          <w:sz w:val="24"/>
-          <w:szCs w:val="24"/>
-          <w:lang w:val="en-US"/>
-        </w:rPr>
-        <w:t>dengan</w:t>
-      </w:r>
-      <w:proofErr w:type="spellEnd"/>
-      <w:r>
-        <w:rPr>
-          <w:rFonts w:ascii="Times New Roman" w:hAnsi="Times New Roman" w:cs="Times New Roman"/>
-          <w:sz w:val="24"/>
-          <w:szCs w:val="24"/>
-          <w:lang w:val="en-US"/>
-        </w:rPr>
-        <w:t xml:space="preserve"> </w:t>
-      </w:r>
-      <w:proofErr w:type="spellStart"/>
-      <w:r>
-        <w:rPr>
-          <w:rFonts w:ascii="Times New Roman" w:hAnsi="Times New Roman" w:cs="Times New Roman"/>
-          <w:sz w:val="24"/>
-          <w:szCs w:val="24"/>
-          <w:lang w:val="en-US"/>
-        </w:rPr>
-        <w:t>menggunakan</w:t>
-      </w:r>
-      <w:proofErr w:type="spellEnd"/>
-      <w:r>
-        <w:rPr>
-          <w:rFonts w:ascii="Times New Roman" w:hAnsi="Times New Roman" w:cs="Times New Roman"/>
-          <w:sz w:val="24"/>
-          <w:szCs w:val="24"/>
-          <w:lang w:val="en-US"/>
-        </w:rPr>
-        <w:t xml:space="preserve"> </w:t>
-      </w:r>
-      <w:proofErr w:type="spellStart"/>
-      <w:r>
-        <w:rPr>
-          <w:rFonts w:ascii="Times New Roman" w:hAnsi="Times New Roman" w:cs="Times New Roman"/>
-          <w:sz w:val="24"/>
-          <w:szCs w:val="24"/>
-          <w:lang w:val="en-US"/>
-        </w:rPr>
-        <w:t>dua</w:t>
-      </w:r>
-      <w:proofErr w:type="spellEnd"/>
-      <w:r>
-        <w:rPr>
-          <w:rFonts w:ascii="Times New Roman" w:hAnsi="Times New Roman" w:cs="Times New Roman"/>
-          <w:sz w:val="24"/>
-          <w:szCs w:val="24"/>
-          <w:lang w:val="en-US"/>
-        </w:rPr>
-        <w:t xml:space="preserve"> </w:t>
-      </w:r>
-      <w:proofErr w:type="spellStart"/>
-      <w:r>
-        <w:rPr>
-          <w:rFonts w:ascii="Times New Roman" w:hAnsi="Times New Roman" w:cs="Times New Roman"/>
-          <w:sz w:val="24"/>
-          <w:szCs w:val="24"/>
-          <w:lang w:val="en-US"/>
-        </w:rPr>
-        <w:t>metode</w:t>
-      </w:r>
-      <w:proofErr w:type="spellEnd"/>
-      <w:r>
-        <w:rPr>
-          <w:rFonts w:ascii="Times New Roman" w:hAnsi="Times New Roman" w:cs="Times New Roman"/>
-          <w:sz w:val="24"/>
-          <w:szCs w:val="24"/>
-          <w:lang w:val="en-US"/>
-        </w:rPr>
-        <w:t xml:space="preserve"> </w:t>
-      </w:r>
-      <w:proofErr w:type="spellStart"/>
-      <w:r>
-        <w:rPr>
-          <w:rFonts w:ascii="Times New Roman" w:hAnsi="Times New Roman" w:cs="Times New Roman"/>
-          <w:sz w:val="24"/>
-          <w:szCs w:val="24"/>
-          <w:lang w:val="en-US"/>
-        </w:rPr>
-        <w:t>yaitu</w:t>
-      </w:r>
-      <w:proofErr w:type="spellEnd"/>
-      <w:r>
-        <w:rPr>
-          <w:rFonts w:ascii="Times New Roman" w:hAnsi="Times New Roman" w:cs="Times New Roman"/>
-          <w:sz w:val="24"/>
-          <w:szCs w:val="24"/>
-          <w:lang w:val="en-US"/>
-        </w:rPr>
-        <w:t xml:space="preserve"> </w:t>
-      </w:r>
-      <w:proofErr w:type="spellStart"/>
-      <w:r>
-        <w:rPr>
-          <w:rFonts w:ascii="Times New Roman" w:hAnsi="Times New Roman" w:cs="Times New Roman"/>
-          <w:sz w:val="24"/>
-          <w:szCs w:val="24"/>
-          <w:lang w:val="en-US"/>
-        </w:rPr>
-        <w:t>metode</w:t>
-      </w:r>
-      <w:proofErr w:type="spellEnd"/>
-      <w:r>
-        <w:rPr>
-          <w:rFonts w:ascii="Times New Roman" w:hAnsi="Times New Roman" w:cs="Times New Roman"/>
-          <w:sz w:val="24"/>
-          <w:szCs w:val="24"/>
-          <w:lang w:val="en-US"/>
-        </w:rPr>
-        <w:t xml:space="preserve"> </w:t>
+        <w:t xml:space="preserve">Pengujian sistem dilakukan untuk melihat apakah program sudah berjalan dengan sebagaimana mestinya atau belum, Pengujian sistem dilakukan dengan menggunakan dua metode yaitu metode </w:t>
       </w:r>
       <w:r>
         <w:rPr>

</xml_diff>

<commit_message>
last update for today
</commit_message>
<xml_diff>
--- a/PROPOSAL SKRIPSI revisi fix.docx
+++ b/PROPOSAL SKRIPSI revisi fix.docx
@@ -5060,32 +5060,6 @@
     </w:p>
     <w:p>
       <w:pPr>
-        <w:spacing w:line="360" w:lineRule="auto"/>
-        <w:ind w:left="360" w:firstLine="360"/>
-        <w:jc w:val="both"/>
-        <w:rPr>
-          <w:rFonts w:ascii="Times New Roman" w:hAnsi="Times New Roman" w:cs="Times New Roman"/>
-          <w:noProof/>
-          <w:sz w:val="26"/>
-          <w:szCs w:val="26"/>
-        </w:rPr>
-      </w:pPr>
-    </w:p>
-    <w:p>
-      <w:pPr>
-        <w:spacing w:line="360" w:lineRule="auto"/>
-        <w:ind w:left="360" w:firstLine="360"/>
-        <w:jc w:val="both"/>
-        <w:rPr>
-          <w:rFonts w:ascii="Times New Roman" w:hAnsi="Times New Roman" w:cs="Times New Roman"/>
-          <w:noProof/>
-          <w:sz w:val="26"/>
-          <w:szCs w:val="26"/>
-        </w:rPr>
-      </w:pPr>
-    </w:p>
-    <w:p>
-      <w:pPr>
         <w:pStyle w:val="BodyText2"/>
         <w:numPr>
           <w:ilvl w:val="1"/>
@@ -5126,6 +5100,7 @@
           <w:szCs w:val="24"/>
         </w:rPr>
       </w:pPr>
+      <w:proofErr w:type="spellStart"/>
       <w:r>
         <w:rPr>
           <w:rFonts w:ascii="Times New Roman" w:hAnsi="Times New Roman" w:cs="Times New Roman"/>
@@ -5133,7 +5108,437 @@
           <w:szCs w:val="24"/>
           <w:lang w:val="en-US"/>
         </w:rPr>
-        <w:t xml:space="preserve">Pengujian sistem dilakukan untuk melihat apakah program sudah berjalan dengan sebagaimana mestinya atau belum, Pengujian sistem dilakukan dengan menggunakan dua metode yaitu metode </w:t>
+        <w:t>Pengujian</w:t>
+      </w:r>
+      <w:proofErr w:type="spellEnd"/>
+      <w:r>
+        <w:rPr>
+          <w:rFonts w:ascii="Times New Roman" w:hAnsi="Times New Roman" w:cs="Times New Roman"/>
+          <w:sz w:val="24"/>
+          <w:szCs w:val="24"/>
+          <w:lang w:val="en-US"/>
+        </w:rPr>
+        <w:t xml:space="preserve"> </w:t>
+      </w:r>
+      <w:proofErr w:type="spellStart"/>
+      <w:r>
+        <w:rPr>
+          <w:rFonts w:ascii="Times New Roman" w:hAnsi="Times New Roman" w:cs="Times New Roman"/>
+          <w:sz w:val="24"/>
+          <w:szCs w:val="24"/>
+          <w:lang w:val="en-US"/>
+        </w:rPr>
+        <w:t>sistem</w:t>
+      </w:r>
+      <w:proofErr w:type="spellEnd"/>
+      <w:r>
+        <w:rPr>
+          <w:rFonts w:ascii="Times New Roman" w:hAnsi="Times New Roman" w:cs="Times New Roman"/>
+          <w:sz w:val="24"/>
+          <w:szCs w:val="24"/>
+          <w:lang w:val="en-US"/>
+        </w:rPr>
+        <w:t xml:space="preserve"> </w:t>
+      </w:r>
+      <w:proofErr w:type="spellStart"/>
+      <w:r>
+        <w:rPr>
+          <w:rFonts w:ascii="Times New Roman" w:hAnsi="Times New Roman" w:cs="Times New Roman"/>
+          <w:sz w:val="24"/>
+          <w:szCs w:val="24"/>
+          <w:lang w:val="en-US"/>
+        </w:rPr>
+        <w:t>dilakukan</w:t>
+      </w:r>
+      <w:proofErr w:type="spellEnd"/>
+      <w:r>
+        <w:rPr>
+          <w:rFonts w:ascii="Times New Roman" w:hAnsi="Times New Roman" w:cs="Times New Roman"/>
+          <w:sz w:val="24"/>
+          <w:szCs w:val="24"/>
+          <w:lang w:val="en-US"/>
+        </w:rPr>
+        <w:t xml:space="preserve"> </w:t>
+      </w:r>
+      <w:proofErr w:type="spellStart"/>
+      <w:r>
+        <w:rPr>
+          <w:rFonts w:ascii="Times New Roman" w:hAnsi="Times New Roman" w:cs="Times New Roman"/>
+          <w:sz w:val="24"/>
+          <w:szCs w:val="24"/>
+          <w:lang w:val="en-US"/>
+        </w:rPr>
+        <w:t>untuk</w:t>
+      </w:r>
+      <w:proofErr w:type="spellEnd"/>
+      <w:r>
+        <w:rPr>
+          <w:rFonts w:ascii="Times New Roman" w:hAnsi="Times New Roman" w:cs="Times New Roman"/>
+          <w:sz w:val="24"/>
+          <w:szCs w:val="24"/>
+          <w:lang w:val="en-US"/>
+        </w:rPr>
+        <w:t xml:space="preserve"> </w:t>
+      </w:r>
+      <w:proofErr w:type="spellStart"/>
+      <w:r>
+        <w:rPr>
+          <w:rFonts w:ascii="Times New Roman" w:hAnsi="Times New Roman" w:cs="Times New Roman"/>
+          <w:sz w:val="24"/>
+          <w:szCs w:val="24"/>
+          <w:lang w:val="en-US"/>
+        </w:rPr>
+        <w:t>melihat</w:t>
+      </w:r>
+      <w:proofErr w:type="spellEnd"/>
+      <w:r>
+        <w:rPr>
+          <w:rFonts w:ascii="Times New Roman" w:hAnsi="Times New Roman" w:cs="Times New Roman"/>
+          <w:sz w:val="24"/>
+          <w:szCs w:val="24"/>
+          <w:lang w:val="en-US"/>
+        </w:rPr>
+        <w:t xml:space="preserve"> </w:t>
+      </w:r>
+      <w:proofErr w:type="spellStart"/>
+      <w:r>
+        <w:rPr>
+          <w:rFonts w:ascii="Times New Roman" w:hAnsi="Times New Roman" w:cs="Times New Roman"/>
+          <w:sz w:val="24"/>
+          <w:szCs w:val="24"/>
+          <w:lang w:val="en-US"/>
+        </w:rPr>
+        <w:t>apakah</w:t>
+      </w:r>
+      <w:proofErr w:type="spellEnd"/>
+      <w:r>
+        <w:rPr>
+          <w:rFonts w:ascii="Times New Roman" w:hAnsi="Times New Roman" w:cs="Times New Roman"/>
+          <w:sz w:val="24"/>
+          <w:szCs w:val="24"/>
+          <w:lang w:val="en-US"/>
+        </w:rPr>
+        <w:t xml:space="preserve"> program </w:t>
+      </w:r>
+      <w:proofErr w:type="spellStart"/>
+      <w:r>
+        <w:rPr>
+          <w:rFonts w:ascii="Times New Roman" w:hAnsi="Times New Roman" w:cs="Times New Roman"/>
+          <w:sz w:val="24"/>
+          <w:szCs w:val="24"/>
+          <w:lang w:val="en-US"/>
+        </w:rPr>
+        <w:t>sudah</w:t>
+      </w:r>
+      <w:proofErr w:type="spellEnd"/>
+      <w:r>
+        <w:rPr>
+          <w:rFonts w:ascii="Times New Roman" w:hAnsi="Times New Roman" w:cs="Times New Roman"/>
+          <w:sz w:val="24"/>
+          <w:szCs w:val="24"/>
+          <w:lang w:val="en-US"/>
+        </w:rPr>
+        <w:t xml:space="preserve"> </w:t>
+      </w:r>
+      <w:proofErr w:type="spellStart"/>
+      <w:r>
+        <w:rPr>
+          <w:rFonts w:ascii="Times New Roman" w:hAnsi="Times New Roman" w:cs="Times New Roman"/>
+          <w:sz w:val="24"/>
+          <w:szCs w:val="24"/>
+          <w:lang w:val="en-US"/>
+        </w:rPr>
+        <w:t>berjalan</w:t>
+      </w:r>
+      <w:proofErr w:type="spellEnd"/>
+      <w:r>
+        <w:rPr>
+          <w:rFonts w:ascii="Times New Roman" w:hAnsi="Times New Roman" w:cs="Times New Roman"/>
+          <w:sz w:val="24"/>
+          <w:szCs w:val="24"/>
+          <w:lang w:val="en-US"/>
+        </w:rPr>
+        <w:t xml:space="preserve"> </w:t>
+      </w:r>
+      <w:proofErr w:type="spellStart"/>
+      <w:r>
+        <w:rPr>
+          <w:rFonts w:ascii="Times New Roman" w:hAnsi="Times New Roman" w:cs="Times New Roman"/>
+          <w:sz w:val="24"/>
+          <w:szCs w:val="24"/>
+          <w:lang w:val="en-US"/>
+        </w:rPr>
+        <w:t>dengan</w:t>
+      </w:r>
+      <w:proofErr w:type="spellEnd"/>
+      <w:r>
+        <w:rPr>
+          <w:rFonts w:ascii="Times New Roman" w:hAnsi="Times New Roman" w:cs="Times New Roman"/>
+          <w:sz w:val="24"/>
+          <w:szCs w:val="24"/>
+          <w:lang w:val="en-US"/>
+        </w:rPr>
+        <w:t xml:space="preserve"> </w:t>
+      </w:r>
+      <w:proofErr w:type="spellStart"/>
+      <w:r>
+        <w:rPr>
+          <w:rFonts w:ascii="Times New Roman" w:hAnsi="Times New Roman" w:cs="Times New Roman"/>
+          <w:sz w:val="24"/>
+          <w:szCs w:val="24"/>
+          <w:lang w:val="en-US"/>
+        </w:rPr>
+        <w:t>sebagaimana</w:t>
+      </w:r>
+      <w:proofErr w:type="spellEnd"/>
+      <w:r>
+        <w:rPr>
+          <w:rFonts w:ascii="Times New Roman" w:hAnsi="Times New Roman" w:cs="Times New Roman"/>
+          <w:sz w:val="24"/>
+          <w:szCs w:val="24"/>
+          <w:lang w:val="en-US"/>
+        </w:rPr>
+        <w:t xml:space="preserve"> </w:t>
+      </w:r>
+      <w:proofErr w:type="spellStart"/>
+      <w:r>
+        <w:rPr>
+          <w:rFonts w:ascii="Times New Roman" w:hAnsi="Times New Roman" w:cs="Times New Roman"/>
+          <w:sz w:val="24"/>
+          <w:szCs w:val="24"/>
+          <w:lang w:val="en-US"/>
+        </w:rPr>
+        <w:t>mestinya</w:t>
+      </w:r>
+      <w:proofErr w:type="spellEnd"/>
+      <w:r>
+        <w:rPr>
+          <w:rFonts w:ascii="Times New Roman" w:hAnsi="Times New Roman" w:cs="Times New Roman"/>
+          <w:sz w:val="24"/>
+          <w:szCs w:val="24"/>
+          <w:lang w:val="en-US"/>
+        </w:rPr>
+        <w:t xml:space="preserve"> </w:t>
+      </w:r>
+      <w:proofErr w:type="spellStart"/>
+      <w:r>
+        <w:rPr>
+          <w:rFonts w:ascii="Times New Roman" w:hAnsi="Times New Roman" w:cs="Times New Roman"/>
+          <w:sz w:val="24"/>
+          <w:szCs w:val="24"/>
+          <w:lang w:val="en-US"/>
+        </w:rPr>
+        <w:t>atau</w:t>
+      </w:r>
+      <w:proofErr w:type="spellEnd"/>
+      <w:r>
+        <w:rPr>
+          <w:rFonts w:ascii="Times New Roman" w:hAnsi="Times New Roman" w:cs="Times New Roman"/>
+          <w:sz w:val="24"/>
+          <w:szCs w:val="24"/>
+          <w:lang w:val="en-US"/>
+        </w:rPr>
+        <w:t xml:space="preserve"> </w:t>
+      </w:r>
+      <w:proofErr w:type="spellStart"/>
+      <w:r>
+        <w:rPr>
+          <w:rFonts w:ascii="Times New Roman" w:hAnsi="Times New Roman" w:cs="Times New Roman"/>
+          <w:sz w:val="24"/>
+          <w:szCs w:val="24"/>
+          <w:lang w:val="en-US"/>
+        </w:rPr>
+        <w:t>belum</w:t>
+      </w:r>
+      <w:proofErr w:type="spellEnd"/>
+      <w:r>
+        <w:rPr>
+          <w:rFonts w:ascii="Times New Roman" w:hAnsi="Times New Roman" w:cs="Times New Roman"/>
+          <w:sz w:val="24"/>
+          <w:szCs w:val="24"/>
+          <w:lang w:val="en-US"/>
+        </w:rPr>
+        <w:t xml:space="preserve">, </w:t>
+      </w:r>
+      <w:proofErr w:type="spellStart"/>
+      <w:r>
+        <w:rPr>
+          <w:rFonts w:ascii="Times New Roman" w:hAnsi="Times New Roman" w:cs="Times New Roman"/>
+          <w:sz w:val="24"/>
+          <w:szCs w:val="24"/>
+          <w:lang w:val="en-US"/>
+        </w:rPr>
+        <w:t>Pengujian</w:t>
+      </w:r>
+      <w:proofErr w:type="spellEnd"/>
+      <w:r>
+        <w:rPr>
+          <w:rFonts w:ascii="Times New Roman" w:hAnsi="Times New Roman" w:cs="Times New Roman"/>
+          <w:sz w:val="24"/>
+          <w:szCs w:val="24"/>
+          <w:lang w:val="en-US"/>
+        </w:rPr>
+        <w:t xml:space="preserve"> </w:t>
+      </w:r>
+      <w:proofErr w:type="spellStart"/>
+      <w:r>
+        <w:rPr>
+          <w:rFonts w:ascii="Times New Roman" w:hAnsi="Times New Roman" w:cs="Times New Roman"/>
+          <w:sz w:val="24"/>
+          <w:szCs w:val="24"/>
+          <w:lang w:val="en-US"/>
+        </w:rPr>
+        <w:t>sistem</w:t>
+      </w:r>
+      <w:proofErr w:type="spellEnd"/>
+      <w:r>
+        <w:rPr>
+          <w:rFonts w:ascii="Times New Roman" w:hAnsi="Times New Roman" w:cs="Times New Roman"/>
+          <w:sz w:val="24"/>
+          <w:szCs w:val="24"/>
+          <w:lang w:val="en-US"/>
+        </w:rPr>
+        <w:t xml:space="preserve"> </w:t>
+      </w:r>
+      <w:proofErr w:type="spellStart"/>
+      <w:r>
+        <w:rPr>
+          <w:rFonts w:ascii="Times New Roman" w:hAnsi="Times New Roman" w:cs="Times New Roman"/>
+          <w:sz w:val="24"/>
+          <w:szCs w:val="24"/>
+          <w:lang w:val="en-US"/>
+        </w:rPr>
+        <w:t>dilakukan</w:t>
+      </w:r>
+      <w:proofErr w:type="spellEnd"/>
+      <w:r>
+        <w:rPr>
+          <w:rFonts w:ascii="Times New Roman" w:hAnsi="Times New Roman" w:cs="Times New Roman"/>
+          <w:sz w:val="24"/>
+          <w:szCs w:val="24"/>
+          <w:lang w:val="en-US"/>
+        </w:rPr>
+        <w:t xml:space="preserve"> </w:t>
+      </w:r>
+      <w:proofErr w:type="spellStart"/>
+      <w:r>
+        <w:rPr>
+          <w:rFonts w:ascii="Times New Roman" w:hAnsi="Times New Roman" w:cs="Times New Roman"/>
+          <w:sz w:val="24"/>
+          <w:szCs w:val="24"/>
+          <w:lang w:val="en-US"/>
+        </w:rPr>
+        <w:t>dengan</w:t>
+      </w:r>
+      <w:proofErr w:type="spellEnd"/>
+      <w:r>
+        <w:rPr>
+          <w:rFonts w:ascii="Times New Roman" w:hAnsi="Times New Roman" w:cs="Times New Roman"/>
+          <w:sz w:val="24"/>
+          <w:szCs w:val="24"/>
+          <w:lang w:val="en-US"/>
+        </w:rPr>
+        <w:t xml:space="preserve"> </w:t>
+      </w:r>
+      <w:proofErr w:type="spellStart"/>
+      <w:r>
+        <w:rPr>
+          <w:rFonts w:ascii="Times New Roman" w:hAnsi="Times New Roman" w:cs="Times New Roman"/>
+          <w:sz w:val="24"/>
+          <w:szCs w:val="24"/>
+          <w:lang w:val="en-US"/>
+        </w:rPr>
+        <w:t>menggunakan</w:t>
+      </w:r>
+      <w:proofErr w:type="spellEnd"/>
+      <w:r>
+        <w:rPr>
+          <w:rFonts w:ascii="Times New Roman" w:hAnsi="Times New Roman" w:cs="Times New Roman"/>
+          <w:sz w:val="24"/>
+          <w:szCs w:val="24"/>
+          <w:lang w:val="en-US"/>
+        </w:rPr>
+        <w:t xml:space="preserve"> </w:t>
+      </w:r>
+      <w:proofErr w:type="spellStart"/>
+      <w:r>
+        <w:rPr>
+          <w:rFonts w:ascii="Times New Roman" w:hAnsi="Times New Roman" w:cs="Times New Roman"/>
+          <w:sz w:val="24"/>
+          <w:szCs w:val="24"/>
+          <w:lang w:val="en-US"/>
+        </w:rPr>
+        <w:t>dua</w:t>
+      </w:r>
+      <w:proofErr w:type="spellEnd"/>
+      <w:r>
+        <w:rPr>
+          <w:rFonts w:ascii="Times New Roman" w:hAnsi="Times New Roman" w:cs="Times New Roman"/>
+          <w:sz w:val="24"/>
+          <w:szCs w:val="24"/>
+          <w:lang w:val="en-US"/>
+        </w:rPr>
+        <w:t xml:space="preserve"> </w:t>
+      </w:r>
+      <w:proofErr w:type="spellStart"/>
+      <w:r>
+        <w:rPr>
+          <w:rFonts w:ascii="Times New Roman" w:hAnsi="Times New Roman" w:cs="Times New Roman"/>
+          <w:sz w:val="24"/>
+          <w:szCs w:val="24"/>
+          <w:lang w:val="en-US"/>
+        </w:rPr>
+        <w:t>metode</w:t>
+      </w:r>
+      <w:proofErr w:type="spellEnd"/>
+      <w:r>
+        <w:rPr>
+          <w:rFonts w:ascii="Times New Roman" w:hAnsi="Times New Roman" w:cs="Times New Roman"/>
+          <w:sz w:val="24"/>
+          <w:szCs w:val="24"/>
+          <w:lang w:val="en-US"/>
+        </w:rPr>
+        <w:t xml:space="preserve"> </w:t>
+      </w:r>
+      <w:proofErr w:type="spellStart"/>
+      <w:r>
+        <w:rPr>
+          <w:rFonts w:ascii="Times New Roman" w:hAnsi="Times New Roman" w:cs="Times New Roman"/>
+          <w:sz w:val="24"/>
+          <w:szCs w:val="24"/>
+          <w:lang w:val="en-US"/>
+        </w:rPr>
+        <w:t>yaitu</w:t>
+      </w:r>
+      <w:proofErr w:type="spellEnd"/>
+      <w:r>
+        <w:rPr>
+          <w:rFonts w:ascii="Times New Roman" w:hAnsi="Times New Roman" w:cs="Times New Roman"/>
+          <w:sz w:val="24"/>
+          <w:szCs w:val="24"/>
+          <w:lang w:val="en-US"/>
+        </w:rPr>
+        <w:t xml:space="preserve"> </w:t>
+      </w:r>
+      <w:proofErr w:type="spellStart"/>
+      <w:r>
+        <w:rPr>
+          <w:rFonts w:ascii="Times New Roman" w:hAnsi="Times New Roman" w:cs="Times New Roman"/>
+          <w:sz w:val="24"/>
+          <w:szCs w:val="24"/>
+          <w:lang w:val="en-US"/>
+        </w:rPr>
+        <w:t>metode</w:t>
+      </w:r>
+      <w:proofErr w:type="spellEnd"/>
+      <w:r>
+        <w:rPr>
+          <w:rFonts w:ascii="Times New Roman" w:hAnsi="Times New Roman" w:cs="Times New Roman"/>
+          <w:sz w:val="24"/>
+          <w:szCs w:val="24"/>
+          <w:lang w:val="en-US"/>
+        </w:rPr>
+        <w:t xml:space="preserve"> </w:t>
       </w:r>
       <w:r>
         <w:rPr>
@@ -5444,7 +5849,6 @@
               <w:ind w:left="451"/>
             </w:pPr>
             <w:r>
-              <w:lastRenderedPageBreak/>
               <w:t>RAM 8 GB</w:t>
             </w:r>
           </w:p>
@@ -5471,7 +5875,6 @@
               <w:ind w:left="451"/>
             </w:pPr>
             <w:r>
-              <w:lastRenderedPageBreak/>
               <w:t>Browser</w:t>
             </w:r>
           </w:p>
@@ -5486,7 +5889,6 @@
               <w:ind w:left="451"/>
             </w:pPr>
             <w:r>
-              <w:lastRenderedPageBreak/>
               <w:t>Sistem Operasi Windows 10</w:t>
             </w:r>
           </w:p>
@@ -5524,89 +5926,12 @@
     <w:p>
       <w:pPr>
         <w:spacing w:line="360" w:lineRule="auto"/>
-        <w:ind w:left="576" w:firstLine="324"/>
-        <w:jc w:val="both"/>
-        <w:rPr>
-          <w:rFonts w:ascii="Times New Roman" w:hAnsi="Times New Roman" w:cs="Times New Roman"/>
-          <w:sz w:val="24"/>
-          <w:szCs w:val="24"/>
-          <w:lang w:val="id-ID"/>
-        </w:rPr>
-      </w:pPr>
-    </w:p>
-    <w:p>
-      <w:pPr>
-        <w:pStyle w:val="BodyText2"/>
-        <w:tabs>
-          <w:tab w:val="clear" w:pos="720"/>
-        </w:tabs>
-        <w:spacing w:after="0" w:line="360" w:lineRule="auto"/>
-        <w:ind w:left="720" w:right="17"/>
-        <w:jc w:val="both"/>
-        <w:rPr>
-          <w:b/>
-          <w:noProof/>
-          <w:color w:val="auto"/>
-          <w:lang w:val="id-ID"/>
-        </w:rPr>
-      </w:pPr>
-    </w:p>
-    <w:p>
-      <w:pPr>
-        <w:spacing w:line="360" w:lineRule="auto"/>
-        <w:ind w:left="720"/>
         <w:jc w:val="both"/>
         <w:rPr>
           <w:rFonts w:ascii="Times New Roman" w:hAnsi="Times New Roman" w:cs="Times New Roman"/>
           <w:noProof/>
           <w:sz w:val="26"/>
           <w:szCs w:val="26"/>
-        </w:rPr>
-      </w:pPr>
-      <w:r>
-        <w:rPr>
-          <w:rFonts w:ascii="Times New Roman" w:hAnsi="Times New Roman" w:cs="Times New Roman"/>
-          <w:noProof/>
-          <w:sz w:val="24"/>
-          <w:szCs w:val="24"/>
-          <w:lang w:val="id-ID"/>
-        </w:rPr>
-        <w:t xml:space="preserve">      </w:t>
-      </w:r>
-    </w:p>
-    <w:p>
-      <w:pPr>
-        <w:spacing w:line="360" w:lineRule="auto"/>
-        <w:jc w:val="both"/>
-        <w:rPr>
-          <w:rFonts w:ascii="Times New Roman" w:hAnsi="Times New Roman" w:cs="Times New Roman"/>
-          <w:noProof/>
-          <w:sz w:val="26"/>
-          <w:szCs w:val="26"/>
-        </w:rPr>
-      </w:pPr>
-    </w:p>
-    <w:p>
-      <w:pPr>
-        <w:spacing w:line="360" w:lineRule="auto"/>
-        <w:rPr>
-          <w:rFonts w:ascii="Times New Roman" w:hAnsi="Times New Roman" w:cs="Times New Roman"/>
-          <w:noProof/>
-          <w:sz w:val="24"/>
-          <w:szCs w:val="24"/>
-        </w:rPr>
-      </w:pPr>
-    </w:p>
-    <w:p>
-      <w:pPr>
-        <w:spacing w:line="360" w:lineRule="auto"/>
-        <w:ind w:left="720"/>
-        <w:rPr>
-          <w:rFonts w:ascii="Times New Roman" w:hAnsi="Times New Roman" w:cs="Times New Roman"/>
-          <w:noProof/>
-          <w:sz w:val="24"/>
-          <w:szCs w:val="24"/>
-          <w:lang w:val="id-ID"/>
         </w:rPr>
         <w:sectPr>
           <w:headerReference w:type="default" r:id="rId12"/>
@@ -5626,6 +5951,7 @@
           <w:szCs w:val="24"/>
           <w:lang w:val="id-ID"/>
         </w:rPr>
+        <w:lastRenderedPageBreak/>
         <w:tab/>
       </w:r>
       <w:r>
@@ -5644,19 +5970,8 @@
           <w:noProof/>
           <w:sz w:val="24"/>
           <w:szCs w:val="24"/>
-          <w:lang w:val="id-ID"/>
-        </w:rPr>
-        <w:tab/>
-      </w:r>
-      <w:r>
-        <w:rPr>
-          <w:rFonts w:ascii="Times New Roman" w:hAnsi="Times New Roman" w:cs="Times New Roman"/>
-          <w:noProof/>
-          <w:sz w:val="24"/>
-          <w:szCs w:val="24"/>
-          <w:lang w:val="id-ID"/>
-        </w:rPr>
-        <w:tab/>
+        </w:rPr>
+        <w:t xml:space="preserve"> </w:t>
       </w:r>
     </w:p>
     <w:p>

</xml_diff>

<commit_message>
fix typo update list paper
</commit_message>
<xml_diff>
--- a/PROPOSAL SKRIPSI revisi fix.docx
+++ b/PROPOSAL SKRIPSI revisi fix.docx
@@ -1937,7 +1937,17 @@
           <w:szCs w:val="24"/>
           <w:lang w:val="en-US"/>
         </w:rPr>
-        <w:t>pengaruh State Based Code Editor dalam e - Learning</w:t>
+        <w:t xml:space="preserve">pengaruh State Based Code Editor dalam </w:t>
+      </w:r>
+      <w:r>
+        <w:rPr>
+          <w:rFonts w:ascii="Times New Roman" w:hAnsi="Times New Roman" w:cs="Times New Roman"/>
+          <w:noProof/>
+          <w:sz w:val="24"/>
+          <w:szCs w:val="24"/>
+          <w:lang w:val="en-US"/>
+        </w:rPr>
+        <w:t>e-Learning</w:t>
       </w:r>
       <w:r>
         <w:rPr>
@@ -2006,16 +2016,16 @@
           <w:szCs w:val="24"/>
           <w:lang w:val="en-US"/>
         </w:rPr>
-        <w:t>e</w:t>
-      </w:r>
-      <w:r>
-        <w:rPr>
-          <w:rFonts w:ascii="Times New Roman" w:hAnsi="Times New Roman" w:cs="Times New Roman"/>
-          <w:noProof/>
-          <w:sz w:val="24"/>
-          <w:szCs w:val="24"/>
-        </w:rPr>
-        <w:t xml:space="preserve"> - Learning.</w:t>
+        <w:t>e-Learning</w:t>
+      </w:r>
+      <w:r>
+        <w:rPr>
+          <w:rFonts w:ascii="Times New Roman" w:hAnsi="Times New Roman" w:cs="Times New Roman"/>
+          <w:noProof/>
+          <w:sz w:val="24"/>
+          <w:szCs w:val="24"/>
+        </w:rPr>
+        <w:t>.</w:t>
       </w:r>
     </w:p>
     <w:p>
@@ -2735,7 +2745,7 @@
           <w:noProof/>
           <w:lang w:eastAsia="id-ID"/>
         </w:rPr>
-        <w:t>E - Learning</w:t>
+        <w:t>E-Learning</w:t>
       </w:r>
     </w:p>
     <w:p>
@@ -6001,15 +6011,15 @@
     <w:tbl>
       <w:tblPr>
         <w:tblStyle w:val="TableGrid"/>
-        <w:tblW w:w="13320" w:type="dxa"/>
+        <w:tblW w:w="13556" w:type="dxa"/>
         <w:tblInd w:w="355" w:type="dxa"/>
         <w:tblLayout w:type="fixed"/>
         <w:tblLook w:val="04A0" w:firstRow="1" w:lastRow="0" w:firstColumn="1" w:lastColumn="0" w:noHBand="0" w:noVBand="1"/>
       </w:tblPr>
       <w:tblGrid>
-        <w:gridCol w:w="454"/>
-        <w:gridCol w:w="1598"/>
-        <w:gridCol w:w="1728"/>
+        <w:gridCol w:w="1170"/>
+        <w:gridCol w:w="990"/>
+        <w:gridCol w:w="1856"/>
         <w:gridCol w:w="720"/>
         <w:gridCol w:w="1548"/>
         <w:gridCol w:w="4137"/>
@@ -6018,7 +6028,7 @@
       <w:tr>
         <w:tc>
           <w:tcPr>
-            <w:tcW w:w="454" w:type="dxa"/>
+            <w:tcW w:w="1170" w:type="dxa"/>
           </w:tcPr>
           <w:p>
             <w:pPr>
@@ -6044,7 +6054,7 @@
         </w:tc>
         <w:tc>
           <w:tcPr>
-            <w:tcW w:w="1598" w:type="dxa"/>
+            <w:tcW w:w="990" w:type="dxa"/>
           </w:tcPr>
           <w:p>
             <w:pPr>
@@ -6070,7 +6080,7 @@
         </w:tc>
         <w:tc>
           <w:tcPr>
-            <w:tcW w:w="1728" w:type="dxa"/>
+            <w:tcW w:w="1856" w:type="dxa"/>
           </w:tcPr>
           <w:p>
             <w:pPr>
@@ -6205,11 +6215,15 @@
         </w:trPr>
         <w:tc>
           <w:tcPr>
-            <w:tcW w:w="454" w:type="dxa"/>
+            <w:tcW w:w="1170" w:type="dxa"/>
           </w:tcPr>
           <w:p>
             <w:pPr>
               <w:pStyle w:val="Default"/>
+              <w:numPr>
+                <w:ilvl w:val="0"/>
+                <w:numId w:val="22"/>
+              </w:numPr>
               <w:spacing w:line="360" w:lineRule="auto"/>
               <w:ind w:right="-108"/>
               <w:jc w:val="center"/>
@@ -6219,19 +6233,11 @@
                 <w:lang w:val="id-ID"/>
               </w:rPr>
             </w:pPr>
-            <w:r>
-              <w:rPr>
-                <w:noProof/>
-                <w:color w:val="auto"/>
-                <w:lang w:val="id-ID"/>
-              </w:rPr>
-              <w:t>1</w:t>
-            </w:r>
           </w:p>
         </w:tc>
         <w:tc>
           <w:tcPr>
-            <w:tcW w:w="1598" w:type="dxa"/>
+            <w:tcW w:w="990" w:type="dxa"/>
           </w:tcPr>
           <w:p>
             <w:pPr>
@@ -6270,7 +6276,7 @@
         </w:tc>
         <w:tc>
           <w:tcPr>
-            <w:tcW w:w="1728" w:type="dxa"/>
+            <w:tcW w:w="1856" w:type="dxa"/>
           </w:tcPr>
           <w:p>
             <w:pPr>
@@ -6571,11 +6577,15 @@
       <w:tr>
         <w:tc>
           <w:tcPr>
-            <w:tcW w:w="454" w:type="dxa"/>
+            <w:tcW w:w="1170" w:type="dxa"/>
           </w:tcPr>
           <w:p>
             <w:pPr>
               <w:pStyle w:val="Default"/>
+              <w:numPr>
+                <w:ilvl w:val="0"/>
+                <w:numId w:val="22"/>
+              </w:numPr>
               <w:spacing w:line="360" w:lineRule="auto"/>
               <w:ind w:right="-108"/>
               <w:jc w:val="center"/>
@@ -6585,19 +6595,11 @@
                 <w:lang w:val="id-ID"/>
               </w:rPr>
             </w:pPr>
-            <w:r>
-              <w:rPr>
-                <w:noProof/>
-                <w:color w:val="auto"/>
-                <w:lang w:val="id-ID"/>
-              </w:rPr>
-              <w:t>2</w:t>
-            </w:r>
           </w:p>
         </w:tc>
         <w:tc>
           <w:tcPr>
-            <w:tcW w:w="1598" w:type="dxa"/>
+            <w:tcW w:w="990" w:type="dxa"/>
           </w:tcPr>
           <w:p>
             <w:pPr>
@@ -6621,7 +6623,7 @@
         </w:tc>
         <w:tc>
           <w:tcPr>
-            <w:tcW w:w="1728" w:type="dxa"/>
+            <w:tcW w:w="1856" w:type="dxa"/>
           </w:tcPr>
           <w:p>
             <w:pPr>
@@ -6639,7 +6641,7 @@
                 <w:noProof/>
                 <w:color w:val="auto"/>
               </w:rPr>
-              <w:t xml:space="preserve">Perancangan sistem e – learning berbasis web </w:t>
+              <w:t xml:space="preserve">Perancangan sistem e – learning berbasis web untuk </w:t>
             </w:r>
             <w:r>
               <w:rPr>
@@ -6647,7 +6649,7 @@
                 <w:color w:val="auto"/>
               </w:rPr>
               <w:lastRenderedPageBreak/>
-              <w:t>untuk peningkatan kualitas pembelajaran pada SMK Mathla’Ul Anwar</w:t>
+              <w:t>peningkatan kualitas pembelajaran pada SMK Mathla’Ul Anwar</w:t>
             </w:r>
           </w:p>
         </w:tc>
@@ -7017,7 +7019,7 @@
       <w:tr>
         <w:tc>
           <w:tcPr>
-            <w:tcW w:w="454" w:type="dxa"/>
+            <w:tcW w:w="1170" w:type="dxa"/>
           </w:tcPr>
           <w:p>
             <w:pPr>
@@ -7031,20 +7033,197 @@
                 <w:lang w:val="id-ID"/>
               </w:rPr>
             </w:pPr>
-            <w:r>
-              <w:rPr>
-                <w:noProof/>
-                <w:color w:val="auto"/>
-                <w:lang w:val="id-ID"/>
-              </w:rPr>
-              <w:lastRenderedPageBreak/>
-              <w:t>3</w:t>
-            </w:r>
+          </w:p>
+          <w:p>
+            <w:pPr>
+              <w:pStyle w:val="Default"/>
+              <w:numPr>
+                <w:ilvl w:val="0"/>
+                <w:numId w:val="22"/>
+              </w:numPr>
+              <w:spacing w:line="360" w:lineRule="auto"/>
+              <w:ind w:right="-108"/>
+              <w:jc w:val="center"/>
+              <w:rPr>
+                <w:noProof/>
+                <w:color w:val="auto"/>
+                <w:lang w:val="id-ID"/>
+              </w:rPr>
+            </w:pPr>
+          </w:p>
+          <w:p>
+            <w:pPr>
+              <w:pStyle w:val="Default"/>
+              <w:spacing w:line="360" w:lineRule="auto"/>
+              <w:ind w:right="-108"/>
+              <w:jc w:val="center"/>
+              <w:rPr>
+                <w:noProof/>
+                <w:color w:val="auto"/>
+                <w:lang w:val="id-ID"/>
+              </w:rPr>
+            </w:pPr>
+          </w:p>
+          <w:p>
+            <w:pPr>
+              <w:pStyle w:val="Default"/>
+              <w:spacing w:line="360" w:lineRule="auto"/>
+              <w:ind w:right="-108"/>
+              <w:jc w:val="center"/>
+              <w:rPr>
+                <w:noProof/>
+                <w:color w:val="auto"/>
+                <w:lang w:val="id-ID"/>
+              </w:rPr>
+            </w:pPr>
+          </w:p>
+          <w:p>
+            <w:pPr>
+              <w:pStyle w:val="Default"/>
+              <w:spacing w:line="360" w:lineRule="auto"/>
+              <w:ind w:right="-108"/>
+              <w:jc w:val="center"/>
+              <w:rPr>
+                <w:noProof/>
+                <w:color w:val="auto"/>
+                <w:lang w:val="id-ID"/>
+              </w:rPr>
+            </w:pPr>
+          </w:p>
+          <w:p>
+            <w:pPr>
+              <w:pStyle w:val="Default"/>
+              <w:spacing w:line="360" w:lineRule="auto"/>
+              <w:ind w:right="-108"/>
+              <w:jc w:val="center"/>
+              <w:rPr>
+                <w:noProof/>
+                <w:color w:val="auto"/>
+                <w:lang w:val="id-ID"/>
+              </w:rPr>
+            </w:pPr>
+          </w:p>
+          <w:p>
+            <w:pPr>
+              <w:pStyle w:val="Default"/>
+              <w:spacing w:line="360" w:lineRule="auto"/>
+              <w:ind w:right="-108"/>
+              <w:jc w:val="center"/>
+              <w:rPr>
+                <w:noProof/>
+                <w:color w:val="auto"/>
+                <w:lang w:val="id-ID"/>
+              </w:rPr>
+            </w:pPr>
+          </w:p>
+          <w:p>
+            <w:pPr>
+              <w:pStyle w:val="Default"/>
+              <w:spacing w:line="360" w:lineRule="auto"/>
+              <w:ind w:right="-108"/>
+              <w:jc w:val="center"/>
+              <w:rPr>
+                <w:noProof/>
+                <w:color w:val="auto"/>
+                <w:lang w:val="id-ID"/>
+              </w:rPr>
+            </w:pPr>
+          </w:p>
+          <w:p>
+            <w:pPr>
+              <w:pStyle w:val="Default"/>
+              <w:spacing w:line="360" w:lineRule="auto"/>
+              <w:ind w:right="-108"/>
+              <w:jc w:val="center"/>
+              <w:rPr>
+                <w:noProof/>
+                <w:color w:val="auto"/>
+                <w:lang w:val="id-ID"/>
+              </w:rPr>
+            </w:pPr>
+          </w:p>
+          <w:p>
+            <w:pPr>
+              <w:pStyle w:val="Default"/>
+              <w:spacing w:line="360" w:lineRule="auto"/>
+              <w:ind w:right="-108"/>
+              <w:jc w:val="center"/>
+              <w:rPr>
+                <w:noProof/>
+                <w:color w:val="auto"/>
+                <w:lang w:val="id-ID"/>
+              </w:rPr>
+            </w:pPr>
+          </w:p>
+          <w:p>
+            <w:pPr>
+              <w:pStyle w:val="Default"/>
+              <w:spacing w:line="360" w:lineRule="auto"/>
+              <w:ind w:right="-108"/>
+              <w:jc w:val="center"/>
+              <w:rPr>
+                <w:noProof/>
+                <w:color w:val="auto"/>
+                <w:lang w:val="id-ID"/>
+              </w:rPr>
+            </w:pPr>
+          </w:p>
+          <w:p>
+            <w:pPr>
+              <w:pStyle w:val="Default"/>
+              <w:spacing w:line="360" w:lineRule="auto"/>
+              <w:ind w:right="-108"/>
+              <w:jc w:val="center"/>
+              <w:rPr>
+                <w:noProof/>
+                <w:color w:val="auto"/>
+                <w:lang w:val="id-ID"/>
+              </w:rPr>
+            </w:pPr>
+          </w:p>
+          <w:p>
+            <w:pPr>
+              <w:pStyle w:val="Default"/>
+              <w:spacing w:line="360" w:lineRule="auto"/>
+              <w:ind w:right="-108"/>
+              <w:jc w:val="center"/>
+              <w:rPr>
+                <w:noProof/>
+                <w:color w:val="auto"/>
+                <w:lang w:val="id-ID"/>
+              </w:rPr>
+            </w:pPr>
+          </w:p>
+          <w:p>
+            <w:pPr>
+              <w:pStyle w:val="Default"/>
+              <w:spacing w:line="360" w:lineRule="auto"/>
+              <w:ind w:right="-108"/>
+              <w:jc w:val="center"/>
+              <w:rPr>
+                <w:noProof/>
+                <w:color w:val="auto"/>
+                <w:lang w:val="id-ID"/>
+              </w:rPr>
+            </w:pPr>
+          </w:p>
+          <w:p>
+            <w:pPr>
+              <w:pStyle w:val="Default"/>
+              <w:spacing w:line="360" w:lineRule="auto"/>
+              <w:ind w:right="-108"/>
+              <w:jc w:val="center"/>
+              <w:rPr>
+                <w:noProof/>
+                <w:color w:val="auto"/>
+                <w:lang w:val="id-ID"/>
+              </w:rPr>
+            </w:pPr>
           </w:p>
         </w:tc>
         <w:tc>
           <w:tcPr>
-            <w:tcW w:w="1598" w:type="dxa"/>
+            <w:tcW w:w="990" w:type="dxa"/>
           </w:tcPr>
           <w:p>
             <w:pPr>
@@ -7062,13 +7241,22 @@
                 <w:noProof/>
                 <w:color w:val="auto"/>
               </w:rPr>
-              <w:t>Viska Mutiawani, Juwita</w:t>
+              <w:lastRenderedPageBreak/>
+              <w:t>Viska Mutiaw</w:t>
+            </w:r>
+            <w:r>
+              <w:rPr>
+                <w:noProof/>
+                <w:color w:val="auto"/>
+              </w:rPr>
+              <w:lastRenderedPageBreak/>
+              <w:t>ani, Juwita</w:t>
             </w:r>
           </w:p>
         </w:tc>
         <w:tc>
           <w:tcPr>
-            <w:tcW w:w="1728" w:type="dxa"/>
+            <w:tcW w:w="1856" w:type="dxa"/>
           </w:tcPr>
           <w:p>
             <w:pPr>
@@ -7086,6 +7274,7 @@
                 <w:noProof/>
                 <w:color w:val="auto"/>
               </w:rPr>
+              <w:lastRenderedPageBreak/>
               <w:t xml:space="preserve">Developing e – learning Application </w:t>
             </w:r>
             <w:r>
@@ -7357,6 +7546,446 @@
               </w:rPr>
               <w:t>yang akan diterapkan ke dalam sistem dapat dengan fleksibel di integrasikan keberbagai pendekatan metode pembelajaran, seperti Active Learning, Adaptive Learning maupun dengan pendekatan gamification.</w:t>
             </w:r>
+          </w:p>
+        </w:tc>
+      </w:tr>
+      <w:tr>
+        <w:tc>
+          <w:tcPr>
+            <w:tcW w:w="1170" w:type="dxa"/>
+          </w:tcPr>
+          <w:p>
+            <w:pPr>
+              <w:pStyle w:val="Default"/>
+              <w:numPr>
+                <w:ilvl w:val="0"/>
+                <w:numId w:val="22"/>
+              </w:numPr>
+              <w:spacing w:line="360" w:lineRule="auto"/>
+              <w:ind w:right="-108"/>
+              <w:jc w:val="center"/>
+              <w:rPr>
+                <w:noProof/>
+                <w:color w:val="auto"/>
+                <w:lang w:val="id-ID"/>
+              </w:rPr>
+            </w:pPr>
+          </w:p>
+        </w:tc>
+        <w:tc>
+          <w:tcPr>
+            <w:tcW w:w="990" w:type="dxa"/>
+          </w:tcPr>
+          <w:p>
+            <w:pPr>
+              <w:pStyle w:val="Default"/>
+              <w:spacing w:line="360" w:lineRule="auto"/>
+              <w:ind w:right="-47"/>
+              <w:jc w:val="both"/>
+              <w:rPr>
+                <w:noProof/>
+                <w:color w:val="auto"/>
+              </w:rPr>
+            </w:pPr>
+            <w:r>
+              <w:rPr>
+                <w:noProof/>
+                <w:color w:val="auto"/>
+              </w:rPr>
+              <w:t>Ananda Hadi Elyas</w:t>
+            </w:r>
+          </w:p>
+        </w:tc>
+        <w:tc>
+          <w:tcPr>
+            <w:tcW w:w="1856" w:type="dxa"/>
+          </w:tcPr>
+          <w:p>
+            <w:pPr>
+              <w:pStyle w:val="Default"/>
+              <w:spacing w:line="360" w:lineRule="auto"/>
+              <w:ind w:right="-47"/>
+              <w:jc w:val="both"/>
+              <w:rPr>
+                <w:noProof/>
+                <w:color w:val="auto"/>
+              </w:rPr>
+            </w:pPr>
+            <w:r>
+              <w:rPr>
+                <w:noProof/>
+                <w:color w:val="auto"/>
+              </w:rPr>
+              <w:t>Penggunaan model pembelajaran e – Learning dalam meningkatkan kualitas pembelajaran</w:t>
+            </w:r>
+          </w:p>
+        </w:tc>
+        <w:tc>
+          <w:tcPr>
+            <w:tcW w:w="720" w:type="dxa"/>
+          </w:tcPr>
+          <w:p>
+            <w:pPr>
+              <w:pStyle w:val="Default"/>
+              <w:spacing w:line="360" w:lineRule="auto"/>
+              <w:ind w:right="-47"/>
+              <w:jc w:val="both"/>
+              <w:rPr>
+                <w:noProof/>
+                <w:color w:val="auto"/>
+              </w:rPr>
+            </w:pPr>
+            <w:r>
+              <w:rPr>
+                <w:noProof/>
+                <w:color w:val="auto"/>
+              </w:rPr>
+              <w:t>2018</w:t>
+            </w:r>
+          </w:p>
+        </w:tc>
+        <w:tc>
+          <w:tcPr>
+            <w:tcW w:w="1548" w:type="dxa"/>
+          </w:tcPr>
+          <w:p>
+            <w:pPr>
+              <w:pStyle w:val="Default"/>
+              <w:spacing w:line="360" w:lineRule="auto"/>
+              <w:ind w:right="-47"/>
+              <w:rPr>
+                <w:noProof/>
+                <w:color w:val="auto"/>
+              </w:rPr>
+            </w:pPr>
+            <w:r>
+              <w:rPr>
+                <w:noProof/>
+                <w:color w:val="auto"/>
+              </w:rPr>
+              <w:t xml:space="preserve">Metode : </w:t>
+            </w:r>
+          </w:p>
+          <w:p>
+            <w:pPr>
+              <w:pStyle w:val="Default"/>
+              <w:spacing w:line="360" w:lineRule="auto"/>
+              <w:ind w:right="-47"/>
+              <w:rPr>
+                <w:noProof/>
+                <w:color w:val="auto"/>
+              </w:rPr>
+            </w:pPr>
+            <w:r>
+              <w:rPr>
+                <w:noProof/>
+                <w:color w:val="auto"/>
+              </w:rPr>
+              <w:t>Library research</w:t>
+            </w:r>
+          </w:p>
+        </w:tc>
+        <w:tc>
+          <w:tcPr>
+            <w:tcW w:w="4137" w:type="dxa"/>
+          </w:tcPr>
+          <w:p>
+            <w:pPr>
+              <w:pStyle w:val="Default"/>
+              <w:spacing w:line="360" w:lineRule="auto"/>
+              <w:ind w:right="-47"/>
+              <w:jc w:val="both"/>
+              <w:rPr>
+                <w:noProof/>
+                <w:color w:val="auto"/>
+              </w:rPr>
+            </w:pPr>
+            <w:r>
+              <w:rPr>
+                <w:noProof/>
+                <w:color w:val="auto"/>
+              </w:rPr>
+              <w:t xml:space="preserve">Diperoleh kesimpulan bahwa pembelajaran dengan e – Learning merupakan sebuah terobosan baru dalam bidang pembelajaran karna mampu meminimalkan perbedaan cara mengajar dan materi sehingga memberikan standar kualitas pembelajaran yang lebih </w:t>
+            </w:r>
+            <w:r>
+              <w:rPr>
+                <w:noProof/>
+                <w:color w:val="auto"/>
+              </w:rPr>
+              <w:lastRenderedPageBreak/>
+              <w:t>konsisten, juga diperoleh kesimpulan bahwa sistem e–Learning mutlak diperlukan untuk mengantisipasi perkembangan jaman dengan dukungan teknologi informasi dimana semua menuju ke era digital, baik mekanisme maupun konten.</w:t>
+            </w:r>
+          </w:p>
+        </w:tc>
+        <w:tc>
+          <w:tcPr>
+            <w:tcW w:w="3135" w:type="dxa"/>
+          </w:tcPr>
+          <w:p>
+            <w:pPr>
+              <w:pStyle w:val="Default"/>
+              <w:spacing w:line="360" w:lineRule="auto"/>
+              <w:ind w:right="-47"/>
+              <w:jc w:val="both"/>
+              <w:rPr>
+                <w:noProof/>
+                <w:color w:val="auto"/>
+              </w:rPr>
+            </w:pPr>
+          </w:p>
+        </w:tc>
+      </w:tr>
+      <w:tr>
+        <w:tc>
+          <w:tcPr>
+            <w:tcW w:w="1170" w:type="dxa"/>
+          </w:tcPr>
+          <w:p>
+            <w:pPr>
+              <w:pStyle w:val="Default"/>
+              <w:numPr>
+                <w:ilvl w:val="0"/>
+                <w:numId w:val="22"/>
+              </w:numPr>
+              <w:spacing w:line="360" w:lineRule="auto"/>
+              <w:ind w:right="-108"/>
+              <w:jc w:val="center"/>
+              <w:rPr>
+                <w:noProof/>
+                <w:color w:val="auto"/>
+                <w:lang w:val="id-ID"/>
+              </w:rPr>
+            </w:pPr>
+          </w:p>
+        </w:tc>
+        <w:tc>
+          <w:tcPr>
+            <w:tcW w:w="990" w:type="dxa"/>
+          </w:tcPr>
+          <w:p>
+            <w:pPr>
+              <w:pStyle w:val="Default"/>
+              <w:spacing w:line="360" w:lineRule="auto"/>
+              <w:ind w:right="-47"/>
+              <w:jc w:val="both"/>
+              <w:rPr>
+                <w:noProof/>
+                <w:color w:val="auto"/>
+              </w:rPr>
+            </w:pPr>
+          </w:p>
+        </w:tc>
+        <w:tc>
+          <w:tcPr>
+            <w:tcW w:w="1856" w:type="dxa"/>
+          </w:tcPr>
+          <w:p>
+            <w:pPr>
+              <w:pStyle w:val="Default"/>
+              <w:spacing w:line="360" w:lineRule="auto"/>
+              <w:ind w:right="-47"/>
+              <w:jc w:val="both"/>
+              <w:rPr>
+                <w:noProof/>
+                <w:color w:val="auto"/>
+              </w:rPr>
+            </w:pPr>
+          </w:p>
+        </w:tc>
+        <w:tc>
+          <w:tcPr>
+            <w:tcW w:w="720" w:type="dxa"/>
+          </w:tcPr>
+          <w:p>
+            <w:pPr>
+              <w:pStyle w:val="Default"/>
+              <w:spacing w:line="360" w:lineRule="auto"/>
+              <w:ind w:right="-47"/>
+              <w:jc w:val="both"/>
+              <w:rPr>
+                <w:noProof/>
+                <w:color w:val="auto"/>
+                <w:lang w:val="id-ID"/>
+              </w:rPr>
+            </w:pPr>
+          </w:p>
+        </w:tc>
+        <w:tc>
+          <w:tcPr>
+            <w:tcW w:w="1548" w:type="dxa"/>
+          </w:tcPr>
+          <w:p>
+            <w:pPr>
+              <w:pStyle w:val="Default"/>
+              <w:spacing w:line="360" w:lineRule="auto"/>
+              <w:ind w:right="-47"/>
+              <w:rPr>
+                <w:noProof/>
+                <w:color w:val="auto"/>
+                <w:lang w:val="id-ID"/>
+              </w:rPr>
+            </w:pPr>
+          </w:p>
+        </w:tc>
+        <w:tc>
+          <w:tcPr>
+            <w:tcW w:w="4137" w:type="dxa"/>
+          </w:tcPr>
+          <w:p>
+            <w:pPr>
+              <w:pStyle w:val="Default"/>
+              <w:spacing w:line="360" w:lineRule="auto"/>
+              <w:ind w:right="-47"/>
+              <w:jc w:val="both"/>
+              <w:rPr>
+                <w:noProof/>
+                <w:color w:val="auto"/>
+              </w:rPr>
+            </w:pPr>
+          </w:p>
+        </w:tc>
+        <w:tc>
+          <w:tcPr>
+            <w:tcW w:w="3135" w:type="dxa"/>
+          </w:tcPr>
+          <w:p>
+            <w:pPr>
+              <w:pStyle w:val="Default"/>
+              <w:spacing w:line="360" w:lineRule="auto"/>
+              <w:ind w:right="-47"/>
+              <w:jc w:val="both"/>
+              <w:rPr>
+                <w:noProof/>
+                <w:color w:val="auto"/>
+              </w:rPr>
+            </w:pPr>
+          </w:p>
+        </w:tc>
+      </w:tr>
+      <w:tr>
+        <w:tc>
+          <w:tcPr>
+            <w:tcW w:w="1170" w:type="dxa"/>
+          </w:tcPr>
+          <w:p>
+            <w:pPr>
+              <w:pStyle w:val="Default"/>
+              <w:numPr>
+                <w:ilvl w:val="0"/>
+                <w:numId w:val="22"/>
+              </w:numPr>
+              <w:spacing w:line="360" w:lineRule="auto"/>
+              <w:ind w:right="-108"/>
+              <w:jc w:val="center"/>
+              <w:rPr>
+                <w:noProof/>
+                <w:color w:val="auto"/>
+                <w:lang w:val="id-ID"/>
+              </w:rPr>
+            </w:pPr>
+          </w:p>
+        </w:tc>
+        <w:tc>
+          <w:tcPr>
+            <w:tcW w:w="990" w:type="dxa"/>
+          </w:tcPr>
+          <w:p>
+            <w:pPr>
+              <w:pStyle w:val="Default"/>
+              <w:spacing w:line="360" w:lineRule="auto"/>
+              <w:ind w:right="-47"/>
+              <w:jc w:val="both"/>
+              <w:rPr>
+                <w:noProof/>
+                <w:color w:val="auto"/>
+              </w:rPr>
+            </w:pPr>
+          </w:p>
+        </w:tc>
+        <w:tc>
+          <w:tcPr>
+            <w:tcW w:w="1856" w:type="dxa"/>
+          </w:tcPr>
+          <w:p>
+            <w:pPr>
+              <w:pStyle w:val="Default"/>
+              <w:spacing w:line="360" w:lineRule="auto"/>
+              <w:ind w:right="-47"/>
+              <w:jc w:val="both"/>
+              <w:rPr>
+                <w:noProof/>
+                <w:color w:val="auto"/>
+              </w:rPr>
+            </w:pPr>
+          </w:p>
+        </w:tc>
+        <w:tc>
+          <w:tcPr>
+            <w:tcW w:w="720" w:type="dxa"/>
+          </w:tcPr>
+          <w:p>
+            <w:pPr>
+              <w:pStyle w:val="Default"/>
+              <w:spacing w:line="360" w:lineRule="auto"/>
+              <w:ind w:right="-47"/>
+              <w:jc w:val="both"/>
+              <w:rPr>
+                <w:noProof/>
+                <w:color w:val="auto"/>
+                <w:lang w:val="id-ID"/>
+              </w:rPr>
+            </w:pPr>
+          </w:p>
+        </w:tc>
+        <w:tc>
+          <w:tcPr>
+            <w:tcW w:w="1548" w:type="dxa"/>
+          </w:tcPr>
+          <w:p>
+            <w:pPr>
+              <w:pStyle w:val="Default"/>
+              <w:spacing w:line="360" w:lineRule="auto"/>
+              <w:ind w:right="-47"/>
+              <w:rPr>
+                <w:noProof/>
+                <w:color w:val="auto"/>
+                <w:lang w:val="id-ID"/>
+              </w:rPr>
+            </w:pPr>
+          </w:p>
+        </w:tc>
+        <w:tc>
+          <w:tcPr>
+            <w:tcW w:w="4137" w:type="dxa"/>
+          </w:tcPr>
+          <w:p>
+            <w:pPr>
+              <w:pStyle w:val="Default"/>
+              <w:spacing w:line="360" w:lineRule="auto"/>
+              <w:ind w:right="-47"/>
+              <w:jc w:val="both"/>
+              <w:rPr>
+                <w:noProof/>
+                <w:color w:val="auto"/>
+              </w:rPr>
+            </w:pPr>
+          </w:p>
+        </w:tc>
+        <w:tc>
+          <w:tcPr>
+            <w:tcW w:w="3135" w:type="dxa"/>
+          </w:tcPr>
+          <w:p>
+            <w:pPr>
+              <w:pStyle w:val="Default"/>
+              <w:spacing w:line="360" w:lineRule="auto"/>
+              <w:ind w:right="-47"/>
+              <w:jc w:val="both"/>
+              <w:rPr>
+                <w:noProof/>
+                <w:color w:val="auto"/>
+              </w:rPr>
+            </w:pPr>
           </w:p>
         </w:tc>
       </w:tr>
@@ -10724,7 +11353,7 @@
   <w:abstractNum w:abstractNumId="10" w15:restartNumberingAfterBreak="0">
     <w:nsid w:val="4A66713F"/>
     <w:multiLevelType w:val="hybridMultilevel"/>
-    <w:tmpl w:val="D9DE96FE"/>
+    <w:tmpl w:val="C842FFAE"/>
     <w:lvl w:ilvl="0" w:tplc="0409000F">
       <w:start w:val="1"/>
       <w:numFmt w:val="decimal"/>
@@ -11776,6 +12405,95 @@
       <w:lvlJc w:val="right"/>
       <w:pPr>
         <w:ind w:left="6120" w:hanging="180"/>
+      </w:pPr>
+    </w:lvl>
+  </w:abstractNum>
+  <w:abstractNum w:abstractNumId="20" w15:restartNumberingAfterBreak="0">
+    <w:nsid w:val="7F6E7CE6"/>
+    <w:multiLevelType w:val="hybridMultilevel"/>
+    <w:tmpl w:val="37728F7E"/>
+    <w:lvl w:ilvl="0" w:tplc="FFFFFFFF">
+      <w:start w:val="1"/>
+      <w:numFmt w:val="decimal"/>
+      <w:lvlText w:val="%1."/>
+      <w:lvlJc w:val="left"/>
+      <w:pPr>
+        <w:ind w:left="720" w:hanging="360"/>
+      </w:pPr>
+    </w:lvl>
+    <w:lvl w:ilvl="1" w:tplc="FFFFFFFF">
+      <w:start w:val="1"/>
+      <w:numFmt w:val="decimal"/>
+      <w:lvlText w:val="%2)"/>
+      <w:lvlJc w:val="left"/>
+      <w:pPr>
+        <w:ind w:left="1440" w:hanging="360"/>
+      </w:pPr>
+      <w:rPr>
+        <w:rFonts w:hint="default"/>
+      </w:rPr>
+    </w:lvl>
+    <w:lvl w:ilvl="2" w:tplc="FFFFFFFF" w:tentative="1">
+      <w:start w:val="1"/>
+      <w:numFmt w:val="lowerRoman"/>
+      <w:lvlText w:val="%3."/>
+      <w:lvlJc w:val="right"/>
+      <w:pPr>
+        <w:ind w:left="2160" w:hanging="180"/>
+      </w:pPr>
+    </w:lvl>
+    <w:lvl w:ilvl="3" w:tplc="FFFFFFFF" w:tentative="1">
+      <w:start w:val="1"/>
+      <w:numFmt w:val="decimal"/>
+      <w:lvlText w:val="%4."/>
+      <w:lvlJc w:val="left"/>
+      <w:pPr>
+        <w:ind w:left="2880" w:hanging="360"/>
+      </w:pPr>
+    </w:lvl>
+    <w:lvl w:ilvl="4" w:tplc="FFFFFFFF" w:tentative="1">
+      <w:start w:val="1"/>
+      <w:numFmt w:val="lowerLetter"/>
+      <w:lvlText w:val="%5."/>
+      <w:lvlJc w:val="left"/>
+      <w:pPr>
+        <w:ind w:left="3600" w:hanging="360"/>
+      </w:pPr>
+    </w:lvl>
+    <w:lvl w:ilvl="5" w:tplc="FFFFFFFF" w:tentative="1">
+      <w:start w:val="1"/>
+      <w:numFmt w:val="lowerRoman"/>
+      <w:lvlText w:val="%6."/>
+      <w:lvlJc w:val="right"/>
+      <w:pPr>
+        <w:ind w:left="4320" w:hanging="180"/>
+      </w:pPr>
+    </w:lvl>
+    <w:lvl w:ilvl="6" w:tplc="FFFFFFFF" w:tentative="1">
+      <w:start w:val="1"/>
+      <w:numFmt w:val="decimal"/>
+      <w:lvlText w:val="%7."/>
+      <w:lvlJc w:val="left"/>
+      <w:pPr>
+        <w:ind w:left="5040" w:hanging="360"/>
+      </w:pPr>
+    </w:lvl>
+    <w:lvl w:ilvl="7" w:tplc="FFFFFFFF" w:tentative="1">
+      <w:start w:val="1"/>
+      <w:numFmt w:val="lowerLetter"/>
+      <w:lvlText w:val="%8."/>
+      <w:lvlJc w:val="left"/>
+      <w:pPr>
+        <w:ind w:left="5760" w:hanging="360"/>
+      </w:pPr>
+    </w:lvl>
+    <w:lvl w:ilvl="8" w:tplc="FFFFFFFF" w:tentative="1">
+      <w:start w:val="1"/>
+      <w:numFmt w:val="lowerRoman"/>
+      <w:lvlText w:val="%9."/>
+      <w:lvlJc w:val="right"/>
+      <w:pPr>
+        <w:ind w:left="6480" w:hanging="180"/>
       </w:pPr>
     </w:lvl>
   </w:abstractNum>
@@ -11866,6 +12584,9 @@
   </w:num>
   <w:num w:numId="21">
     <w:abstractNumId w:val="3"/>
+  </w:num>
+  <w:num w:numId="22">
+    <w:abstractNumId w:val="20"/>
   </w:num>
   <w:numIdMacAtCleanup w:val="18"/>
 </w:numbering>

</xml_diff>

<commit_message>
fix referensi paper done + add referensi editor
</commit_message>
<xml_diff>
--- a/PROPOSAL SKRIPSI revisi fix.docx
+++ b/PROPOSAL SKRIPSI revisi fix.docx
@@ -8373,10 +8373,35 @@
               <w:ind w:right="-47"/>
               <w:jc w:val="both"/>
               <w:rPr>
-                <w:noProof/>
-                <w:color w:val="auto"/>
-              </w:rPr>
-            </w:pPr>
+                <w:i/>
+                <w:iCs/>
+                <w:noProof/>
+                <w:color w:val="auto"/>
+              </w:rPr>
+            </w:pPr>
+            <w:r>
+              <w:rPr>
+                <w:noProof/>
+                <w:color w:val="auto"/>
+              </w:rPr>
+              <w:t xml:space="preserve">Hasil dari penelitian ini adalah </w:t>
+            </w:r>
+            <w:r>
+              <w:rPr>
+                <w:noProof/>
+                <w:color w:val="auto"/>
+              </w:rPr>
+              <w:t xml:space="preserve">editor berbasis web untuk membantu dalam pengajaran tentang </w:t>
+            </w:r>
+            <w:r>
+              <w:rPr>
+                <w:i/>
+                <w:iCs/>
+                <w:noProof/>
+                <w:color w:val="auto"/>
+              </w:rPr>
+              <w:t>Finite Automata.</w:t>
+            </w:r>
           </w:p>
         </w:tc>
         <w:tc>
@@ -8390,10 +8415,102 @@
               <w:ind w:right="-47"/>
               <w:jc w:val="both"/>
               <w:rPr>
-                <w:noProof/>
-                <w:color w:val="auto"/>
-              </w:rPr>
-            </w:pPr>
+                <w:i/>
+                <w:iCs/>
+                <w:noProof/>
+                <w:color w:val="auto"/>
+              </w:rPr>
+            </w:pPr>
+            <w:r>
+              <w:rPr>
+                <w:noProof/>
+                <w:color w:val="auto"/>
+              </w:rPr>
+              <w:t xml:space="preserve">Hasil dari penelitian adalah sebuah editor berbasis web yang dapat membantu membuat diagram transisi untuk membantu pengajaran tentang </w:t>
+            </w:r>
+            <w:r>
+              <w:rPr>
+                <w:i/>
+                <w:iCs/>
+                <w:noProof/>
+                <w:color w:val="auto"/>
+              </w:rPr>
+              <w:t>Finite Automata</w:t>
+            </w:r>
+            <w:r>
+              <w:rPr>
+                <w:i/>
+                <w:iCs/>
+                <w:noProof/>
+                <w:color w:val="auto"/>
+              </w:rPr>
+              <w:t>.</w:t>
+            </w:r>
+          </w:p>
+          <w:p>
+            <w:pPr>
+              <w:pStyle w:val="Default"/>
+              <w:spacing w:line="360" w:lineRule="auto"/>
+              <w:ind w:right="-47"/>
+              <w:jc w:val="both"/>
+              <w:rPr>
+                <w:i/>
+                <w:iCs/>
+                <w:noProof/>
+                <w:color w:val="auto"/>
+              </w:rPr>
+            </w:pPr>
+          </w:p>
+          <w:p>
+            <w:pPr>
+              <w:pStyle w:val="Default"/>
+              <w:spacing w:line="360" w:lineRule="auto"/>
+              <w:ind w:right="-47"/>
+              <w:jc w:val="both"/>
+              <w:rPr>
+                <w:noProof/>
+                <w:color w:val="auto"/>
+              </w:rPr>
+            </w:pPr>
+            <w:r>
+              <w:rPr>
+                <w:noProof/>
+                <w:color w:val="auto"/>
+              </w:rPr>
+              <w:t xml:space="preserve">Hasil dari penelitian yang penulis lakukan adalah sistem e-Learning yang terintegrasi dengan </w:t>
+            </w:r>
+            <w:r>
+              <w:rPr>
+                <w:i/>
+                <w:iCs/>
+                <w:noProof/>
+                <w:color w:val="auto"/>
+              </w:rPr>
+              <w:t xml:space="preserve">State Based Code Editor </w:t>
+            </w:r>
+            <w:r>
+              <w:rPr>
+                <w:noProof/>
+                <w:color w:val="auto"/>
+              </w:rPr>
+              <w:t xml:space="preserve">dimana cara kerjanya terinspirasi dari diagram transisi pada </w:t>
+            </w:r>
+            <w:r>
+              <w:rPr>
+                <w:i/>
+                <w:iCs/>
+                <w:noProof/>
+                <w:color w:val="auto"/>
+              </w:rPr>
+              <w:t xml:space="preserve">Finite State Automata </w:t>
+            </w:r>
+            <w:r>
+              <w:rPr>
+                <w:noProof/>
+                <w:color w:val="auto"/>
+              </w:rPr>
+              <w:t>(FSA).</w:t>
+            </w:r>
           </w:p>
         </w:tc>
       </w:tr>

</xml_diff>

<commit_message>
fix tinjauan pustaka e-Learning
</commit_message>
<xml_diff>
--- a/PROPOSAL SKRIPSI revisi fix.docx
+++ b/PROPOSAL SKRIPSI revisi fix.docx
@@ -3336,7 +3336,27 @@
           <w:szCs w:val="24"/>
           <w:lang w:val="en-US"/>
         </w:rPr>
-        <w:t>Jaya Kumar C. Koran (2002), mendefinisikan e-Learning sebagai sembarang pengajaran dan pembelajaran yang menggunakan rangkaian elektronik (LAN, WAN, atau internet) untuk menyampaikan isi pembelajaran, interaksi, atau bimbingan.</w:t>
+        <w:t>Jaya Kumar C. Koran (2002), mendefinisikan e-Learning sebagai sembarang pengajaran dan pembelajaran yang menggunakan rangkaian elektronik (LAN, WAN, atau internet) untuk menyampaikan isi pembelajaran, interaksi, atau bimbingan</w:t>
+      </w:r>
+      <w:r>
+        <w:rPr>
+          <w:rFonts w:ascii="Times New Roman" w:hAnsi="Times New Roman" w:cs="Times New Roman"/>
+          <w:noProof/>
+          <w:sz w:val="24"/>
+          <w:szCs w:val="24"/>
+          <w:lang w:val="en-US"/>
+        </w:rPr>
+        <w:t>, sedangkan menurut Rosenberg (2001) e-Learning merujuk pada penggunaan teknologi internet untuk mengirimkan serangkaian solusi yang dapat meningkatkan pengetahuan dan keterampilan</w:t>
+      </w:r>
+      <w:r>
+        <w:rPr>
+          <w:rFonts w:ascii="Times New Roman" w:hAnsi="Times New Roman" w:cs="Times New Roman"/>
+          <w:noProof/>
+          <w:sz w:val="24"/>
+          <w:szCs w:val="24"/>
+          <w:lang w:val="en-US"/>
+        </w:rPr>
+        <w:t>.</w:t>
       </w:r>
     </w:p>
     <w:p>
@@ -3361,6 +3381,114 @@
           <w:szCs w:val="24"/>
           <w:lang w:val="en-US"/>
         </w:rPr>
+        <w:t>Berdasarkan cara penyampaiannya e-Learning dapat dikelompokkan menjadi dua, yaitu : komunikasi satu arah dan komunikasi dua arah, e-Learning yang akan penulis teliti adalah e-Learning</w:t>
+      </w:r>
+      <w:r>
+        <w:rPr>
+          <w:rFonts w:ascii="Times New Roman" w:hAnsi="Times New Roman" w:cs="Times New Roman"/>
+          <w:noProof/>
+          <w:sz w:val="24"/>
+          <w:szCs w:val="24"/>
+          <w:lang w:val="en-US"/>
+        </w:rPr>
+        <w:t xml:space="preserve"> berbasis web</w:t>
+      </w:r>
+      <w:r>
+        <w:rPr>
+          <w:rFonts w:ascii="Times New Roman" w:hAnsi="Times New Roman" w:cs="Times New Roman"/>
+          <w:noProof/>
+          <w:sz w:val="24"/>
+          <w:szCs w:val="24"/>
+          <w:lang w:val="en-US"/>
+        </w:rPr>
+        <w:t xml:space="preserve"> dengan komunikasi satu arah dengan materi yang diajarkan seputar pemrograman bagi pemula dan dibantu oleh </w:t>
+      </w:r>
+      <w:r>
+        <w:rPr>
+          <w:rFonts w:ascii="Times New Roman" w:hAnsi="Times New Roman" w:cs="Times New Roman"/>
+          <w:i/>
+          <w:iCs/>
+          <w:noProof/>
+          <w:sz w:val="24"/>
+          <w:szCs w:val="24"/>
+          <w:lang w:val="en-US"/>
+        </w:rPr>
+        <w:t xml:space="preserve">State Based Code Editor </w:t>
+      </w:r>
+      <w:r>
+        <w:rPr>
+          <w:rFonts w:ascii="Times New Roman" w:hAnsi="Times New Roman" w:cs="Times New Roman"/>
+          <w:noProof/>
+          <w:sz w:val="24"/>
+          <w:szCs w:val="24"/>
+          <w:lang w:val="en-US"/>
+        </w:rPr>
+        <w:t>sebagai</w:t>
+      </w:r>
+      <w:r>
+        <w:rPr>
+          <w:rFonts w:ascii="Times New Roman" w:hAnsi="Times New Roman" w:cs="Times New Roman"/>
+          <w:noProof/>
+          <w:sz w:val="24"/>
+          <w:szCs w:val="24"/>
+          <w:lang w:val="en-US"/>
+        </w:rPr>
+        <w:t xml:space="preserve"> salah satu</w:t>
+      </w:r>
+      <w:r>
+        <w:rPr>
+          <w:rFonts w:ascii="Times New Roman" w:hAnsi="Times New Roman" w:cs="Times New Roman"/>
+          <w:noProof/>
+          <w:sz w:val="24"/>
+          <w:szCs w:val="24"/>
+          <w:lang w:val="en-US"/>
+        </w:rPr>
+        <w:t xml:space="preserve"> media</w:t>
+      </w:r>
+      <w:r>
+        <w:rPr>
+          <w:rFonts w:ascii="Times New Roman" w:hAnsi="Times New Roman" w:cs="Times New Roman"/>
+          <w:noProof/>
+          <w:sz w:val="24"/>
+          <w:szCs w:val="24"/>
+          <w:lang w:val="en-US"/>
+        </w:rPr>
+        <w:t xml:space="preserve"> penyampaian materi.</w:t>
+      </w:r>
+      <w:r>
+        <w:rPr>
+          <w:rFonts w:ascii="Times New Roman" w:hAnsi="Times New Roman" w:cs="Times New Roman"/>
+          <w:noProof/>
+          <w:sz w:val="24"/>
+          <w:szCs w:val="24"/>
+          <w:lang w:val="en-US"/>
+        </w:rPr>
+        <w:t xml:space="preserve"> </w:t>
+      </w:r>
+    </w:p>
+    <w:p>
+      <w:pPr>
+        <w:pStyle w:val="BodyText"/>
+        <w:spacing w:after="0" w:line="360" w:lineRule="auto"/>
+        <w:ind w:left="540" w:firstLine="396"/>
+        <w:jc w:val="both"/>
+        <w:rPr>
+          <w:rFonts w:ascii="Times New Roman" w:hAnsi="Times New Roman" w:cs="Times New Roman"/>
+          <w:noProof/>
+          <w:sz w:val="24"/>
+          <w:szCs w:val="24"/>
+          <w:lang w:val="en-US"/>
+        </w:rPr>
+      </w:pPr>
+      <w:r>
+        <w:rPr>
+          <w:rFonts w:ascii="Times New Roman" w:hAnsi="Times New Roman" w:cs="Times New Roman"/>
+          <w:noProof/>
+          <w:sz w:val="24"/>
+          <w:szCs w:val="24"/>
+          <w:lang w:val="en-US"/>
+        </w:rPr>
+        <w:lastRenderedPageBreak/>
         <w:t>Manfaat e-Learning adalah sebagai berikut :</w:t>
       </w:r>
     </w:p>
@@ -3453,7 +3581,6 @@
           <w:szCs w:val="24"/>
           <w:lang w:val="en-US"/>
         </w:rPr>
-        <w:lastRenderedPageBreak/>
         <w:t>Independent Learning</w:t>
       </w:r>
     </w:p>
@@ -3821,6 +3948,7 @@
           <w:color w:val="212121"/>
           <w:lang w:val="id-ID"/>
         </w:rPr>
+        <w:lastRenderedPageBreak/>
         <w:t>Hyperteks Markup Language</w:t>
       </w:r>
       <w:r>
@@ -4115,6 +4243,7 @@
     </w:p>
     <w:p>
       <w:pPr>
+        <w:spacing w:line="360" w:lineRule="auto"/>
         <w:jc w:val="both"/>
         <w:rPr>
           <w:rFonts w:ascii="Times New Roman" w:hAnsi="Times New Roman" w:cs="Times New Roman"/>
@@ -4560,15 +4689,6 @@
           <w:szCs w:val="24"/>
         </w:rPr>
         <w:br/>
-      </w:r>
-      <w:r>
-        <w:rPr>
-          <w:rFonts w:ascii="Times New Roman" w:hAnsi="Times New Roman" w:cs="Times New Roman"/>
-          <w:noProof/>
-          <w:sz w:val="24"/>
-          <w:szCs w:val="24"/>
-        </w:rPr>
-        <w:lastRenderedPageBreak/>
         <w:t xml:space="preserve">   </w:t>
       </w:r>
       <w:r>
@@ -4793,6 +4913,7 @@
     </w:p>
     <w:p>
       <w:pPr>
+        <w:spacing w:line="360" w:lineRule="auto"/>
         <w:jc w:val="both"/>
         <w:rPr>
           <w:rFonts w:ascii="Times New Roman" w:hAnsi="Times New Roman" w:cs="Times New Roman"/>
@@ -5221,6 +5342,7 @@
           <w:noProof/>
           <w:lang w:val="id-ID"/>
         </w:rPr>
+        <w:lastRenderedPageBreak/>
         <w:t>Metode Penelitian</w:t>
       </w:r>
     </w:p>
@@ -5439,7 +5561,6 @@
           <w:szCs w:val="24"/>
           <w:lang w:val="en-US"/>
         </w:rPr>
-        <w:lastRenderedPageBreak/>
         <w:t>diharapkan</w:t>
       </w:r>
       <w:r>
@@ -5581,6 +5702,7 @@
           <w:sz w:val="24"/>
           <w:szCs w:val="24"/>
         </w:rPr>
+        <w:lastRenderedPageBreak/>
         <w:t xml:space="preserve">     </w:t>
       </w:r>
       <w:r>
@@ -5871,15 +5993,6 @@
           <w:szCs w:val="26"/>
         </w:rPr>
         <w:br/>
-      </w:r>
-      <w:r>
-        <w:rPr>
-          <w:rFonts w:ascii="Times New Roman" w:hAnsi="Times New Roman" w:cs="Times New Roman"/>
-          <w:noProof/>
-          <w:sz w:val="26"/>
-          <w:szCs w:val="26"/>
-        </w:rPr>
-        <w:lastRenderedPageBreak/>
         <w:t xml:space="preserve">   </w:t>
       </w:r>
       <w:r>
@@ -6177,7 +6290,18 @@
           <w:szCs w:val="24"/>
           <w:lang w:val="id-ID"/>
         </w:rPr>
-        <w:t xml:space="preserve"> pada sistem rekomendasi artikel ilmiah berbasis web berdasarkan keterkaitan topik skripsi</w:t>
+        <w:t xml:space="preserve"> pada sistem </w:t>
+      </w:r>
+      <w:r>
+        <w:rPr>
+          <w:rFonts w:ascii="Times New Roman" w:hAnsi="Times New Roman" w:cs="Times New Roman"/>
+          <w:noProof/>
+          <w:sz w:val="24"/>
+          <w:szCs w:val="24"/>
+          <w:lang w:val="id-ID"/>
+        </w:rPr>
+        <w:lastRenderedPageBreak/>
+        <w:t>rekomendasi artikel ilmiah berbasis web berdasarkan keterkaitan topik skripsi</w:t>
       </w:r>
       <w:r>
         <w:rPr>

</xml_diff>

<commit_message>
done dlu tar lanjut
</commit_message>
<xml_diff>
--- a/PROPOSAL SKRIPSI revisi fix.docx
+++ b/PROPOSAL SKRIPSI revisi fix.docx
@@ -5468,6 +5468,61 @@
         <w:rPr>
           <w:rFonts w:ascii="Times New Roman" w:hAnsi="Times New Roman" w:cs="Times New Roman"/>
           <w:bCs/>
+          <w:noProof/>
+          <w:color w:val="000000" w:themeColor="text1"/>
+          <w:sz w:val="24"/>
+          <w:szCs w:val="24"/>
+          <w:lang w:val="en-US"/>
+        </w:rPr>
+      </w:pPr>
+      <w:r>
+        <w:rPr>
+          <w:rFonts w:ascii="Times New Roman" w:hAnsi="Times New Roman" w:cs="Times New Roman"/>
+          <w:bCs/>
+          <w:noProof/>
+          <w:color w:val="000000" w:themeColor="text1"/>
+          <w:sz w:val="24"/>
+          <w:szCs w:val="24"/>
+          <w:lang w:val="en-US"/>
+        </w:rPr>
+        <w:t xml:space="preserve">Secara sederhana dapat disimpulkan bahwa FSA adalah mesin paling sederhana untuk mengenali suatu pola. Beberapa contoh sistem yang memanfaatkan FSA antara lain pada mesin minuman otomatis, pengatur lampu lalu lintas, </w:t>
+      </w:r>
+      <w:r>
+        <w:rPr>
+          <w:rFonts w:ascii="Times New Roman" w:hAnsi="Times New Roman" w:cs="Times New Roman"/>
+          <w:bCs/>
+          <w:noProof/>
+          <w:color w:val="000000" w:themeColor="text1"/>
+          <w:sz w:val="24"/>
+          <w:szCs w:val="24"/>
+          <w:lang w:val="en-US"/>
+        </w:rPr>
+        <w:t>analisis leksikal, teks editor dan protokol komunikasi jaringan.</w:t>
+      </w:r>
+      <w:r>
+        <w:rPr>
+          <w:rFonts w:ascii="Times New Roman" w:hAnsi="Times New Roman" w:cs="Times New Roman"/>
+          <w:bCs/>
+          <w:i/>
+          <w:iCs/>
+          <w:noProof/>
+          <w:color w:val="000000" w:themeColor="text1"/>
+          <w:sz w:val="24"/>
+          <w:szCs w:val="24"/>
+          <w:lang w:val="en-US"/>
+        </w:rPr>
+        <w:t xml:space="preserve"> </w:t>
+      </w:r>
+    </w:p>
+    <w:p>
+      <w:pPr>
+        <w:pStyle w:val="ListParagraph"/>
+        <w:spacing w:line="360" w:lineRule="auto"/>
+        <w:ind w:left="540" w:firstLine="396"/>
+        <w:jc w:val="both"/>
+        <w:rPr>
+          <w:rFonts w:ascii="Times New Roman" w:hAnsi="Times New Roman" w:cs="Times New Roman"/>
+          <w:bCs/>
           <w:iCs/>
           <w:noProof/>
           <w:color w:val="000000" w:themeColor="text1"/>
@@ -6034,6 +6089,7 @@
           <w:szCs w:val="24"/>
           <w:lang w:val="en-US"/>
         </w:rPr>
+        <w:lastRenderedPageBreak/>
         <w:t>diharapkan</w:t>
       </w:r>
       <w:r>
@@ -6120,18 +6176,7 @@
           <w:szCs w:val="24"/>
           <w:lang w:val="id-ID"/>
         </w:rPr>
-        <w:t xml:space="preserve">Kanban adalah metode untuk mengelola alur kerja untuk mendefinisikan, mengelola, dan meningkatkan pelayanan yang menyampaikan karya berbasis keilmuan, tujuannya agar dapat membantu dalam </w:t>
-      </w:r>
-      <w:r>
-        <w:rPr>
-          <w:rFonts w:ascii="Times New Roman" w:hAnsi="Times New Roman" w:cs="Times New Roman"/>
-          <w:noProof/>
-          <w:sz w:val="24"/>
-          <w:szCs w:val="24"/>
-          <w:lang w:val="id-ID"/>
-        </w:rPr>
-        <w:lastRenderedPageBreak/>
-        <w:t>memvisualisasikan pekerjaan, memaksimalkan efisiensi, dan agar dapat berkembang secara terus menerus.</w:t>
+        <w:t>Kanban adalah metode untuk mengelola alur kerja untuk mendefinisikan, mengelola, dan meningkatkan pelayanan yang menyampaikan karya berbasis keilmuan, tujuannya agar dapat membantu dalam memvisualisasikan pekerjaan, memaksimalkan efisiensi, dan agar dapat berkembang secara terus menerus.</w:t>
       </w:r>
     </w:p>
     <w:p>
@@ -6476,6 +6521,15 @@
           <w:szCs w:val="26"/>
         </w:rPr>
         <w:br/>
+      </w:r>
+      <w:r>
+        <w:rPr>
+          <w:rFonts w:ascii="Times New Roman" w:hAnsi="Times New Roman" w:cs="Times New Roman"/>
+          <w:noProof/>
+          <w:sz w:val="26"/>
+          <w:szCs w:val="26"/>
+        </w:rPr>
+        <w:lastRenderedPageBreak/>
         <w:t xml:space="preserve">   </w:t>
       </w:r>
       <w:r>
@@ -6585,7 +6639,6 @@
           <w:szCs w:val="24"/>
           <w:lang w:val="en-US"/>
         </w:rPr>
-        <w:lastRenderedPageBreak/>
         <w:t>Pengujian</w:t>
       </w:r>
       <w:proofErr w:type="spellEnd"/>

</xml_diff>

<commit_message>
update dkit lgi done
</commit_message>
<xml_diff>
--- a/PROPOSAL SKRIPSI revisi fix.docx
+++ b/PROPOSAL SKRIPSI revisi fix.docx
@@ -547,7 +547,6 @@
         </w:rPr>
         <w:t xml:space="preserve">tate </w:t>
       </w:r>
-      <w:proofErr w:type="spellStart"/>
       <w:r>
         <w:rPr>
           <w:i/>
@@ -555,7 +554,6 @@
         </w:rPr>
         <w:t>based</w:t>
       </w:r>
-      <w:proofErr w:type="spellEnd"/>
       <w:r>
         <w:rPr>
           <w:i/>
@@ -2417,22 +2415,6 @@
         </w:rPr>
         <w:t>server.</w:t>
       </w:r>
-    </w:p>
-    <w:p>
-      <w:pPr>
-        <w:pStyle w:val="ListParagraph"/>
-        <w:rPr>
-          <w:noProof/>
-        </w:rPr>
-      </w:pPr>
-    </w:p>
-    <w:p>
-      <w:pPr>
-        <w:pStyle w:val="ListParagraph"/>
-        <w:rPr>
-          <w:noProof/>
-        </w:rPr>
-      </w:pPr>
     </w:p>
     <w:p>
       <w:pPr>
@@ -8049,325 +8031,35 @@
         </w:rPr>
         <w:tab/>
       </w:r>
-      <w:proofErr w:type="spellStart"/>
-      <w:r>
-        <w:rPr>
-          <w:lang w:val="en-US"/>
-        </w:rPr>
-        <w:t>Pengujian</w:t>
-      </w:r>
-      <w:proofErr w:type="spellEnd"/>
-      <w:r>
-        <w:rPr>
-          <w:lang w:val="en-US"/>
-        </w:rPr>
-        <w:t xml:space="preserve"> </w:t>
-      </w:r>
-      <w:proofErr w:type="spellStart"/>
-      <w:r>
-        <w:rPr>
-          <w:lang w:val="en-US"/>
-        </w:rPr>
-        <w:t>sistem</w:t>
-      </w:r>
-      <w:proofErr w:type="spellEnd"/>
-      <w:r>
-        <w:rPr>
-          <w:lang w:val="en-US"/>
-        </w:rPr>
-        <w:t xml:space="preserve"> </w:t>
-      </w:r>
-      <w:proofErr w:type="spellStart"/>
-      <w:r>
-        <w:rPr>
-          <w:lang w:val="en-US"/>
-        </w:rPr>
-        <w:t>dilakukan</w:t>
-      </w:r>
-      <w:proofErr w:type="spellEnd"/>
-      <w:r>
-        <w:rPr>
-          <w:lang w:val="en-US"/>
-        </w:rPr>
-        <w:t xml:space="preserve"> </w:t>
-      </w:r>
-      <w:proofErr w:type="spellStart"/>
-      <w:r>
-        <w:rPr>
-          <w:lang w:val="en-US"/>
-        </w:rPr>
-        <w:t>untuk</w:t>
-      </w:r>
-      <w:proofErr w:type="spellEnd"/>
-      <w:r>
-        <w:rPr>
-          <w:lang w:val="en-US"/>
-        </w:rPr>
-        <w:t xml:space="preserve"> </w:t>
-      </w:r>
-      <w:proofErr w:type="spellStart"/>
-      <w:r>
-        <w:rPr>
-          <w:lang w:val="en-US"/>
-        </w:rPr>
-        <w:t>melihat</w:t>
-      </w:r>
-      <w:proofErr w:type="spellEnd"/>
-      <w:r>
-        <w:rPr>
-          <w:lang w:val="en-US"/>
-        </w:rPr>
-        <w:t xml:space="preserve"> </w:t>
-      </w:r>
-      <w:proofErr w:type="spellStart"/>
-      <w:r>
-        <w:rPr>
-          <w:lang w:val="en-US"/>
-        </w:rPr>
-        <w:t>apakah</w:t>
-      </w:r>
-      <w:proofErr w:type="spellEnd"/>
-      <w:r>
-        <w:rPr>
-          <w:lang w:val="en-US"/>
-        </w:rPr>
-        <w:t xml:space="preserve"> program </w:t>
-      </w:r>
-      <w:proofErr w:type="spellStart"/>
-      <w:r>
-        <w:rPr>
-          <w:lang w:val="en-US"/>
-        </w:rPr>
-        <w:t>sudah</w:t>
-      </w:r>
-      <w:proofErr w:type="spellEnd"/>
-      <w:r>
-        <w:rPr>
-          <w:lang w:val="en-US"/>
-        </w:rPr>
-        <w:t xml:space="preserve"> </w:t>
-      </w:r>
-      <w:r>
-        <w:rPr>
-          <w:lang w:val="en-US"/>
-        </w:rPr>
-        <w:tab/>
-      </w:r>
-      <w:proofErr w:type="spellStart"/>
-      <w:r>
-        <w:rPr>
-          <w:lang w:val="en-US"/>
-        </w:rPr>
-        <w:t>berjalan</w:t>
-      </w:r>
-      <w:proofErr w:type="spellEnd"/>
-      <w:r>
-        <w:rPr>
-          <w:lang w:val="en-US"/>
-        </w:rPr>
-        <w:t xml:space="preserve"> </w:t>
-      </w:r>
-      <w:proofErr w:type="spellStart"/>
-      <w:r>
-        <w:rPr>
-          <w:lang w:val="en-US"/>
-        </w:rPr>
-        <w:t>dengan</w:t>
-      </w:r>
-      <w:proofErr w:type="spellEnd"/>
-      <w:r>
-        <w:rPr>
-          <w:lang w:val="en-US"/>
-        </w:rPr>
-        <w:t xml:space="preserve"> </w:t>
-      </w:r>
-      <w:proofErr w:type="spellStart"/>
-      <w:r>
-        <w:rPr>
-          <w:lang w:val="en-US"/>
-        </w:rPr>
-        <w:t>sebagaimana</w:t>
-      </w:r>
-      <w:proofErr w:type="spellEnd"/>
-      <w:r>
-        <w:rPr>
-          <w:lang w:val="en-US"/>
-        </w:rPr>
-        <w:t xml:space="preserve"> </w:t>
-      </w:r>
-      <w:proofErr w:type="spellStart"/>
-      <w:r>
-        <w:rPr>
-          <w:lang w:val="en-US"/>
-        </w:rPr>
-        <w:t>mestinya</w:t>
-      </w:r>
-      <w:proofErr w:type="spellEnd"/>
-      <w:r>
-        <w:rPr>
-          <w:lang w:val="en-US"/>
-        </w:rPr>
-        <w:t xml:space="preserve"> </w:t>
-      </w:r>
-      <w:proofErr w:type="spellStart"/>
-      <w:r>
-        <w:rPr>
-          <w:lang w:val="en-US"/>
-        </w:rPr>
-        <w:t>atau</w:t>
-      </w:r>
-      <w:proofErr w:type="spellEnd"/>
-      <w:r>
-        <w:rPr>
-          <w:lang w:val="en-US"/>
-        </w:rPr>
-        <w:t xml:space="preserve"> </w:t>
-      </w:r>
-      <w:proofErr w:type="spellStart"/>
-      <w:r>
-        <w:rPr>
-          <w:lang w:val="en-US"/>
-        </w:rPr>
-        <w:t>belum</w:t>
-      </w:r>
-      <w:proofErr w:type="spellEnd"/>
-      <w:r>
-        <w:rPr>
-          <w:lang w:val="en-US"/>
-        </w:rPr>
-        <w:t xml:space="preserve">, </w:t>
-      </w:r>
-      <w:proofErr w:type="spellStart"/>
-      <w:r>
-        <w:rPr>
-          <w:lang w:val="en-US"/>
-        </w:rPr>
-        <w:t>Pengujian</w:t>
-      </w:r>
-      <w:proofErr w:type="spellEnd"/>
-      <w:r>
-        <w:rPr>
-          <w:lang w:val="en-US"/>
-        </w:rPr>
-        <w:t xml:space="preserve"> </w:t>
-      </w:r>
-      <w:proofErr w:type="spellStart"/>
-      <w:r>
-        <w:rPr>
-          <w:lang w:val="en-US"/>
-        </w:rPr>
-        <w:t>sistem</w:t>
-      </w:r>
-      <w:proofErr w:type="spellEnd"/>
-      <w:r>
-        <w:rPr>
-          <w:lang w:val="en-US"/>
-        </w:rPr>
-        <w:t xml:space="preserve"> </w:t>
-      </w:r>
-      <w:r>
-        <w:rPr>
-          <w:lang w:val="en-US"/>
-        </w:rPr>
-        <w:tab/>
-      </w:r>
-      <w:proofErr w:type="spellStart"/>
-      <w:r>
-        <w:rPr>
-          <w:lang w:val="en-US"/>
-        </w:rPr>
-        <w:t>dilakukan</w:t>
-      </w:r>
-      <w:proofErr w:type="spellEnd"/>
-      <w:r>
-        <w:rPr>
-          <w:lang w:val="en-US"/>
-        </w:rPr>
-        <w:t xml:space="preserve"> </w:t>
-      </w:r>
-      <w:proofErr w:type="spellStart"/>
-      <w:r>
-        <w:rPr>
-          <w:lang w:val="en-US"/>
-        </w:rPr>
-        <w:t>dengan</w:t>
-      </w:r>
-      <w:proofErr w:type="spellEnd"/>
-      <w:r>
-        <w:rPr>
-          <w:lang w:val="en-US"/>
-        </w:rPr>
-        <w:t xml:space="preserve"> </w:t>
-      </w:r>
-      <w:proofErr w:type="spellStart"/>
-      <w:r>
-        <w:rPr>
-          <w:lang w:val="en-US"/>
-        </w:rPr>
-        <w:t>menggunakan</w:t>
-      </w:r>
-      <w:proofErr w:type="spellEnd"/>
-      <w:r>
-        <w:rPr>
-          <w:lang w:val="en-US"/>
-        </w:rPr>
-        <w:t xml:space="preserve"> </w:t>
-      </w:r>
-      <w:proofErr w:type="spellStart"/>
-      <w:r>
-        <w:rPr>
-          <w:lang w:val="en-US"/>
-        </w:rPr>
-        <w:t>dua</w:t>
-      </w:r>
-      <w:proofErr w:type="spellEnd"/>
-      <w:r>
-        <w:rPr>
-          <w:lang w:val="en-US"/>
-        </w:rPr>
-        <w:t xml:space="preserve"> </w:t>
-      </w:r>
-      <w:proofErr w:type="spellStart"/>
-      <w:r>
-        <w:rPr>
-          <w:lang w:val="en-US"/>
-        </w:rPr>
-        <w:t>metode</w:t>
-      </w:r>
-      <w:proofErr w:type="spellEnd"/>
-      <w:r>
-        <w:rPr>
-          <w:lang w:val="en-US"/>
-        </w:rPr>
-        <w:t xml:space="preserve"> </w:t>
-      </w:r>
-      <w:proofErr w:type="spellStart"/>
-      <w:r>
-        <w:rPr>
-          <w:lang w:val="en-US"/>
-        </w:rPr>
-        <w:t>yaitu</w:t>
-      </w:r>
-      <w:proofErr w:type="spellEnd"/>
-      <w:r>
-        <w:rPr>
-          <w:lang w:val="en-US"/>
-        </w:rPr>
-        <w:t xml:space="preserve"> </w:t>
-      </w:r>
-      <w:proofErr w:type="spellStart"/>
-      <w:r>
-        <w:rPr>
-          <w:lang w:val="en-US"/>
-        </w:rPr>
-        <w:t>metode</w:t>
-      </w:r>
-      <w:proofErr w:type="spellEnd"/>
-      <w:r>
-        <w:rPr>
-          <w:lang w:val="en-US"/>
-        </w:rPr>
-        <w:t xml:space="preserve"> </w:t>
+      <w:r>
+        <w:rPr>
+          <w:lang w:val="en-US"/>
+        </w:rPr>
+        <w:t xml:space="preserve">Pengujian sistem dilakukan untuk melihat apakah program sudah </w:t>
+      </w:r>
+      <w:r>
+        <w:rPr>
+          <w:lang w:val="en-US"/>
+        </w:rPr>
+        <w:tab/>
+      </w:r>
+      <w:r>
+        <w:rPr>
+          <w:lang w:val="en-US"/>
+        </w:rPr>
+        <w:t xml:space="preserve">berjalan dengan sebagaimana mestinya atau belum, Pengujian sistem </w:t>
+      </w:r>
+      <w:r>
+        <w:rPr>
+          <w:lang w:val="en-US"/>
+        </w:rPr>
+        <w:tab/>
+      </w:r>
+      <w:r>
+        <w:rPr>
+          <w:lang w:val="en-US"/>
+        </w:rPr>
+        <w:t xml:space="preserve">dilakukan dengan menggunakan dua metode yaitu metode </w:t>
       </w:r>
       <w:r>
         <w:rPr>
@@ -8446,15 +8138,7 @@
         <w:tab/>
       </w:r>
       <w:r>
-        <w:t xml:space="preserve">pendukung yang merupakan perangkat-perangkat yang di </w:t>
-      </w:r>
-      <w:proofErr w:type="spellStart"/>
-      <w:r>
-        <w:t>butuhkan</w:t>
-      </w:r>
-      <w:proofErr w:type="spellEnd"/>
-      <w:r>
-        <w:t xml:space="preserve"> untuk </w:t>
+        <w:t xml:space="preserve">pendukung yang merupakan perangkat-perangkat yang di butuhkan untuk </w:t>
       </w:r>
       <w:r>
         <w:tab/>
@@ -8616,21 +8300,8 @@
               </w:numPr>
               <w:ind w:left="451"/>
             </w:pPr>
-            <w:proofErr w:type="spellStart"/>
             <w:r>
-              <w:t>Processor</w:t>
-            </w:r>
-            <w:proofErr w:type="spellEnd"/>
-            <w:r>
-              <w:t xml:space="preserve"> AMD </w:t>
-            </w:r>
-            <w:proofErr w:type="spellStart"/>
-            <w:r>
-              <w:t>Ryzen</w:t>
-            </w:r>
-            <w:proofErr w:type="spellEnd"/>
-            <w:r>
-              <w:t xml:space="preserve">™ 5 </w:t>
+              <w:t xml:space="preserve">Processor AMD Ryzen™ 5 </w:t>
             </w:r>
             <w:r>
               <w:t>2400G</w:t>
@@ -8695,11 +8366,9 @@
               </w:numPr>
               <w:ind w:left="451"/>
             </w:pPr>
-            <w:proofErr w:type="spellStart"/>
             <w:r>
               <w:t>Javascript</w:t>
             </w:r>
-            <w:proofErr w:type="spellEnd"/>
           </w:p>
           <w:p>
             <w:pPr>
@@ -10863,6 +10532,9 @@
         </w:tc>
       </w:tr>
       <w:tr>
+        <w:trPr>
+          <w:trHeight w:val="70"/>
+        </w:trPr>
         <w:tc>
           <w:tcPr>
             <w:tcW w:w="1170" w:type="dxa"/>
@@ -12810,377 +12482,1372 @@
     </w:p>
     <w:p>
       <w:pPr>
-        <w:spacing w:after="0"/>
-        <w:rPr>
-          <w:rFonts w:cs="Times New Roman"/>
-          <w:bCs/>
-          <w:noProof/>
-          <w:szCs w:val="24"/>
-        </w:rPr>
-      </w:pPr>
-      <w:r>
-        <w:rPr>
-          <w:rFonts w:cs="Times New Roman"/>
-          <w:bCs/>
-          <w:noProof/>
-          <w:szCs w:val="24"/>
-        </w:rPr>
-        <w:t>Bennett, Sue &amp; Lockyer, L. &amp; Agostinho, Shirley. (2004). Investigating how learning designs can be used as a framework to incorporate learning objects. Beyond the Comfort Zone: Proceedings of the 21st ASCILITE Conference. 116-122.</w:t>
+        <w:pStyle w:val="ListParagraph"/>
+        <w:ind w:left="360"/>
+        <w:jc w:val="left"/>
+        <w:rPr>
+          <w:rFonts w:eastAsia="Times New Roman" w:cs="Times New Roman"/>
+          <w:szCs w:val="24"/>
+          <w:lang w:val="en-US" w:eastAsia="ja-JP"/>
+        </w:rPr>
+      </w:pPr>
+      <w:r>
+        <w:rPr>
+          <w:rFonts w:eastAsia="Times New Roman" w:cs="Times New Roman"/>
+          <w:szCs w:val="24"/>
+          <w:lang w:val="en-US" w:eastAsia="ja-JP"/>
+        </w:rPr>
+        <w:t xml:space="preserve">McAlpine, I., &amp; Allen, B. (2007). Designing for active learning online with learning design templates. </w:t>
+      </w:r>
+      <w:r>
+        <w:rPr>
+          <w:rFonts w:eastAsia="Times New Roman" w:cs="Times New Roman"/>
+          <w:i/>
+          <w:iCs/>
+          <w:szCs w:val="24"/>
+          <w:lang w:val="en-US" w:eastAsia="ja-JP"/>
+        </w:rPr>
+        <w:t>ASCILITE 2007 - The Australasian Society for Computers in Learning in Tertiary Education</w:t>
+      </w:r>
+      <w:r>
+        <w:rPr>
+          <w:rFonts w:eastAsia="Times New Roman" w:cs="Times New Roman"/>
+          <w:szCs w:val="24"/>
+          <w:lang w:val="en-US" w:eastAsia="ja-JP"/>
+        </w:rPr>
+        <w:t>.</w:t>
       </w:r>
     </w:p>
     <w:p>
       <w:pPr>
-        <w:spacing w:after="0"/>
-        <w:rPr>
-          <w:rFonts w:cs="Times New Roman"/>
-          <w:bCs/>
-          <w:noProof/>
-          <w:szCs w:val="24"/>
-        </w:rPr>
-      </w:pPr>
-      <w:r>
-        <w:rPr>
-          <w:rFonts w:cs="Times New Roman"/>
-          <w:bCs/>
-          <w:noProof/>
-          <w:szCs w:val="24"/>
-        </w:rPr>
-        <w:t>Mcalpine, Iain &amp; Allen, Belinda. (2007). Designing for active learning online with learning design templates. ASCILITE 2007 - The Australasian Society for Computers in Learning in Tertiary Education.</w:t>
-      </w:r>
+        <w:pStyle w:val="ListParagraph"/>
+        <w:ind w:left="360"/>
+        <w:jc w:val="left"/>
+        <w:rPr>
+          <w:rFonts w:eastAsia="Times New Roman" w:cs="Times New Roman"/>
+          <w:szCs w:val="24"/>
+          <w:lang w:val="en-US" w:eastAsia="ja-JP"/>
+        </w:rPr>
+      </w:pPr>
     </w:p>
     <w:p>
       <w:pPr>
         <w:spacing w:after="0"/>
-        <w:rPr>
-          <w:rFonts w:cs="Times New Roman"/>
-          <w:bCs/>
-          <w:noProof/>
-          <w:szCs w:val="24"/>
-        </w:rPr>
-      </w:pPr>
-      <w:r>
-        <w:rPr>
-          <w:rFonts w:cs="Times New Roman"/>
-          <w:bCs/>
-          <w:noProof/>
-          <w:szCs w:val="24"/>
-        </w:rPr>
-        <w:t>Boud, D., &amp; Feletti, G. I. (Eds.). (1997). The Challenge of Problem-Based Learning (2nd ed.). London: Kogan Page.</w:t>
-      </w:r>
+        <w:jc w:val="left"/>
+        <w:rPr>
+          <w:rFonts w:eastAsia="Times New Roman" w:cs="Times New Roman"/>
+          <w:szCs w:val="24"/>
+          <w:lang w:val="en-US" w:eastAsia="ja-JP"/>
+        </w:rPr>
+      </w:pPr>
+      <w:r>
+        <w:rPr>
+          <w:rFonts w:eastAsia="Times New Roman" w:cs="Times New Roman"/>
+          <w:szCs w:val="24"/>
+          <w:lang w:val="en-US" w:eastAsia="ja-JP"/>
+        </w:rPr>
+        <w:t xml:space="preserve">Boud, D., &amp; Feletti, G. I. (2013). The challenge of problem-based learning. In </w:t>
+      </w:r>
+      <w:r>
+        <w:rPr>
+          <w:rFonts w:eastAsia="Times New Roman" w:cs="Times New Roman"/>
+          <w:i/>
+          <w:iCs/>
+          <w:szCs w:val="24"/>
+          <w:lang w:val="en-US" w:eastAsia="ja-JP"/>
+        </w:rPr>
+        <w:t>The Challenge of Problem-based Learning</w:t>
+      </w:r>
+      <w:r>
+        <w:rPr>
+          <w:rFonts w:eastAsia="Times New Roman" w:cs="Times New Roman"/>
+          <w:szCs w:val="24"/>
+          <w:lang w:val="en-US" w:eastAsia="ja-JP"/>
+        </w:rPr>
+        <w:t xml:space="preserve">. </w:t>
+      </w:r>
+      <w:hyperlink r:id="rId15" w:history="1">
+        <w:r>
+          <w:rPr>
+            <w:rStyle w:val="Hyperlink"/>
+            <w:rFonts w:eastAsia="Times New Roman" w:cs="Times New Roman"/>
+            <w:szCs w:val="24"/>
+            <w:lang w:val="en-US" w:eastAsia="ja-JP"/>
+          </w:rPr>
+          <w:t>https://doi.org/10.4324/9781315042039</w:t>
+        </w:r>
+      </w:hyperlink>
     </w:p>
     <w:p>
       <w:pPr>
         <w:spacing w:after="0"/>
-        <w:rPr>
-          <w:rFonts w:cs="Times New Roman"/>
-          <w:bCs/>
-          <w:noProof/>
-          <w:szCs w:val="24"/>
-        </w:rPr>
-      </w:pPr>
-      <w:r>
-        <w:rPr>
-          <w:rFonts w:cs="Times New Roman"/>
-          <w:bCs/>
-          <w:noProof/>
-          <w:szCs w:val="24"/>
-        </w:rPr>
-        <w:t>Dalziel, J. R. (2003). Implementing Learning Design: The Learning Activity Management System (LAMS). In G.Crisp, D.Thiele, I.Scholten, S.Barker and J.Baron (Eds), Interact, Integrate, Impact: Proceedings of the 20th Annual Conference of the Australasian Society for Computers in Learning in Tertiary Education. Adelaide, 7-10 December 2003.</w:t>
-      </w:r>
+        <w:jc w:val="left"/>
+        <w:rPr>
+          <w:rFonts w:eastAsia="Times New Roman" w:cs="Times New Roman"/>
+          <w:szCs w:val="24"/>
+          <w:lang w:val="en-US" w:eastAsia="ja-JP"/>
+        </w:rPr>
+      </w:pPr>
     </w:p>
     <w:p>
       <w:pPr>
         <w:spacing w:after="0"/>
-        <w:rPr>
-          <w:rFonts w:cs="Times New Roman"/>
-          <w:bCs/>
-          <w:noProof/>
-          <w:szCs w:val="24"/>
-        </w:rPr>
-      </w:pPr>
-      <w:r>
-        <w:rPr>
-          <w:rFonts w:cs="Times New Roman"/>
-          <w:bCs/>
-          <w:noProof/>
-          <w:szCs w:val="24"/>
-        </w:rPr>
-        <w:t>Hmelo-Silver, C. E. (2004). Problem-Based Learning: What and How Do Students Learn? Educational Psychology Review, 16(3), 235-266.</w:t>
+        <w:jc w:val="left"/>
+        <w:rPr>
+          <w:rFonts w:eastAsia="Times New Roman" w:cs="Times New Roman"/>
+          <w:szCs w:val="24"/>
+          <w:lang w:val="en-US" w:eastAsia="ja-JP"/>
+        </w:rPr>
+      </w:pPr>
+      <w:r>
+        <w:rPr>
+          <w:rFonts w:eastAsia="Times New Roman" w:cs="Times New Roman"/>
+          <w:szCs w:val="24"/>
+          <w:lang w:val="en-US" w:eastAsia="ja-JP"/>
+        </w:rPr>
+        <w:t xml:space="preserve">Dalziel, J. (2007). Implementing learning </w:t>
+      </w:r>
+      <w:proofErr w:type="gramStart"/>
+      <w:r>
+        <w:rPr>
+          <w:rFonts w:eastAsia="Times New Roman" w:cs="Times New Roman"/>
+          <w:szCs w:val="24"/>
+          <w:lang w:val="en-US" w:eastAsia="ja-JP"/>
+        </w:rPr>
+        <w:t>design :</w:t>
+      </w:r>
+      <w:proofErr w:type="gramEnd"/>
+      <w:r>
+        <w:rPr>
+          <w:rFonts w:eastAsia="Times New Roman" w:cs="Times New Roman"/>
+          <w:szCs w:val="24"/>
+          <w:lang w:val="en-US" w:eastAsia="ja-JP"/>
+        </w:rPr>
+        <w:t xml:space="preserve"> the Learning Activity Management System (LAMS). </w:t>
+      </w:r>
+      <w:r>
+        <w:rPr>
+          <w:rFonts w:eastAsia="Times New Roman" w:cs="Times New Roman"/>
+          <w:i/>
+          <w:iCs/>
+          <w:szCs w:val="24"/>
+          <w:lang w:val="en-US" w:eastAsia="ja-JP"/>
+        </w:rPr>
+        <w:t>Downar</w:t>
+      </w:r>
+      <w:r>
+        <w:rPr>
+          <w:rFonts w:eastAsia="Times New Roman" w:cs="Times New Roman"/>
+          <w:szCs w:val="24"/>
+          <w:lang w:val="en-US" w:eastAsia="ja-JP"/>
+        </w:rPr>
+        <w:t>.</w:t>
       </w:r>
     </w:p>
     <w:p>
       <w:pPr>
         <w:spacing w:after="0"/>
-        <w:rPr>
-          <w:rFonts w:cs="Times New Roman"/>
-          <w:bCs/>
-          <w:noProof/>
-          <w:szCs w:val="24"/>
-        </w:rPr>
-      </w:pPr>
-      <w:r>
-        <w:rPr>
-          <w:rFonts w:cs="Times New Roman"/>
-          <w:bCs/>
-          <w:noProof/>
-          <w:szCs w:val="24"/>
-        </w:rPr>
-        <w:t>Jonassen, D. H. (1999). Activity Theory as a Framework for Designing Constructivist Learning Environments. Educational Technology Research &amp; Development, 47(1), 61-79.</w:t>
-      </w:r>
+        <w:jc w:val="left"/>
+        <w:rPr>
+          <w:rFonts w:eastAsia="Times New Roman" w:cs="Times New Roman"/>
+          <w:szCs w:val="24"/>
+          <w:lang w:val="en-US" w:eastAsia="ja-JP"/>
+        </w:rPr>
+      </w:pPr>
     </w:p>
     <w:p>
       <w:pPr>
         <w:spacing w:after="0"/>
-        <w:rPr>
-          <w:rFonts w:cs="Times New Roman"/>
-          <w:bCs/>
-          <w:noProof/>
-          <w:szCs w:val="24"/>
-        </w:rPr>
-      </w:pPr>
-      <w:r>
-        <w:rPr>
-          <w:rFonts w:cs="Times New Roman"/>
-          <w:bCs/>
-          <w:noProof/>
-          <w:szCs w:val="24"/>
-        </w:rPr>
-        <w:t>Jonassen, D. H., Mayes, T., &amp; McAleese, R. (1993). A Manifesto for a Constructivist Approach to Uses of Technology in Higher Education. In T. M. Duffy, J. Lowyck &amp; D. H. Jonassen (Eds.), Designing Environments for Constructive Learning (pp. 231-247). Berlin: Springer-Verlag.</w:t>
+        <w:jc w:val="left"/>
+        <w:rPr>
+          <w:rFonts w:eastAsia="Times New Roman" w:cs="Times New Roman"/>
+          <w:szCs w:val="24"/>
+          <w:lang w:val="en-US" w:eastAsia="ja-JP"/>
+        </w:rPr>
+      </w:pPr>
+      <w:r>
+        <w:rPr>
+          <w:rFonts w:eastAsia="Times New Roman" w:cs="Times New Roman"/>
+          <w:szCs w:val="24"/>
+          <w:lang w:val="en-US" w:eastAsia="ja-JP"/>
+        </w:rPr>
+        <w:t xml:space="preserve">Hmelo-Silver, C. (2004). Problem Based Learning: What and How Do Students Learn? Educational Psychology Review. </w:t>
+      </w:r>
+      <w:r>
+        <w:rPr>
+          <w:rFonts w:eastAsia="Times New Roman" w:cs="Times New Roman"/>
+          <w:i/>
+          <w:iCs/>
+          <w:szCs w:val="24"/>
+          <w:lang w:val="en-US" w:eastAsia="ja-JP"/>
+        </w:rPr>
+        <w:t>Educational Psychology Review. Springer</w:t>
+      </w:r>
+      <w:r>
+        <w:rPr>
+          <w:rFonts w:eastAsia="Times New Roman" w:cs="Times New Roman"/>
+          <w:szCs w:val="24"/>
+          <w:lang w:val="en-US" w:eastAsia="ja-JP"/>
+        </w:rPr>
+        <w:t xml:space="preserve">, </w:t>
+      </w:r>
+      <w:r>
+        <w:rPr>
+          <w:rFonts w:eastAsia="Times New Roman" w:cs="Times New Roman"/>
+          <w:i/>
+          <w:iCs/>
+          <w:szCs w:val="24"/>
+          <w:lang w:val="en-US" w:eastAsia="ja-JP"/>
+        </w:rPr>
+        <w:t>16 (3)</w:t>
+      </w:r>
+      <w:r>
+        <w:rPr>
+          <w:rFonts w:eastAsia="Times New Roman" w:cs="Times New Roman"/>
+          <w:szCs w:val="24"/>
+          <w:lang w:val="en-US" w:eastAsia="ja-JP"/>
+        </w:rPr>
+        <w:t>.</w:t>
+      </w:r>
+      <w:r>
+        <w:rPr>
+          <w:rFonts w:eastAsia="Times New Roman" w:cs="Times New Roman"/>
+          <w:szCs w:val="24"/>
+          <w:lang w:val="en-US" w:eastAsia="ja-JP"/>
+        </w:rPr>
+        <w:t>\</w:t>
       </w:r>
     </w:p>
     <w:p>
       <w:pPr>
         <w:spacing w:after="0"/>
-        <w:rPr>
-          <w:rFonts w:cs="Times New Roman"/>
-          <w:bCs/>
-          <w:noProof/>
-          <w:szCs w:val="24"/>
-        </w:rPr>
-      </w:pPr>
-      <w:r>
-        <w:rPr>
-          <w:rFonts w:cs="Times New Roman"/>
-          <w:bCs/>
-          <w:noProof/>
-          <w:szCs w:val="24"/>
-        </w:rPr>
-        <w:t>Oliver, R. (2001). Seeking best practice in online learning: Flexible Learning Toolboxes in the Australian VET sector. Australasian Journal of Educational Technology, 17(2), 204-222.</w:t>
-      </w:r>
+        <w:jc w:val="left"/>
+        <w:rPr>
+          <w:rFonts w:eastAsia="Times New Roman" w:cs="Times New Roman"/>
+          <w:szCs w:val="24"/>
+          <w:lang w:val="en-US" w:eastAsia="ja-JP"/>
+        </w:rPr>
+      </w:pPr>
     </w:p>
     <w:p>
       <w:pPr>
-        <w:rPr>
-          <w:noProof/>
-        </w:rPr>
-      </w:pPr>
-      <w:r>
-        <w:rPr>
-          <w:noProof/>
-        </w:rPr>
-        <w:lastRenderedPageBreak/>
-        <w:t>Darmawan, Deni. 2012. Pendidikan Teknologi Informasi dan Komunikasi. Bandung: PT. Remaja Rosdakarya.</w:t>
-      </w:r>
+        <w:spacing w:after="0"/>
+        <w:jc w:val="left"/>
+        <w:rPr>
+          <w:rFonts w:eastAsia="Times New Roman" w:cs="Times New Roman"/>
+          <w:szCs w:val="24"/>
+          <w:lang w:val="en-US" w:eastAsia="ja-JP"/>
+        </w:rPr>
+      </w:pPr>
+      <w:r>
+        <w:rPr>
+          <w:rFonts w:eastAsia="Times New Roman" w:cs="Times New Roman"/>
+          <w:szCs w:val="24"/>
+          <w:lang w:val="en-US" w:eastAsia="ja-JP"/>
+        </w:rPr>
+        <w:t xml:space="preserve">Jonassen, D. H., &amp; Rohrer-Murphy, L. (1999). Activity theory as a framework for designing constructivist learning environments. </w:t>
+      </w:r>
+      <w:r>
+        <w:rPr>
+          <w:rFonts w:eastAsia="Times New Roman" w:cs="Times New Roman"/>
+          <w:i/>
+          <w:iCs/>
+          <w:szCs w:val="24"/>
+          <w:lang w:val="en-US" w:eastAsia="ja-JP"/>
+        </w:rPr>
+        <w:t>Educational Technology Research and Development</w:t>
+      </w:r>
+      <w:r>
+        <w:rPr>
+          <w:rFonts w:eastAsia="Times New Roman" w:cs="Times New Roman"/>
+          <w:szCs w:val="24"/>
+          <w:lang w:val="en-US" w:eastAsia="ja-JP"/>
+        </w:rPr>
+        <w:t xml:space="preserve">, </w:t>
+      </w:r>
+      <w:r>
+        <w:rPr>
+          <w:rFonts w:eastAsia="Times New Roman" w:cs="Times New Roman"/>
+          <w:i/>
+          <w:iCs/>
+          <w:szCs w:val="24"/>
+          <w:lang w:val="en-US" w:eastAsia="ja-JP"/>
+        </w:rPr>
+        <w:t>47</w:t>
+      </w:r>
+      <w:r>
+        <w:rPr>
+          <w:rFonts w:eastAsia="Times New Roman" w:cs="Times New Roman"/>
+          <w:szCs w:val="24"/>
+          <w:lang w:val="en-US" w:eastAsia="ja-JP"/>
+        </w:rPr>
+        <w:t xml:space="preserve">(1). </w:t>
+      </w:r>
+      <w:hyperlink r:id="rId16" w:history="1">
+        <w:r>
+          <w:rPr>
+            <w:rStyle w:val="Hyperlink"/>
+            <w:rFonts w:eastAsia="Times New Roman" w:cs="Times New Roman"/>
+            <w:szCs w:val="24"/>
+            <w:lang w:val="en-US" w:eastAsia="ja-JP"/>
+          </w:rPr>
+          <w:t>https://doi.org/10.1007/BF02299477</w:t>
+        </w:r>
+      </w:hyperlink>
     </w:p>
     <w:p>
       <w:pPr>
-        <w:rPr>
-          <w:noProof/>
-        </w:rPr>
-      </w:pPr>
-      <w:r>
-        <w:rPr>
-          <w:noProof/>
-        </w:rPr>
-        <w:t>Jurnal Pendidikan Vokasi, Vol 3, Nomor 1, Februari 2013 )."</w:t>
-      </w:r>
-      <w:r>
-        <w:rPr>
-          <w:i/>
-          <w:iCs/>
-          <w:noProof/>
-        </w:rPr>
-        <w:t>THE EFFECTIVENESS OF E-LEARNING AS INSTRUCTIONAL</w:t>
-      </w:r>
-      <w:r>
-        <w:rPr>
-          <w:noProof/>
-        </w:rPr>
-        <w:t> MEDIA (</w:t>
-      </w:r>
-      <w:r>
-        <w:rPr>
-          <w:i/>
-          <w:iCs/>
-          <w:noProof/>
-        </w:rPr>
-        <w:t>EVALUATION STUDY OF E-LEARNING INSTRUCTIONAL</w:t>
-      </w:r>
-      <w:r>
-        <w:rPr>
-          <w:noProof/>
-        </w:rPr>
-        <w:t> MODEL INSMK TELKOM SANDHY PUTRA PURWOKERTO)</w:t>
-      </w:r>
+        <w:spacing w:after="0"/>
+        <w:jc w:val="left"/>
+        <w:rPr>
+          <w:rFonts w:eastAsia="Times New Roman" w:cs="Times New Roman"/>
+          <w:szCs w:val="24"/>
+          <w:lang w:val="en-US" w:eastAsia="ja-JP"/>
+        </w:rPr>
+      </w:pPr>
     </w:p>
     <w:p>
       <w:pPr>
-        <w:rPr>
-          <w:noProof/>
-        </w:rPr>
-      </w:pPr>
-      <w:r>
-        <w:rPr>
-          <w:noProof/>
-        </w:rPr>
-        <w:t>(Jurnal Telematika Vol 9 No. 1 Februari 2016 4ISSN : 1979 – 925X e-ISSN : 2442 - 4528 ) PENERAPAN KONSEP GAMIFIKASI PADA E-LEARNING UNTUK PEMBELAJARAN ANIMASI 3 DIMENSI</w:t>
-      </w:r>
+        <w:spacing w:after="0"/>
+        <w:jc w:val="left"/>
+        <w:rPr>
+          <w:rFonts w:eastAsia="Times New Roman" w:cs="Times New Roman"/>
+          <w:szCs w:val="24"/>
+          <w:lang w:val="en-US" w:eastAsia="ja-JP"/>
+        </w:rPr>
+      </w:pPr>
+      <w:r>
+        <w:rPr>
+          <w:rFonts w:eastAsia="Times New Roman" w:cs="Times New Roman"/>
+          <w:szCs w:val="24"/>
+          <w:lang w:val="en-US" w:eastAsia="ja-JP"/>
+        </w:rPr>
+        <w:t xml:space="preserve">Jonassen, D., Mayes, T., &amp; McAleese, R. (1993). A Manifesto for a Constructivist Approach to Uses of Technology in Higher Education. In </w:t>
+      </w:r>
+      <w:r>
+        <w:rPr>
+          <w:rFonts w:eastAsia="Times New Roman" w:cs="Times New Roman"/>
+          <w:i/>
+          <w:iCs/>
+          <w:szCs w:val="24"/>
+          <w:lang w:val="en-US" w:eastAsia="ja-JP"/>
+        </w:rPr>
+        <w:t>Designing Environments for Constructive Learning</w:t>
+      </w:r>
+      <w:r>
+        <w:rPr>
+          <w:rFonts w:eastAsia="Times New Roman" w:cs="Times New Roman"/>
+          <w:szCs w:val="24"/>
+          <w:lang w:val="en-US" w:eastAsia="ja-JP"/>
+        </w:rPr>
+        <w:t xml:space="preserve">. </w:t>
+      </w:r>
+      <w:hyperlink r:id="rId17" w:history="1">
+        <w:r>
+          <w:rPr>
+            <w:rStyle w:val="Hyperlink"/>
+            <w:rFonts w:eastAsia="Times New Roman" w:cs="Times New Roman"/>
+            <w:szCs w:val="24"/>
+            <w:lang w:val="en-US" w:eastAsia="ja-JP"/>
+          </w:rPr>
+          <w:t>https://doi.org/10.1007/978-3-642-78069-1_12</w:t>
+        </w:r>
+      </w:hyperlink>
     </w:p>
     <w:p>
       <w:pPr>
-        <w:rPr>
-          <w:noProof/>
-        </w:rPr>
-      </w:pPr>
-      <w:r>
-        <w:rPr>
-          <w:noProof/>
-        </w:rPr>
-        <w:t>Jurnal Saintech ISSN No. 2086-9681 Vol. 05 (2013),PEMBERDAYAAN E</w:t>
-      </w:r>
-      <w:r>
-        <w:rPr>
-          <w:noProof/>
-        </w:rPr>
-        <w:t>-</w:t>
-      </w:r>
-      <w:r>
-        <w:rPr>
-          <w:noProof/>
-        </w:rPr>
-        <w:t>LEARNING</w:t>
-      </w:r>
-      <w:r>
-        <w:rPr>
-          <w:noProof/>
-        </w:rPr>
-        <w:t xml:space="preserve"> </w:t>
-      </w:r>
-      <w:r>
-        <w:rPr>
-          <w:noProof/>
-        </w:rPr>
-        <w:t>SEBAGAI MEDIA PEMBELAJARAN RAMAH LINGKUNGAN</w:t>
-      </w:r>
+        <w:spacing w:after="0"/>
+        <w:jc w:val="left"/>
+        <w:rPr>
+          <w:rFonts w:eastAsia="Times New Roman" w:cs="Times New Roman"/>
+          <w:szCs w:val="24"/>
+          <w:lang w:val="en-US" w:eastAsia="ja-JP"/>
+        </w:rPr>
+      </w:pPr>
     </w:p>
     <w:p>
       <w:pPr>
-        <w:rPr>
-          <w:noProof/>
-        </w:rPr>
-      </w:pPr>
-      <w:r>
-        <w:rPr>
-          <w:noProof/>
-        </w:rPr>
-        <w:t>Jurnal Faktor Exacta 6 ISSN: 1979-276X (2013)KAJIAN PENERAPAN E-LEARNING DALAM PROSES PEMBELAJARAN DI PERGURUAN TINGGI - Mutia &amp; Leonard "KAJIAN PENERAPAN E-LEARNING DALAM PROSES PEMBELAJARAN DI PERGURUAN TINGGI ".</w:t>
-      </w:r>
+        <w:spacing w:after="0"/>
+        <w:jc w:val="left"/>
+        <w:rPr>
+          <w:rFonts w:eastAsia="Times New Roman" w:cs="Times New Roman"/>
+          <w:szCs w:val="24"/>
+          <w:lang w:val="en-US" w:eastAsia="ja-JP"/>
+        </w:rPr>
+      </w:pPr>
+      <w:r>
+        <w:rPr>
+          <w:rFonts w:eastAsia="Times New Roman" w:cs="Times New Roman"/>
+          <w:szCs w:val="24"/>
+          <w:lang w:val="en-US" w:eastAsia="ja-JP"/>
+        </w:rPr>
+        <w:t xml:space="preserve">Oliver, R. (2001). Seeking best practice in online learning: Flexible Learning Toolboxes in the Australian VET sector. </w:t>
+      </w:r>
+      <w:r>
+        <w:rPr>
+          <w:rFonts w:eastAsia="Times New Roman" w:cs="Times New Roman"/>
+          <w:i/>
+          <w:iCs/>
+          <w:szCs w:val="24"/>
+          <w:lang w:val="en-US" w:eastAsia="ja-JP"/>
+        </w:rPr>
+        <w:t>Australasian Journal of Educational Technology</w:t>
+      </w:r>
+      <w:r>
+        <w:rPr>
+          <w:rFonts w:eastAsia="Times New Roman" w:cs="Times New Roman"/>
+          <w:szCs w:val="24"/>
+          <w:lang w:val="en-US" w:eastAsia="ja-JP"/>
+        </w:rPr>
+        <w:t xml:space="preserve">, </w:t>
+      </w:r>
+      <w:r>
+        <w:rPr>
+          <w:rFonts w:eastAsia="Times New Roman" w:cs="Times New Roman"/>
+          <w:i/>
+          <w:iCs/>
+          <w:szCs w:val="24"/>
+          <w:lang w:val="en-US" w:eastAsia="ja-JP"/>
+        </w:rPr>
+        <w:t>17</w:t>
+      </w:r>
+      <w:r>
+        <w:rPr>
+          <w:rFonts w:eastAsia="Times New Roman" w:cs="Times New Roman"/>
+          <w:szCs w:val="24"/>
+          <w:lang w:val="en-US" w:eastAsia="ja-JP"/>
+        </w:rPr>
+        <w:t xml:space="preserve">(2). </w:t>
+      </w:r>
+      <w:hyperlink r:id="rId18" w:history="1">
+        <w:r>
+          <w:rPr>
+            <w:rStyle w:val="Hyperlink"/>
+            <w:rFonts w:eastAsia="Times New Roman" w:cs="Times New Roman"/>
+            <w:szCs w:val="24"/>
+            <w:lang w:val="en-US" w:eastAsia="ja-JP"/>
+          </w:rPr>
+          <w:t>https://doi.org/10.14742/ajet.1791</w:t>
+        </w:r>
+      </w:hyperlink>
     </w:p>
     <w:p>
       <w:pPr>
-        <w:rPr>
-          <w:noProof/>
-        </w:rPr>
-      </w:pPr>
-      <w:r>
-        <w:rPr>
-          <w:noProof/>
-        </w:rPr>
-        <w:t>Aditya, A. N. (2011). Jago PHP dan MySQL. Bekasi: Dunia Komputer</w:t>
-      </w:r>
-      <w:r>
-        <w:rPr>
-          <w:noProof/>
-        </w:rPr>
-        <w:t>.</w:t>
-      </w:r>
+        <w:spacing w:after="0"/>
+        <w:jc w:val="left"/>
+        <w:rPr>
+          <w:rFonts w:eastAsia="Times New Roman" w:cs="Times New Roman"/>
+          <w:szCs w:val="24"/>
+          <w:lang w:val="en-US" w:eastAsia="ja-JP"/>
+        </w:rPr>
+      </w:pPr>
     </w:p>
     <w:p>
       <w:pPr>
-        <w:rPr>
-          <w:noProof/>
-        </w:rPr>
-      </w:pPr>
-      <w:r>
-        <w:rPr>
-          <w:noProof/>
-        </w:rPr>
-        <w:t>Mulyani, S. (2016). Metode Analisis dan Perancangan Sistem. (A.Zulvani, Ed.) (Edisi Kedu). Bandung: Abdi Sistematika.</w:t>
+        <w:spacing w:after="0"/>
+        <w:jc w:val="left"/>
+        <w:rPr>
+          <w:rFonts w:eastAsia="Times New Roman" w:cs="Times New Roman"/>
+          <w:szCs w:val="24"/>
+          <w:lang w:val="en-US" w:eastAsia="ja-JP"/>
+        </w:rPr>
+      </w:pPr>
+      <w:r>
+        <w:rPr>
+          <w:rFonts w:eastAsia="Times New Roman" w:cs="Times New Roman"/>
+          <w:szCs w:val="24"/>
+          <w:lang w:val="en-US" w:eastAsia="ja-JP"/>
+        </w:rPr>
+        <w:lastRenderedPageBreak/>
+        <w:t xml:space="preserve">Asmawi, Syafei, &amp; Yamin, M. (2019). Pendidikan Berbasis Teknologi Informasi Dan Komunikasi. </w:t>
+      </w:r>
+      <w:r>
+        <w:rPr>
+          <w:rFonts w:eastAsia="Times New Roman" w:cs="Times New Roman"/>
+          <w:i/>
+          <w:iCs/>
+          <w:szCs w:val="24"/>
+          <w:lang w:val="en-US" w:eastAsia="ja-JP"/>
+        </w:rPr>
+        <w:t>Prosiding Seminar Nasional Pendidikan</w:t>
+      </w:r>
+      <w:r>
+        <w:rPr>
+          <w:rFonts w:eastAsia="Times New Roman" w:cs="Times New Roman"/>
+          <w:szCs w:val="24"/>
+          <w:lang w:val="en-US" w:eastAsia="ja-JP"/>
+        </w:rPr>
+        <w:t xml:space="preserve">, </w:t>
+      </w:r>
+      <w:r>
+        <w:rPr>
+          <w:rFonts w:eastAsia="Times New Roman" w:cs="Times New Roman"/>
+          <w:i/>
+          <w:iCs/>
+          <w:szCs w:val="24"/>
+          <w:lang w:val="en-US" w:eastAsia="ja-JP"/>
+        </w:rPr>
+        <w:t>3</w:t>
+      </w:r>
+      <w:r>
+        <w:rPr>
+          <w:rFonts w:eastAsia="Times New Roman" w:cs="Times New Roman"/>
+          <w:szCs w:val="24"/>
+          <w:lang w:val="en-US" w:eastAsia="ja-JP"/>
+        </w:rPr>
+        <w:t>.</w:t>
       </w:r>
     </w:p>
     <w:p>
       <w:pPr>
-        <w:rPr>
-          <w:noProof/>
-        </w:rPr>
-      </w:pPr>
-      <w:r>
-        <w:rPr>
-          <w:noProof/>
-        </w:rPr>
-        <w:t>Abdul, Kadir. 2003. Pengenalan Sistem Informasi. Andi : Yogyakarta.</w:t>
-      </w:r>
+        <w:spacing w:after="0"/>
+        <w:jc w:val="left"/>
+        <w:rPr>
+          <w:rFonts w:eastAsia="Times New Roman" w:cs="Times New Roman"/>
+          <w:szCs w:val="24"/>
+          <w:lang w:val="en-US" w:eastAsia="ja-JP"/>
+        </w:rPr>
+      </w:pPr>
     </w:p>
     <w:p>
       <w:pPr>
-        <w:rPr>
-          <w:noProof/>
-        </w:rPr>
-      </w:pPr>
-      <w:r>
-        <w:rPr>
-          <w:noProof/>
-        </w:rPr>
-        <w:t>Kristanto, Andri. 2008. Perancangan Sistem Informasi dan Aplikasinya. Gava Ilmu : Yogyakarta.</w:t>
-      </w:r>
+        <w:spacing w:after="0"/>
+        <w:jc w:val="left"/>
+        <w:rPr>
+          <w:rFonts w:eastAsia="Times New Roman" w:cs="Times New Roman"/>
+          <w:szCs w:val="24"/>
+          <w:lang w:val="en-US" w:eastAsia="ja-JP"/>
+        </w:rPr>
+      </w:pPr>
+      <w:r>
+        <w:rPr>
+          <w:rFonts w:eastAsia="Times New Roman" w:cs="Times New Roman"/>
+          <w:szCs w:val="24"/>
+          <w:lang w:val="en-US" w:eastAsia="ja-JP"/>
+        </w:rPr>
+        <w:t xml:space="preserve">Hanum, N. S. (2013). Keefetifan e-learning sebagai media pembelajaran (studi evaluasi model pembelajaran e-learning SMK Telkom Sandhy Putra Purwokerto). </w:t>
+      </w:r>
+      <w:r>
+        <w:rPr>
+          <w:rFonts w:eastAsia="Times New Roman" w:cs="Times New Roman"/>
+          <w:i/>
+          <w:iCs/>
+          <w:szCs w:val="24"/>
+          <w:lang w:val="en-US" w:eastAsia="ja-JP"/>
+        </w:rPr>
+        <w:t>Jurnal Pendidikan Vokasi</w:t>
+      </w:r>
+      <w:r>
+        <w:rPr>
+          <w:rFonts w:eastAsia="Times New Roman" w:cs="Times New Roman"/>
+          <w:szCs w:val="24"/>
+          <w:lang w:val="en-US" w:eastAsia="ja-JP"/>
+        </w:rPr>
+        <w:t xml:space="preserve">, </w:t>
+      </w:r>
+      <w:r>
+        <w:rPr>
+          <w:rFonts w:eastAsia="Times New Roman" w:cs="Times New Roman"/>
+          <w:i/>
+          <w:iCs/>
+          <w:szCs w:val="24"/>
+          <w:lang w:val="en-US" w:eastAsia="ja-JP"/>
+        </w:rPr>
+        <w:t>3</w:t>
+      </w:r>
+      <w:r>
+        <w:rPr>
+          <w:rFonts w:eastAsia="Times New Roman" w:cs="Times New Roman"/>
+          <w:szCs w:val="24"/>
+          <w:lang w:val="en-US" w:eastAsia="ja-JP"/>
+        </w:rPr>
+        <w:t xml:space="preserve">(1). </w:t>
+      </w:r>
+      <w:hyperlink r:id="rId19" w:history="1">
+        <w:r>
+          <w:rPr>
+            <w:rStyle w:val="Hyperlink"/>
+            <w:rFonts w:eastAsia="Times New Roman" w:cs="Times New Roman"/>
+            <w:szCs w:val="24"/>
+            <w:lang w:val="en-US" w:eastAsia="ja-JP"/>
+          </w:rPr>
+          <w:t>https://doi.org/10.21831/jpv.v3i1.1584</w:t>
+        </w:r>
+      </w:hyperlink>
     </w:p>
     <w:p>
       <w:pPr>
-        <w:rPr>
-          <w:noProof/>
-        </w:rPr>
-      </w:pPr>
-      <w:r>
-        <w:rPr>
-          <w:noProof/>
-        </w:rPr>
-        <w:t>Nugroho, Bunafit. 2004. DataBase Relational Dengan MySQL. Andi : Yogyakarta</w:t>
-      </w:r>
-      <w:r>
-        <w:rPr>
-          <w:noProof/>
-        </w:rPr>
-        <w:t>.</w:t>
-      </w:r>
+        <w:spacing w:after="0"/>
+        <w:jc w:val="left"/>
+        <w:rPr>
+          <w:rFonts w:eastAsia="Times New Roman" w:cs="Times New Roman"/>
+          <w:szCs w:val="24"/>
+          <w:lang w:val="en-US" w:eastAsia="ja-JP"/>
+        </w:rPr>
+      </w:pPr>
     </w:p>
     <w:p>
       <w:pPr>
-        <w:rPr>
-          <w:noProof/>
-        </w:rPr>
-      </w:pPr>
-      <w:r>
-        <w:rPr>
-          <w:noProof/>
-        </w:rPr>
-        <w:t>Pressman, Roger S. 2001. Software Enginerring : A. Practitioner’s Approach. McGraw-Hill Higher Education.</w:t>
-      </w:r>
+        <w:spacing w:after="0"/>
+        <w:jc w:val="left"/>
+        <w:rPr>
+          <w:rFonts w:eastAsia="Times New Roman" w:cs="Times New Roman"/>
+          <w:szCs w:val="24"/>
+          <w:lang w:val="en-US" w:eastAsia="ja-JP"/>
+        </w:rPr>
+      </w:pPr>
+      <w:r>
+        <w:rPr>
+          <w:rFonts w:eastAsia="Times New Roman" w:cs="Times New Roman"/>
+          <w:szCs w:val="24"/>
+          <w:lang w:val="en-US" w:eastAsia="ja-JP"/>
+        </w:rPr>
+        <w:t xml:space="preserve">Handani, S. W., Suyanto, M., &amp; Sofyan, A. F. (2016). PENERAPAN KONSEP GAMIFIKASI PADA E-LEARNING UNTUK PEMBELAJARAN ANIMASI 3 DIMENSI. </w:t>
+      </w:r>
+      <w:r>
+        <w:rPr>
+          <w:rFonts w:eastAsia="Times New Roman" w:cs="Times New Roman"/>
+          <w:i/>
+          <w:iCs/>
+          <w:szCs w:val="24"/>
+          <w:lang w:val="en-US" w:eastAsia="ja-JP"/>
+        </w:rPr>
+        <w:t>Telematika</w:t>
+      </w:r>
+      <w:r>
+        <w:rPr>
+          <w:rFonts w:eastAsia="Times New Roman" w:cs="Times New Roman"/>
+          <w:szCs w:val="24"/>
+          <w:lang w:val="en-US" w:eastAsia="ja-JP"/>
+        </w:rPr>
+        <w:t xml:space="preserve">, </w:t>
+      </w:r>
+      <w:r>
+        <w:rPr>
+          <w:rFonts w:eastAsia="Times New Roman" w:cs="Times New Roman"/>
+          <w:i/>
+          <w:iCs/>
+          <w:szCs w:val="24"/>
+          <w:lang w:val="en-US" w:eastAsia="ja-JP"/>
+        </w:rPr>
+        <w:t>9</w:t>
+      </w:r>
+      <w:r>
+        <w:rPr>
+          <w:rFonts w:eastAsia="Times New Roman" w:cs="Times New Roman"/>
+          <w:szCs w:val="24"/>
+          <w:lang w:val="en-US" w:eastAsia="ja-JP"/>
+        </w:rPr>
+        <w:t xml:space="preserve">(1). </w:t>
+      </w:r>
+      <w:hyperlink r:id="rId20" w:history="1">
+        <w:r>
+          <w:rPr>
+            <w:rStyle w:val="Hyperlink"/>
+            <w:rFonts w:eastAsia="Times New Roman" w:cs="Times New Roman"/>
+            <w:szCs w:val="24"/>
+            <w:lang w:val="en-US" w:eastAsia="ja-JP"/>
+          </w:rPr>
+          <w:t>https://doi.org/10.35671/telematika.v9i1.413</w:t>
+        </w:r>
+      </w:hyperlink>
+    </w:p>
+    <w:p>
+      <w:pPr>
+        <w:spacing w:after="0"/>
+        <w:jc w:val="left"/>
+        <w:rPr>
+          <w:rFonts w:eastAsia="Times New Roman" w:cs="Times New Roman"/>
+          <w:szCs w:val="24"/>
+          <w:lang w:val="en-US" w:eastAsia="ja-JP"/>
+        </w:rPr>
+      </w:pPr>
+    </w:p>
+    <w:p>
+      <w:pPr>
+        <w:rPr>
+          <w:noProof/>
+        </w:rPr>
+      </w:pPr>
+    </w:p>
+    <w:p>
+      <w:pPr>
+        <w:spacing w:after="0"/>
+        <w:jc w:val="left"/>
+        <w:rPr>
+          <w:rFonts w:eastAsia="Times New Roman" w:cs="Times New Roman"/>
+          <w:szCs w:val="24"/>
+          <w:lang w:val="en-US" w:eastAsia="ja-JP"/>
+        </w:rPr>
+      </w:pPr>
+      <w:r>
+        <w:rPr>
+          <w:rFonts w:eastAsia="Times New Roman" w:cs="Times New Roman"/>
+          <w:szCs w:val="24"/>
+          <w:lang w:val="en-US" w:eastAsia="ja-JP"/>
+        </w:rPr>
+        <w:t xml:space="preserve">Nurhayati. (2013). Pemberdayaan E-Learning Sebagai Media Pembelajaran Ramah Lingkungan. </w:t>
+      </w:r>
+      <w:r>
+        <w:rPr>
+          <w:rFonts w:eastAsia="Times New Roman" w:cs="Times New Roman"/>
+          <w:i/>
+          <w:iCs/>
+          <w:szCs w:val="24"/>
+          <w:lang w:val="en-US" w:eastAsia="ja-JP"/>
+        </w:rPr>
+        <w:t>Jurnal Saintech</w:t>
+      </w:r>
+      <w:r>
+        <w:rPr>
+          <w:rFonts w:eastAsia="Times New Roman" w:cs="Times New Roman"/>
+          <w:szCs w:val="24"/>
+          <w:lang w:val="en-US" w:eastAsia="ja-JP"/>
+        </w:rPr>
+        <w:t xml:space="preserve">, </w:t>
+      </w:r>
+      <w:r>
+        <w:rPr>
+          <w:rFonts w:eastAsia="Times New Roman" w:cs="Times New Roman"/>
+          <w:i/>
+          <w:iCs/>
+          <w:szCs w:val="24"/>
+          <w:lang w:val="en-US" w:eastAsia="ja-JP"/>
+        </w:rPr>
+        <w:t>05</w:t>
+      </w:r>
+      <w:r>
+        <w:rPr>
+          <w:rFonts w:eastAsia="Times New Roman" w:cs="Times New Roman"/>
+          <w:szCs w:val="24"/>
+          <w:lang w:val="en-US" w:eastAsia="ja-JP"/>
+        </w:rPr>
+        <w:t>(01).</w:t>
+      </w:r>
+    </w:p>
+    <w:p>
+      <w:pPr>
+        <w:spacing w:after="0"/>
+        <w:jc w:val="left"/>
+        <w:rPr>
+          <w:rFonts w:eastAsia="Times New Roman" w:cs="Times New Roman"/>
+          <w:szCs w:val="24"/>
+          <w:lang w:val="en-US" w:eastAsia="ja-JP"/>
+        </w:rPr>
+      </w:pPr>
+    </w:p>
+    <w:p>
+      <w:pPr>
+        <w:spacing w:after="0"/>
+        <w:jc w:val="left"/>
+        <w:rPr>
+          <w:rFonts w:eastAsia="Times New Roman" w:cs="Times New Roman"/>
+          <w:szCs w:val="24"/>
+          <w:lang w:val="en-US" w:eastAsia="ja-JP"/>
+        </w:rPr>
+      </w:pPr>
+      <w:r>
+        <w:rPr>
+          <w:rFonts w:eastAsia="Times New Roman" w:cs="Times New Roman"/>
+          <w:szCs w:val="24"/>
+          <w:lang w:val="en-US" w:eastAsia="ja-JP"/>
+        </w:rPr>
+        <w:t xml:space="preserve">Mutia, I., &amp; Leonard. (2015). Kajian Penerapan E-Learning dalam Proses Pembelajaran di Perguruan Tinggi. </w:t>
+      </w:r>
+      <w:r>
+        <w:rPr>
+          <w:rFonts w:eastAsia="Times New Roman" w:cs="Times New Roman"/>
+          <w:i/>
+          <w:iCs/>
+          <w:szCs w:val="24"/>
+          <w:lang w:val="en-US" w:eastAsia="ja-JP"/>
+        </w:rPr>
+        <w:t>Faktor Exacta</w:t>
+      </w:r>
+      <w:r>
+        <w:rPr>
+          <w:rFonts w:eastAsia="Times New Roman" w:cs="Times New Roman"/>
+          <w:szCs w:val="24"/>
+          <w:lang w:val="en-US" w:eastAsia="ja-JP"/>
+        </w:rPr>
+        <w:t xml:space="preserve">, </w:t>
+      </w:r>
+      <w:r>
+        <w:rPr>
+          <w:rFonts w:eastAsia="Times New Roman" w:cs="Times New Roman"/>
+          <w:i/>
+          <w:iCs/>
+          <w:szCs w:val="24"/>
+          <w:lang w:val="en-US" w:eastAsia="ja-JP"/>
+        </w:rPr>
+        <w:t>6</w:t>
+      </w:r>
+      <w:r>
+        <w:rPr>
+          <w:rFonts w:eastAsia="Times New Roman" w:cs="Times New Roman"/>
+          <w:szCs w:val="24"/>
+          <w:lang w:val="en-US" w:eastAsia="ja-JP"/>
+        </w:rPr>
+        <w:t>(4).</w:t>
+      </w:r>
+    </w:p>
+    <w:p>
+      <w:pPr>
+        <w:spacing w:after="0"/>
+        <w:jc w:val="left"/>
+        <w:rPr>
+          <w:rFonts w:eastAsia="Times New Roman" w:cs="Times New Roman"/>
+          <w:szCs w:val="24"/>
+          <w:lang w:val="en-US" w:eastAsia="ja-JP"/>
+        </w:rPr>
+      </w:pPr>
+    </w:p>
+    <w:p>
+      <w:pPr>
+        <w:spacing w:after="0"/>
+        <w:jc w:val="left"/>
+        <w:rPr>
+          <w:rFonts w:eastAsia="Times New Roman" w:cs="Times New Roman"/>
+          <w:szCs w:val="24"/>
+          <w:lang w:val="en-US" w:eastAsia="ja-JP"/>
+        </w:rPr>
+      </w:pPr>
+      <w:r>
+        <w:rPr>
+          <w:rFonts w:eastAsia="Times New Roman" w:cs="Times New Roman"/>
+          <w:szCs w:val="24"/>
+          <w:lang w:val="en-US" w:eastAsia="ja-JP"/>
+        </w:rPr>
+        <w:t xml:space="preserve">Aditya, A. N. (2011). Jago php &amp; MySQL. In </w:t>
+      </w:r>
+      <w:r>
+        <w:rPr>
+          <w:rFonts w:eastAsia="Times New Roman" w:cs="Times New Roman"/>
+          <w:i/>
+          <w:iCs/>
+          <w:szCs w:val="24"/>
+          <w:lang w:val="en-US" w:eastAsia="ja-JP"/>
+        </w:rPr>
+        <w:t>Ijns.Org</w:t>
+      </w:r>
+      <w:r>
+        <w:rPr>
+          <w:rFonts w:eastAsia="Times New Roman" w:cs="Times New Roman"/>
+          <w:szCs w:val="24"/>
+          <w:lang w:val="en-US" w:eastAsia="ja-JP"/>
+        </w:rPr>
+        <w:t>.</w:t>
+      </w:r>
+    </w:p>
+    <w:p>
+      <w:pPr>
+        <w:spacing w:after="0"/>
+        <w:jc w:val="left"/>
+        <w:rPr>
+          <w:rFonts w:eastAsia="Times New Roman" w:cs="Times New Roman"/>
+          <w:szCs w:val="24"/>
+          <w:lang w:val="en-US" w:eastAsia="ja-JP"/>
+        </w:rPr>
+      </w:pPr>
+    </w:p>
+    <w:p>
+      <w:pPr>
+        <w:spacing w:after="0"/>
+        <w:jc w:val="left"/>
+        <w:rPr>
+          <w:rFonts w:eastAsia="Times New Roman" w:cs="Times New Roman"/>
+          <w:szCs w:val="24"/>
+          <w:lang w:val="en-US" w:eastAsia="ja-JP"/>
+        </w:rPr>
+      </w:pPr>
+      <w:r>
+        <w:rPr>
+          <w:rFonts w:eastAsia="Times New Roman" w:cs="Times New Roman"/>
+          <w:szCs w:val="24"/>
+          <w:lang w:val="en-US" w:eastAsia="ja-JP"/>
+        </w:rPr>
+        <w:t xml:space="preserve">A. C. Prof. Dr. Sri Mulyani. (2017). Metode Analisis dan Perancangan Sistem. In </w:t>
+      </w:r>
+      <w:r>
+        <w:rPr>
+          <w:rFonts w:eastAsia="Times New Roman" w:cs="Times New Roman"/>
+          <w:i/>
+          <w:iCs/>
+          <w:szCs w:val="24"/>
+          <w:lang w:val="en-US" w:eastAsia="ja-JP"/>
+        </w:rPr>
+        <w:t>Abdi SisteMatika.</w:t>
+      </w:r>
+    </w:p>
+    <w:p>
+      <w:pPr>
+        <w:spacing w:after="0"/>
+        <w:jc w:val="left"/>
+        <w:rPr>
+          <w:rFonts w:eastAsia="Times New Roman" w:cs="Times New Roman"/>
+          <w:szCs w:val="24"/>
+          <w:lang w:val="en-US" w:eastAsia="ja-JP"/>
+        </w:rPr>
+      </w:pPr>
+    </w:p>
+    <w:p>
+      <w:pPr>
+        <w:spacing w:after="0"/>
+        <w:jc w:val="left"/>
+        <w:rPr>
+          <w:rFonts w:eastAsia="Times New Roman" w:cs="Times New Roman"/>
+          <w:szCs w:val="24"/>
+          <w:lang w:val="en-US" w:eastAsia="ja-JP"/>
+        </w:rPr>
+      </w:pPr>
+      <w:r>
+        <w:rPr>
+          <w:rFonts w:eastAsia="Times New Roman" w:cs="Times New Roman"/>
+          <w:szCs w:val="24"/>
+          <w:lang w:val="en-US" w:eastAsia="ja-JP"/>
+        </w:rPr>
+        <w:t xml:space="preserve">Abdul Kadir. (2014). Pengenalan Sistem Informasi Edisi Revisi. In </w:t>
+      </w:r>
+      <w:r>
+        <w:rPr>
+          <w:rFonts w:eastAsia="Times New Roman" w:cs="Times New Roman"/>
+          <w:i/>
+          <w:iCs/>
+          <w:szCs w:val="24"/>
+          <w:lang w:val="en-US" w:eastAsia="ja-JP"/>
+        </w:rPr>
+        <w:t>Edisi Revisi</w:t>
+      </w:r>
+      <w:r>
+        <w:rPr>
+          <w:rFonts w:eastAsia="Times New Roman" w:cs="Times New Roman"/>
+          <w:szCs w:val="24"/>
+          <w:lang w:val="en-US" w:eastAsia="ja-JP"/>
+        </w:rPr>
+        <w:t>.</w:t>
+      </w:r>
+    </w:p>
+    <w:p>
+      <w:pPr>
+        <w:spacing w:after="0"/>
+        <w:jc w:val="left"/>
+        <w:rPr>
+          <w:rFonts w:eastAsia="Times New Roman" w:cs="Times New Roman"/>
+          <w:szCs w:val="24"/>
+          <w:lang w:val="en-US" w:eastAsia="ja-JP"/>
+        </w:rPr>
+      </w:pPr>
+    </w:p>
+    <w:p>
+      <w:pPr>
+        <w:spacing w:after="0"/>
+        <w:jc w:val="left"/>
+        <w:rPr>
+          <w:rFonts w:eastAsia="Times New Roman" w:cs="Times New Roman"/>
+          <w:szCs w:val="24"/>
+          <w:lang w:val="en-US" w:eastAsia="ja-JP"/>
+        </w:rPr>
+      </w:pPr>
+      <w:r>
+        <w:rPr>
+          <w:rFonts w:eastAsia="Times New Roman" w:cs="Times New Roman"/>
+          <w:szCs w:val="24"/>
+          <w:lang w:val="en-US" w:eastAsia="ja-JP"/>
+        </w:rPr>
+        <w:t xml:space="preserve">Kristanto, A. (2018). Perancangan Sistem Informasi dan Aplikasinya (Edisi Revisi). </w:t>
+      </w:r>
+      <w:r>
+        <w:rPr>
+          <w:rFonts w:eastAsia="Times New Roman" w:cs="Times New Roman"/>
+          <w:i/>
+          <w:iCs/>
+          <w:szCs w:val="24"/>
+          <w:lang w:val="en-US" w:eastAsia="ja-JP"/>
+        </w:rPr>
+        <w:t>Gava Media</w:t>
+      </w:r>
+      <w:r>
+        <w:rPr>
+          <w:rFonts w:eastAsia="Times New Roman" w:cs="Times New Roman"/>
+          <w:szCs w:val="24"/>
+          <w:lang w:val="en-US" w:eastAsia="ja-JP"/>
+        </w:rPr>
+        <w:t>.</w:t>
+      </w:r>
+    </w:p>
+    <w:p>
+      <w:pPr>
+        <w:spacing w:after="0"/>
+        <w:jc w:val="left"/>
+        <w:rPr>
+          <w:rFonts w:eastAsia="Times New Roman" w:cs="Times New Roman"/>
+          <w:szCs w:val="24"/>
+          <w:lang w:val="en-US" w:eastAsia="ja-JP"/>
+        </w:rPr>
+      </w:pPr>
+    </w:p>
+    <w:p>
+      <w:pPr>
+        <w:spacing w:after="0"/>
+        <w:jc w:val="left"/>
+        <w:rPr>
+          <w:rFonts w:eastAsia="Times New Roman" w:cs="Times New Roman"/>
+          <w:szCs w:val="24"/>
+          <w:lang w:val="en-US" w:eastAsia="ja-JP"/>
+        </w:rPr>
+      </w:pPr>
+      <w:r>
+        <w:rPr>
+          <w:rFonts w:eastAsia="Times New Roman" w:cs="Times New Roman"/>
+          <w:szCs w:val="24"/>
+          <w:lang w:val="en-US" w:eastAsia="ja-JP"/>
+        </w:rPr>
+        <w:lastRenderedPageBreak/>
+        <w:t xml:space="preserve">Churcher, C. (2007). Beginning database design. In </w:t>
+      </w:r>
+      <w:r>
+        <w:rPr>
+          <w:rFonts w:eastAsia="Times New Roman" w:cs="Times New Roman"/>
+          <w:i/>
+          <w:iCs/>
+          <w:szCs w:val="24"/>
+          <w:lang w:val="en-US" w:eastAsia="ja-JP"/>
+        </w:rPr>
+        <w:t>Beginning Database Design</w:t>
+      </w:r>
+      <w:r>
+        <w:rPr>
+          <w:rFonts w:eastAsia="Times New Roman" w:cs="Times New Roman"/>
+          <w:szCs w:val="24"/>
+          <w:lang w:val="en-US" w:eastAsia="ja-JP"/>
+        </w:rPr>
+        <w:t xml:space="preserve">. </w:t>
+      </w:r>
+      <w:hyperlink r:id="rId21" w:history="1">
+        <w:r>
+          <w:rPr>
+            <w:rStyle w:val="Hyperlink"/>
+            <w:rFonts w:eastAsia="Times New Roman" w:cs="Times New Roman"/>
+            <w:szCs w:val="24"/>
+            <w:lang w:val="en-US" w:eastAsia="ja-JP"/>
+          </w:rPr>
+          <w:t>https://doi.org/10.1007/978-1-4302-0366-7</w:t>
+        </w:r>
+      </w:hyperlink>
+    </w:p>
+    <w:p>
+      <w:pPr>
+        <w:spacing w:after="0"/>
+        <w:jc w:val="left"/>
+        <w:rPr>
+          <w:rFonts w:eastAsia="Times New Roman" w:cs="Times New Roman"/>
+          <w:szCs w:val="24"/>
+          <w:lang w:val="en-US" w:eastAsia="ja-JP"/>
+        </w:rPr>
+      </w:pPr>
+    </w:p>
+    <w:p>
+      <w:pPr>
+        <w:spacing w:after="0"/>
+        <w:jc w:val="left"/>
+        <w:rPr>
+          <w:rFonts w:eastAsia="Times New Roman" w:cs="Times New Roman"/>
+          <w:szCs w:val="24"/>
+          <w:lang w:val="en-US" w:eastAsia="ja-JP"/>
+        </w:rPr>
+      </w:pPr>
+      <w:r>
+        <w:rPr>
+          <w:rFonts w:eastAsia="Times New Roman" w:cs="Times New Roman"/>
+          <w:szCs w:val="24"/>
+          <w:lang w:val="en-US" w:eastAsia="ja-JP"/>
+        </w:rPr>
+        <w:t xml:space="preserve">Al-Fraihat, D., Joy, M., Masa’deh, R., &amp; Sinclair, J. (2020). Evaluating E-learning systems success: An empirical study. </w:t>
+      </w:r>
+      <w:r>
+        <w:rPr>
+          <w:rFonts w:eastAsia="Times New Roman" w:cs="Times New Roman"/>
+          <w:i/>
+          <w:iCs/>
+          <w:szCs w:val="24"/>
+          <w:lang w:val="en-US" w:eastAsia="ja-JP"/>
+        </w:rPr>
+        <w:t>Computers in Human Behavior</w:t>
+      </w:r>
+      <w:r>
+        <w:rPr>
+          <w:rFonts w:eastAsia="Times New Roman" w:cs="Times New Roman"/>
+          <w:szCs w:val="24"/>
+          <w:lang w:val="en-US" w:eastAsia="ja-JP"/>
+        </w:rPr>
+        <w:t xml:space="preserve">, </w:t>
+      </w:r>
+      <w:r>
+        <w:rPr>
+          <w:rFonts w:eastAsia="Times New Roman" w:cs="Times New Roman"/>
+          <w:i/>
+          <w:iCs/>
+          <w:szCs w:val="24"/>
+          <w:lang w:val="en-US" w:eastAsia="ja-JP"/>
+        </w:rPr>
+        <w:t>102</w:t>
+      </w:r>
+      <w:r>
+        <w:rPr>
+          <w:rFonts w:eastAsia="Times New Roman" w:cs="Times New Roman"/>
+          <w:szCs w:val="24"/>
+          <w:lang w:val="en-US" w:eastAsia="ja-JP"/>
+        </w:rPr>
+        <w:t xml:space="preserve">. </w:t>
+      </w:r>
+      <w:hyperlink r:id="rId22" w:history="1">
+        <w:r>
+          <w:rPr>
+            <w:rStyle w:val="Hyperlink"/>
+            <w:rFonts w:eastAsia="Times New Roman" w:cs="Times New Roman"/>
+            <w:szCs w:val="24"/>
+            <w:lang w:val="en-US" w:eastAsia="ja-JP"/>
+          </w:rPr>
+          <w:t>https://doi.org/10.1016/j.chb.2019.08.004</w:t>
+        </w:r>
+      </w:hyperlink>
+    </w:p>
+    <w:p>
+      <w:pPr>
+        <w:spacing w:after="0"/>
+        <w:jc w:val="left"/>
+        <w:rPr>
+          <w:rFonts w:eastAsia="Times New Roman" w:cs="Times New Roman"/>
+          <w:szCs w:val="24"/>
+          <w:lang w:val="en-US" w:eastAsia="ja-JP"/>
+        </w:rPr>
+      </w:pPr>
+    </w:p>
+    <w:p>
+      <w:pPr>
+        <w:spacing w:after="0"/>
+        <w:jc w:val="left"/>
+        <w:rPr>
+          <w:rFonts w:eastAsia="Times New Roman" w:cs="Times New Roman"/>
+          <w:szCs w:val="24"/>
+          <w:lang w:val="en-US" w:eastAsia="ja-JP"/>
+        </w:rPr>
+      </w:pPr>
+      <w:r>
+        <w:rPr>
+          <w:rFonts w:eastAsia="Times New Roman" w:cs="Times New Roman"/>
+          <w:szCs w:val="24"/>
+          <w:lang w:val="en-US" w:eastAsia="ja-JP"/>
+        </w:rPr>
+        <w:t xml:space="preserve">Fujita, N. (2020). Transforming online teaching and learning: towards learning design informed by information science and learning sciences. </w:t>
+      </w:r>
+      <w:r>
+        <w:rPr>
+          <w:rFonts w:eastAsia="Times New Roman" w:cs="Times New Roman"/>
+          <w:i/>
+          <w:iCs/>
+          <w:szCs w:val="24"/>
+          <w:lang w:val="en-US" w:eastAsia="ja-JP"/>
+        </w:rPr>
+        <w:t>Information and Learning Science</w:t>
+      </w:r>
+      <w:r>
+        <w:rPr>
+          <w:rFonts w:eastAsia="Times New Roman" w:cs="Times New Roman"/>
+          <w:szCs w:val="24"/>
+          <w:lang w:val="en-US" w:eastAsia="ja-JP"/>
+        </w:rPr>
+        <w:t xml:space="preserve">, </w:t>
+      </w:r>
+      <w:r>
+        <w:rPr>
+          <w:rFonts w:eastAsia="Times New Roman" w:cs="Times New Roman"/>
+          <w:i/>
+          <w:iCs/>
+          <w:szCs w:val="24"/>
+          <w:lang w:val="en-US" w:eastAsia="ja-JP"/>
+        </w:rPr>
+        <w:t>121</w:t>
+      </w:r>
+      <w:r>
+        <w:rPr>
+          <w:rFonts w:eastAsia="Times New Roman" w:cs="Times New Roman"/>
+          <w:szCs w:val="24"/>
+          <w:lang w:val="en-US" w:eastAsia="ja-JP"/>
+        </w:rPr>
+        <w:t xml:space="preserve">(7–8). </w:t>
+      </w:r>
+      <w:hyperlink r:id="rId23" w:history="1">
+        <w:r>
+          <w:rPr>
+            <w:rStyle w:val="Hyperlink"/>
+            <w:rFonts w:eastAsia="Times New Roman" w:cs="Times New Roman"/>
+            <w:szCs w:val="24"/>
+            <w:lang w:val="en-US" w:eastAsia="ja-JP"/>
+          </w:rPr>
+          <w:t>https://doi.org/10.1108/ILS-04-2020-0124</w:t>
+        </w:r>
+      </w:hyperlink>
+    </w:p>
+    <w:p>
+      <w:pPr>
+        <w:spacing w:after="0"/>
+        <w:jc w:val="left"/>
+        <w:rPr>
+          <w:rFonts w:eastAsia="Times New Roman" w:cs="Times New Roman"/>
+          <w:szCs w:val="24"/>
+          <w:lang w:val="en-US" w:eastAsia="ja-JP"/>
+        </w:rPr>
+      </w:pPr>
+    </w:p>
+    <w:p>
+      <w:pPr>
+        <w:spacing w:after="0"/>
+        <w:jc w:val="left"/>
+        <w:rPr>
+          <w:rFonts w:eastAsia="Times New Roman" w:cs="Times New Roman"/>
+          <w:szCs w:val="24"/>
+          <w:lang w:val="en-US" w:eastAsia="ja-JP"/>
+        </w:rPr>
+      </w:pPr>
+      <w:r>
+        <w:rPr>
+          <w:rFonts w:eastAsia="Times New Roman" w:cs="Times New Roman"/>
+          <w:szCs w:val="24"/>
+          <w:lang w:val="en-US" w:eastAsia="ja-JP"/>
+        </w:rPr>
+        <w:t xml:space="preserve">Henley, A. Z., Fleming, S. D., &amp; Luong, M. v. (2017). Toward principles for the design of navigation affordances in code editors: An empirical investigation. </w:t>
+      </w:r>
+      <w:r>
+        <w:rPr>
+          <w:rFonts w:eastAsia="Times New Roman" w:cs="Times New Roman"/>
+          <w:i/>
+          <w:iCs/>
+          <w:szCs w:val="24"/>
+          <w:lang w:val="en-US" w:eastAsia="ja-JP"/>
+        </w:rPr>
+        <w:t>Conference on Human Factors in Computing Systems - Proceedings</w:t>
+      </w:r>
+      <w:r>
+        <w:rPr>
+          <w:rFonts w:eastAsia="Times New Roman" w:cs="Times New Roman"/>
+          <w:szCs w:val="24"/>
+          <w:lang w:val="en-US" w:eastAsia="ja-JP"/>
+        </w:rPr>
+        <w:t xml:space="preserve">, </w:t>
+      </w:r>
+      <w:r>
+        <w:rPr>
+          <w:rFonts w:eastAsia="Times New Roman" w:cs="Times New Roman"/>
+          <w:i/>
+          <w:iCs/>
+          <w:szCs w:val="24"/>
+          <w:lang w:val="en-US" w:eastAsia="ja-JP"/>
+        </w:rPr>
+        <w:t>2017-May</w:t>
+      </w:r>
+      <w:r>
+        <w:rPr>
+          <w:rFonts w:eastAsia="Times New Roman" w:cs="Times New Roman"/>
+          <w:szCs w:val="24"/>
+          <w:lang w:val="en-US" w:eastAsia="ja-JP"/>
+        </w:rPr>
+        <w:t xml:space="preserve">. </w:t>
+      </w:r>
+      <w:hyperlink r:id="rId24" w:history="1">
+        <w:r>
+          <w:rPr>
+            <w:rStyle w:val="Hyperlink"/>
+            <w:rFonts w:eastAsia="Times New Roman" w:cs="Times New Roman"/>
+            <w:szCs w:val="24"/>
+            <w:lang w:val="en-US" w:eastAsia="ja-JP"/>
+          </w:rPr>
+          <w:t>https://doi.org/10.1145/3025453.3025645</w:t>
+        </w:r>
+      </w:hyperlink>
+    </w:p>
+    <w:p>
+      <w:pPr>
+        <w:spacing w:after="0"/>
+        <w:jc w:val="left"/>
+        <w:rPr>
+          <w:rFonts w:eastAsia="Times New Roman" w:cs="Times New Roman"/>
+          <w:szCs w:val="24"/>
+          <w:lang w:val="en-US" w:eastAsia="ja-JP"/>
+        </w:rPr>
+      </w:pPr>
+    </w:p>
+    <w:p>
+      <w:pPr>
+        <w:spacing w:after="0"/>
+        <w:jc w:val="left"/>
+        <w:rPr>
+          <w:rFonts w:eastAsia="Times New Roman" w:cs="Times New Roman"/>
+          <w:szCs w:val="24"/>
+          <w:lang w:val="en-US" w:eastAsia="ja-JP"/>
+        </w:rPr>
+      </w:pPr>
+      <w:r>
+        <w:rPr>
+          <w:rFonts w:eastAsia="Times New Roman" w:cs="Times New Roman"/>
+          <w:szCs w:val="24"/>
+          <w:lang w:val="en-US" w:eastAsia="ja-JP"/>
+        </w:rPr>
+        <w:t xml:space="preserve">Dange, S., Kasture, R., Kadhao, A., Thorat, A., &amp; Mhamane, S. (2020). Build: Web Services based Source Code Editor Integrate with Community Question Answer. </w:t>
+      </w:r>
+      <w:r>
+        <w:rPr>
+          <w:rFonts w:eastAsia="Times New Roman" w:cs="Times New Roman"/>
+          <w:i/>
+          <w:iCs/>
+          <w:szCs w:val="24"/>
+          <w:lang w:val="en-US" w:eastAsia="ja-JP"/>
+        </w:rPr>
+        <w:t>Proceedings of the 4th International Conference on Inventive Systems and Control, ICISC 2020</w:t>
+      </w:r>
+      <w:r>
+        <w:rPr>
+          <w:rFonts w:eastAsia="Times New Roman" w:cs="Times New Roman"/>
+          <w:szCs w:val="24"/>
+          <w:lang w:val="en-US" w:eastAsia="ja-JP"/>
+        </w:rPr>
+        <w:t xml:space="preserve">. </w:t>
+      </w:r>
+      <w:hyperlink r:id="rId25" w:history="1">
+        <w:r>
+          <w:rPr>
+            <w:rStyle w:val="Hyperlink"/>
+            <w:rFonts w:eastAsia="Times New Roman" w:cs="Times New Roman"/>
+            <w:szCs w:val="24"/>
+            <w:lang w:val="en-US" w:eastAsia="ja-JP"/>
+          </w:rPr>
+          <w:t>https://doi.org/10.1109/ICISC47916.2020.9171162</w:t>
+        </w:r>
+      </w:hyperlink>
+    </w:p>
+    <w:p>
+      <w:pPr>
+        <w:spacing w:after="0"/>
+        <w:jc w:val="left"/>
+        <w:rPr>
+          <w:rFonts w:eastAsia="Times New Roman" w:cs="Times New Roman"/>
+          <w:szCs w:val="24"/>
+          <w:lang w:val="en-US" w:eastAsia="ja-JP"/>
+        </w:rPr>
+      </w:pPr>
+    </w:p>
+    <w:p>
+      <w:pPr>
+        <w:rPr>
+          <w:noProof/>
+        </w:rPr>
+      </w:pPr>
     </w:p>
     <w:sectPr>
-      <w:headerReference w:type="default" r:id="rId15"/>
-      <w:footerReference w:type="default" r:id="rId16"/>
-      <w:headerReference w:type="first" r:id="rId17"/>
-      <w:footerReference w:type="first" r:id="rId18"/>
+      <w:headerReference w:type="default" r:id="rId26"/>
+      <w:footerReference w:type="default" r:id="rId27"/>
+      <w:headerReference w:type="first" r:id="rId28"/>
+      <w:footerReference w:type="first" r:id="rId29"/>
       <w:pgSz w:w="11906" w:h="16838" w:code="9"/>
       <w:pgMar w:top="2268" w:right="1701" w:bottom="1701" w:left="2268" w:header="0" w:footer="0" w:gutter="0"/>
       <w:cols w:space="720"/>
@@ -17023,7 +17690,6 @@
     <w:name w:val="Hyperlink"/>
     <w:basedOn w:val="DefaultParagraphFont"/>
     <w:uiPriority w:val="99"/>
-    <w:semiHidden/>
     <w:unhideWhenUsed/>
     <w:rsid w:val="00D16ECD"/>
     <w:rPr>
@@ -17090,6 +17756,18 @@
       <w:noProof/>
       <w:sz w:val="24"/>
       <w:lang w:val="en-US"/>
+    </w:rPr>
+  </w:style>
+  <w:style w:type="character" w:styleId="UnresolvedMention">
+    <w:name w:val="Unresolved Mention"/>
+    <w:basedOn w:val="DefaultParagraphFont"/>
+    <w:uiPriority w:val="99"/>
+    <w:semiHidden/>
+    <w:unhideWhenUsed/>
+    <w:rsid w:val="00DC3A77"/>
+    <w:rPr>
+      <w:color w:val="605E5C"/>
+      <w:shd w:val="clear" w:color="auto" w:fill="E1DFDD"/>
     </w:rPr>
   </w:style>
 </w:styles>

</xml_diff>